<commit_message>
[Update] Mise a jour de la documentation.
</commit_message>
<xml_diff>
--- a/doc/Rapport de stage/Rapport de stage.docx
+++ b/doc/Rapport de stage/Rapport de stage.docx
@@ -62,9 +62,6 @@
                 </w:rPr>
                 <w:alias w:val="Titre"/>
                 <w:id w:val="15524250"/>
-                <w:placeholder>
-                  <w:docPart w:val="4E02271389A24C48A71B5FC342649173"/>
-                </w:placeholder>
                 <w:dataBinding w:prefixMappings="xmlns:ns0='http://schemas.openxmlformats.org/package/2006/metadata/core-properties' xmlns:ns1='http://purl.org/dc/elements/1.1/'" w:xpath="/ns0:coreProperties[1]/ns1:title[1]" w:storeItemID="{6C3C8BC8-F283-45AE-878A-BAB7291924A1}"/>
                 <w:text/>
               </w:sdtPr>
@@ -366,7 +363,7 @@
           <w:r>
             <w:fldChar w:fldCharType="separate"/>
           </w:r>
-          <w:hyperlink w:anchor="_Toc485977998" w:history="1">
+          <w:hyperlink w:anchor="_Toc487725044" w:history="1">
             <w:r>
               <w:rPr>
                 <w:rStyle w:val="Lienhypertexte"/>
@@ -393,7 +390,7 @@
                 <w:noProof/>
                 <w:webHidden/>
               </w:rPr>
-              <w:instrText xml:space="preserve"> PAGEREF _Toc485977998 \h </w:instrText>
+              <w:instrText xml:space="preserve"> PAGEREF _Toc487725044 \h </w:instrText>
             </w:r>
             <w:r>
               <w:rPr>
@@ -432,7 +429,7 @@
               <w:lang w:eastAsia="fr-FR"/>
             </w:rPr>
           </w:pPr>
-          <w:hyperlink w:anchor="_Toc485977999" w:history="1">
+          <w:hyperlink w:anchor="_Toc487725045" w:history="1">
             <w:r>
               <w:rPr>
                 <w:rStyle w:val="Lienhypertexte"/>
@@ -455,7 +452,7 @@
               <w:rPr>
                 <w:webHidden/>
               </w:rPr>
-              <w:instrText xml:space="preserve"> PAGEREF _Toc485977999 \h </w:instrText>
+              <w:instrText xml:space="preserve"> PAGEREF _Toc487725045 \h </w:instrText>
             </w:r>
             <w:r>
               <w:rPr>
@@ -490,7 +487,7 @@
               <w:lang w:eastAsia="fr-FR"/>
             </w:rPr>
           </w:pPr>
-          <w:hyperlink w:anchor="_Toc485978000" w:history="1">
+          <w:hyperlink w:anchor="_Toc487725046" w:history="1">
             <w:r>
               <w:rPr>
                 <w:rStyle w:val="Lienhypertexte"/>
@@ -513,7 +510,7 @@
               <w:rPr>
                 <w:webHidden/>
               </w:rPr>
-              <w:instrText xml:space="preserve"> PAGEREF _Toc485978000 \h </w:instrText>
+              <w:instrText xml:space="preserve"> PAGEREF _Toc487725046 \h </w:instrText>
             </w:r>
             <w:r>
               <w:rPr>
@@ -548,7 +545,7 @@
               <w:lang w:eastAsia="fr-FR"/>
             </w:rPr>
           </w:pPr>
-          <w:hyperlink w:anchor="_Toc485978001" w:history="1">
+          <w:hyperlink w:anchor="_Toc487725047" w:history="1">
             <w:r>
               <w:rPr>
                 <w:rStyle w:val="Lienhypertexte"/>
@@ -571,7 +568,7 @@
               <w:rPr>
                 <w:webHidden/>
               </w:rPr>
-              <w:instrText xml:space="preserve"> PAGEREF _Toc485978001 \h </w:instrText>
+              <w:instrText xml:space="preserve"> PAGEREF _Toc487725047 \h </w:instrText>
             </w:r>
             <w:r>
               <w:rPr>
@@ -610,7 +607,7 @@
               <w:lang w:eastAsia="fr-FR"/>
             </w:rPr>
           </w:pPr>
-          <w:hyperlink w:anchor="_Toc485978002" w:history="1">
+          <w:hyperlink w:anchor="_Toc487725048" w:history="1">
             <w:r>
               <w:rPr>
                 <w:rStyle w:val="Lienhypertexte"/>
@@ -637,7 +634,7 @@
                 <w:noProof/>
                 <w:webHidden/>
               </w:rPr>
-              <w:instrText xml:space="preserve"> PAGEREF _Toc485978002 \h </w:instrText>
+              <w:instrText xml:space="preserve"> PAGEREF _Toc487725048 \h </w:instrText>
             </w:r>
             <w:r>
               <w:rPr>
@@ -676,7 +673,7 @@
               <w:lang w:eastAsia="fr-FR"/>
             </w:rPr>
           </w:pPr>
-          <w:hyperlink w:anchor="_Toc485978003" w:history="1">
+          <w:hyperlink w:anchor="_Toc487725049" w:history="1">
             <w:r>
               <w:rPr>
                 <w:rStyle w:val="Lienhypertexte"/>
@@ -699,7 +696,7 @@
               <w:rPr>
                 <w:webHidden/>
               </w:rPr>
-              <w:instrText xml:space="preserve"> PAGEREF _Toc485978003 \h </w:instrText>
+              <w:instrText xml:space="preserve"> PAGEREF _Toc487725049 \h </w:instrText>
             </w:r>
             <w:r>
               <w:rPr>
@@ -734,7 +731,7 @@
               <w:lang w:eastAsia="fr-FR"/>
             </w:rPr>
           </w:pPr>
-          <w:hyperlink w:anchor="_Toc485978004" w:history="1">
+          <w:hyperlink w:anchor="_Toc487725050" w:history="1">
             <w:r>
               <w:rPr>
                 <w:rStyle w:val="Lienhypertexte"/>
@@ -757,7 +754,7 @@
               <w:rPr>
                 <w:webHidden/>
               </w:rPr>
-              <w:instrText xml:space="preserve"> PAGEREF _Toc485978004 \h </w:instrText>
+              <w:instrText xml:space="preserve"> PAGEREF _Toc487725050 \h </w:instrText>
             </w:r>
             <w:r>
               <w:rPr>
@@ -792,12 +789,12 @@
               <w:lang w:eastAsia="fr-FR"/>
             </w:rPr>
           </w:pPr>
-          <w:hyperlink w:anchor="_Toc485978005" w:history="1">
+          <w:hyperlink w:anchor="_Toc487725051" w:history="1">
             <w:r>
               <w:rPr>
                 <w:rStyle w:val="Lienhypertexte"/>
               </w:rPr>
-              <w:t>Planification</w:t>
+              <w:t>Méthodologie</w:t>
             </w:r>
             <w:r>
               <w:rPr>
@@ -815,7 +812,7 @@
               <w:rPr>
                 <w:webHidden/>
               </w:rPr>
-              <w:instrText xml:space="preserve"> PAGEREF _Toc485978005 \h </w:instrText>
+              <w:instrText xml:space="preserve"> PAGEREF _Toc487725051 \h </w:instrText>
             </w:r>
             <w:r>
               <w:rPr>
@@ -832,7 +829,7 @@
               <w:rPr>
                 <w:webHidden/>
               </w:rPr>
-              <w:t>3</w:t>
+              <w:t>4</w:t>
             </w:r>
             <w:r>
               <w:rPr>
@@ -850,50 +847,190 @@
               <w:lang w:eastAsia="fr-FR"/>
             </w:rPr>
           </w:pPr>
-          <w:hyperlink w:anchor="_Toc485978006" w:history="1">
+          <w:hyperlink w:anchor="_Toc487725052" w:history="1">
             <w:r>
               <w:rPr>
                 <w:rStyle w:val="Lienhypertexte"/>
               </w:rPr>
+              <w:t>Planification</w:t>
+            </w:r>
+            <w:r>
+              <w:rPr>
+                <w:webHidden/>
+              </w:rPr>
+              <w:tab/>
+            </w:r>
+            <w:r>
+              <w:rPr>
+                <w:webHidden/>
+              </w:rPr>
+              <w:fldChar w:fldCharType="begin"/>
+            </w:r>
+            <w:r>
+              <w:rPr>
+                <w:webHidden/>
+              </w:rPr>
+              <w:instrText xml:space="preserve"> PAGEREF _Toc487725052 \h </w:instrText>
+            </w:r>
+            <w:r>
+              <w:rPr>
+                <w:webHidden/>
+              </w:rPr>
+            </w:r>
+            <w:r>
+              <w:rPr>
+                <w:webHidden/>
+              </w:rPr>
+              <w:fldChar w:fldCharType="separate"/>
+            </w:r>
+            <w:r>
+              <w:rPr>
+                <w:webHidden/>
+              </w:rPr>
+              <w:t>5</w:t>
+            </w:r>
+            <w:r>
+              <w:rPr>
+                <w:webHidden/>
+              </w:rPr>
+              <w:fldChar w:fldCharType="end"/>
+            </w:r>
+          </w:hyperlink>
+        </w:p>
+        <w:p>
+          <w:pPr>
+            <w:pStyle w:val="TM3"/>
+            <w:tabs>
+              <w:tab w:val="right" w:leader="dot" w:pos="9062"/>
+            </w:tabs>
+            <w:rPr>
+              <w:rFonts w:eastAsiaTheme="minorEastAsia"/>
+              <w:noProof/>
+              <w:lang w:eastAsia="fr-FR"/>
+            </w:rPr>
+          </w:pPr>
+          <w:hyperlink w:anchor="_Toc487725053" w:history="1">
+            <w:r>
+              <w:rPr>
+                <w:rStyle w:val="Lienhypertexte"/>
+                <w:noProof/>
+              </w:rPr>
               <w:t>Méthodologie</w:t>
             </w:r>
             <w:r>
               <w:rPr>
+                <w:noProof/>
                 <w:webHidden/>
               </w:rPr>
               <w:tab/>
             </w:r>
             <w:r>
               <w:rPr>
+                <w:noProof/>
                 <w:webHidden/>
               </w:rPr>
               <w:fldChar w:fldCharType="begin"/>
             </w:r>
             <w:r>
               <w:rPr>
-                <w:webHidden/>
-              </w:rPr>
-              <w:instrText xml:space="preserve"> PAGEREF _Toc485978006 \h </w:instrText>
-            </w:r>
-            <w:r>
-              <w:rPr>
-                <w:webHidden/>
-              </w:rPr>
-            </w:r>
-            <w:r>
-              <w:rPr>
+                <w:noProof/>
+                <w:webHidden/>
+              </w:rPr>
+              <w:instrText xml:space="preserve"> PAGEREF _Toc487725053 \h </w:instrText>
+            </w:r>
+            <w:r>
+              <w:rPr>
+                <w:noProof/>
+                <w:webHidden/>
+              </w:rPr>
+            </w:r>
+            <w:r>
+              <w:rPr>
+                <w:noProof/>
                 <w:webHidden/>
               </w:rPr>
               <w:fldChar w:fldCharType="separate"/>
             </w:r>
             <w:r>
               <w:rPr>
-                <w:webHidden/>
-              </w:rPr>
-              <w:t>4</w:t>
-            </w:r>
-            <w:r>
-              <w:rPr>
+                <w:noProof/>
+                <w:webHidden/>
+              </w:rPr>
+              <w:t>5</w:t>
+            </w:r>
+            <w:r>
+              <w:rPr>
+                <w:noProof/>
+                <w:webHidden/>
+              </w:rPr>
+              <w:fldChar w:fldCharType="end"/>
+            </w:r>
+          </w:hyperlink>
+        </w:p>
+        <w:p>
+          <w:pPr>
+            <w:pStyle w:val="TM3"/>
+            <w:tabs>
+              <w:tab w:val="right" w:leader="dot" w:pos="9062"/>
+            </w:tabs>
+            <w:rPr>
+              <w:rFonts w:eastAsiaTheme="minorEastAsia"/>
+              <w:noProof/>
+              <w:lang w:eastAsia="fr-FR"/>
+            </w:rPr>
+          </w:pPr>
+          <w:hyperlink w:anchor="_Toc487725054" w:history="1">
+            <w:r>
+              <w:rPr>
+                <w:rStyle w:val="Lienhypertexte"/>
+                <w:noProof/>
+              </w:rPr>
+              <w:t>Les bienfaits de la planification</w:t>
+            </w:r>
+            <w:r>
+              <w:rPr>
+                <w:noProof/>
+                <w:webHidden/>
+              </w:rPr>
+              <w:tab/>
+            </w:r>
+            <w:r>
+              <w:rPr>
+                <w:noProof/>
+                <w:webHidden/>
+              </w:rPr>
+              <w:fldChar w:fldCharType="begin"/>
+            </w:r>
+            <w:r>
+              <w:rPr>
+                <w:noProof/>
+                <w:webHidden/>
+              </w:rPr>
+              <w:instrText xml:space="preserve"> PAGEREF _Toc487725054 \h </w:instrText>
+            </w:r>
+            <w:r>
+              <w:rPr>
+                <w:noProof/>
+                <w:webHidden/>
+              </w:rPr>
+            </w:r>
+            <w:r>
+              <w:rPr>
+                <w:noProof/>
+                <w:webHidden/>
+              </w:rPr>
+              <w:fldChar w:fldCharType="separate"/>
+            </w:r>
+            <w:r>
+              <w:rPr>
+                <w:noProof/>
+                <w:webHidden/>
+              </w:rPr>
+              <w:t>5</w:t>
+            </w:r>
+            <w:r>
+              <w:rPr>
+                <w:noProof/>
                 <w:webHidden/>
               </w:rPr>
               <w:fldChar w:fldCharType="end"/>
@@ -908,7 +1045,7 @@
               <w:lang w:eastAsia="fr-FR"/>
             </w:rPr>
           </w:pPr>
-          <w:hyperlink w:anchor="_Toc485978007" w:history="1">
+          <w:hyperlink w:anchor="_Toc487725055" w:history="1">
             <w:r>
               <w:rPr>
                 <w:rStyle w:val="Lienhypertexte"/>
@@ -931,7 +1068,7 @@
               <w:rPr>
                 <w:webHidden/>
               </w:rPr>
-              <w:instrText xml:space="preserve"> PAGEREF _Toc485978007 \h </w:instrText>
+              <w:instrText xml:space="preserve"> PAGEREF _Toc487725055 \h </w:instrText>
             </w:r>
             <w:r>
               <w:rPr>
@@ -948,10 +1085,80 @@
               <w:rPr>
                 <w:webHidden/>
               </w:rPr>
-              <w:t>4</w:t>
-            </w:r>
-            <w:r>
-              <w:rPr>
+              <w:t>6</w:t>
+            </w:r>
+            <w:r>
+              <w:rPr>
+                <w:webHidden/>
+              </w:rPr>
+              <w:fldChar w:fldCharType="end"/>
+            </w:r>
+          </w:hyperlink>
+        </w:p>
+        <w:p>
+          <w:pPr>
+            <w:pStyle w:val="TM3"/>
+            <w:tabs>
+              <w:tab w:val="right" w:leader="dot" w:pos="9062"/>
+            </w:tabs>
+            <w:rPr>
+              <w:rFonts w:eastAsiaTheme="minorEastAsia"/>
+              <w:noProof/>
+              <w:lang w:eastAsia="fr-FR"/>
+            </w:rPr>
+          </w:pPr>
+          <w:hyperlink w:anchor="_Toc487725056" w:history="1">
+            <w:r>
+              <w:rPr>
+                <w:rStyle w:val="Lienhypertexte"/>
+                <w:noProof/>
+              </w:rPr>
+              <w:t>Fonctionnalité Auto-évaluation</w:t>
+            </w:r>
+            <w:r>
+              <w:rPr>
+                <w:noProof/>
+                <w:webHidden/>
+              </w:rPr>
+              <w:tab/>
+            </w:r>
+            <w:r>
+              <w:rPr>
+                <w:noProof/>
+                <w:webHidden/>
+              </w:rPr>
+              <w:fldChar w:fldCharType="begin"/>
+            </w:r>
+            <w:r>
+              <w:rPr>
+                <w:noProof/>
+                <w:webHidden/>
+              </w:rPr>
+              <w:instrText xml:space="preserve"> PAGEREF _Toc487725056 \h </w:instrText>
+            </w:r>
+            <w:r>
+              <w:rPr>
+                <w:noProof/>
+                <w:webHidden/>
+              </w:rPr>
+            </w:r>
+            <w:r>
+              <w:rPr>
+                <w:noProof/>
+                <w:webHidden/>
+              </w:rPr>
+              <w:fldChar w:fldCharType="separate"/>
+            </w:r>
+            <w:r>
+              <w:rPr>
+                <w:noProof/>
+                <w:webHidden/>
+              </w:rPr>
+              <w:t>6</w:t>
+            </w:r>
+            <w:r>
+              <w:rPr>
+                <w:noProof/>
                 <w:webHidden/>
               </w:rPr>
               <w:fldChar w:fldCharType="end"/>
@@ -966,7 +1173,7 @@
               <w:lang w:eastAsia="fr-FR"/>
             </w:rPr>
           </w:pPr>
-          <w:hyperlink w:anchor="_Toc485978008" w:history="1">
+          <w:hyperlink w:anchor="_Toc487725057" w:history="1">
             <w:r>
               <w:rPr>
                 <w:rStyle w:val="Lienhypertexte"/>
@@ -989,7 +1196,7 @@
               <w:rPr>
                 <w:webHidden/>
               </w:rPr>
-              <w:instrText xml:space="preserve"> PAGEREF _Toc485978008 \h </w:instrText>
+              <w:instrText xml:space="preserve"> PAGEREF _Toc487725057 \h </w:instrText>
             </w:r>
             <w:r>
               <w:rPr>
@@ -1006,7 +1213,7 @@
               <w:rPr>
                 <w:webHidden/>
               </w:rPr>
-              <w:t>4</w:t>
+              <w:t>6</w:t>
             </w:r>
             <w:r>
               <w:rPr>
@@ -1024,7 +1231,7 @@
               <w:lang w:eastAsia="fr-FR"/>
             </w:rPr>
           </w:pPr>
-          <w:hyperlink w:anchor="_Toc485978009" w:history="1">
+          <w:hyperlink w:anchor="_Toc487725058" w:history="1">
             <w:r>
               <w:rPr>
                 <w:rStyle w:val="Lienhypertexte"/>
@@ -1047,7 +1254,7 @@
               <w:rPr>
                 <w:webHidden/>
               </w:rPr>
-              <w:instrText xml:space="preserve"> PAGEREF _Toc485978009 \h </w:instrText>
+              <w:instrText xml:space="preserve"> PAGEREF _Toc487725058 \h </w:instrText>
             </w:r>
             <w:r>
               <w:rPr>
@@ -1064,7 +1271,7 @@
               <w:rPr>
                 <w:webHidden/>
               </w:rPr>
-              <w:t>4</w:t>
+              <w:t>6</w:t>
             </w:r>
             <w:r>
               <w:rPr>
@@ -1082,7 +1289,7 @@
               <w:lang w:eastAsia="fr-FR"/>
             </w:rPr>
           </w:pPr>
-          <w:hyperlink w:anchor="_Toc485978010" w:history="1">
+          <w:hyperlink w:anchor="_Toc487725059" w:history="1">
             <w:r>
               <w:rPr>
                 <w:rStyle w:val="Lienhypertexte"/>
@@ -1105,7 +1312,7 @@
               <w:rPr>
                 <w:webHidden/>
               </w:rPr>
-              <w:instrText xml:space="preserve"> PAGEREF _Toc485978010 \h </w:instrText>
+              <w:instrText xml:space="preserve"> PAGEREF _Toc487725059 \h </w:instrText>
             </w:r>
             <w:r>
               <w:rPr>
@@ -1122,7 +1329,7 @@
               <w:rPr>
                 <w:webHidden/>
               </w:rPr>
-              <w:t>4</w:t>
+              <w:t>6</w:t>
             </w:r>
             <w:r>
               <w:rPr>
@@ -1144,7 +1351,7 @@
               <w:lang w:eastAsia="fr-FR"/>
             </w:rPr>
           </w:pPr>
-          <w:hyperlink w:anchor="_Toc485978011" w:history="1">
+          <w:hyperlink w:anchor="_Toc487725060" w:history="1">
             <w:r>
               <w:rPr>
                 <w:rStyle w:val="Lienhypertexte"/>
@@ -1171,7 +1378,7 @@
                 <w:noProof/>
                 <w:webHidden/>
               </w:rPr>
-              <w:instrText xml:space="preserve"> PAGEREF _Toc485978011 \h </w:instrText>
+              <w:instrText xml:space="preserve"> PAGEREF _Toc487725060 \h </w:instrText>
             </w:r>
             <w:r>
               <w:rPr>
@@ -1191,7 +1398,7 @@
                 <w:noProof/>
                 <w:webHidden/>
               </w:rPr>
-              <w:t>4</w:t>
+              <w:t>6</w:t>
             </w:r>
             <w:r>
               <w:rPr>
@@ -1210,7 +1417,7 @@
               <w:lang w:eastAsia="fr-FR"/>
             </w:rPr>
           </w:pPr>
-          <w:hyperlink w:anchor="_Toc485978012" w:history="1">
+          <w:hyperlink w:anchor="_Toc487725061" w:history="1">
             <w:r>
               <w:rPr>
                 <w:rStyle w:val="Lienhypertexte"/>
@@ -1233,7 +1440,7 @@
               <w:rPr>
                 <w:webHidden/>
               </w:rPr>
-              <w:instrText xml:space="preserve"> PAGEREF _Toc485978012 \h </w:instrText>
+              <w:instrText xml:space="preserve"> PAGEREF _Toc487725061 \h </w:instrText>
             </w:r>
             <w:r>
               <w:rPr>
@@ -1250,7 +1457,7 @@
               <w:rPr>
                 <w:webHidden/>
               </w:rPr>
-              <w:t>4</w:t>
+              <w:t>6</w:t>
             </w:r>
             <w:r>
               <w:rPr>
@@ -1268,7 +1475,7 @@
               <w:lang w:eastAsia="fr-FR"/>
             </w:rPr>
           </w:pPr>
-          <w:hyperlink w:anchor="_Toc485978013" w:history="1">
+          <w:hyperlink w:anchor="_Toc487725062" w:history="1">
             <w:r>
               <w:rPr>
                 <w:rStyle w:val="Lienhypertexte"/>
@@ -1291,7 +1498,7 @@
               <w:rPr>
                 <w:webHidden/>
               </w:rPr>
-              <w:instrText xml:space="preserve"> PAGEREF _Toc485978013 \h </w:instrText>
+              <w:instrText xml:space="preserve"> PAGEREF _Toc487725062 \h </w:instrText>
             </w:r>
             <w:r>
               <w:rPr>
@@ -1308,7 +1515,7 @@
               <w:rPr>
                 <w:webHidden/>
               </w:rPr>
-              <w:t>4</w:t>
+              <w:t>6</w:t>
             </w:r>
             <w:r>
               <w:rPr>
@@ -1330,7 +1537,7 @@
               <w:lang w:eastAsia="fr-FR"/>
             </w:rPr>
           </w:pPr>
-          <w:hyperlink w:anchor="_Toc485978014" w:history="1">
+          <w:hyperlink w:anchor="_Toc487725063" w:history="1">
             <w:r>
               <w:rPr>
                 <w:rStyle w:val="Lienhypertexte"/>
@@ -1357,7 +1564,7 @@
                 <w:noProof/>
                 <w:webHidden/>
               </w:rPr>
-              <w:instrText xml:space="preserve"> PAGEREF _Toc485978014 \h </w:instrText>
+              <w:instrText xml:space="preserve"> PAGEREF _Toc487725063 \h </w:instrText>
             </w:r>
             <w:r>
               <w:rPr>
@@ -1377,7 +1584,7 @@
                 <w:noProof/>
                 <w:webHidden/>
               </w:rPr>
-              <w:t>4</w:t>
+              <w:t>6</w:t>
             </w:r>
             <w:r>
               <w:rPr>
@@ -1418,7 +1625,7 @@
       <w:pPr>
         <w:pStyle w:val="Titre1"/>
       </w:pPr>
-      <w:bookmarkStart w:id="0" w:name="_Toc485977998"/>
+      <w:bookmarkStart w:id="0" w:name="_Toc487725044"/>
       <w:r>
         <w:lastRenderedPageBreak/>
         <w:t xml:space="preserve">La </w:t>
@@ -1432,7 +1639,7 @@
       <w:pPr>
         <w:pStyle w:val="Titre2"/>
       </w:pPr>
-      <w:bookmarkStart w:id="1" w:name="_Toc485977999"/>
+      <w:bookmarkStart w:id="1" w:name="_Toc487725045"/>
       <w:r>
         <w:t>Remerciement</w:t>
       </w:r>
@@ -1493,7 +1700,7 @@
       <w:pPr>
         <w:pStyle w:val="Titre2"/>
       </w:pPr>
-      <w:bookmarkStart w:id="2" w:name="_Toc485978000"/>
+      <w:bookmarkStart w:id="2" w:name="_Toc487725046"/>
       <w:r>
         <w:t>Présentation</w:t>
       </w:r>
@@ -1507,7 +1714,13 @@
         <w:ind w:firstLine="708"/>
       </w:pPr>
       <w:r>
-        <w:t>L'Association pour la formation professionnelle des adultes ou AFPA est un organisme de formation professionnelle dont la création remonte à 1949</w:t>
+        <w:t>L'A</w:t>
+      </w:r>
+      <w:r>
+        <w:t>gence</w:t>
+      </w:r>
+      <w:r>
+        <w:t xml:space="preserve"> pour la formation professionnelle des adultes ou AFPA est un organisme de formation professionnelle dont la création remonte à 1949</w:t>
       </w:r>
       <w:r>
         <w:t xml:space="preserve">, </w:t>
@@ -1525,10 +1738,13 @@
         <w:t xml:space="preserve"> l’heure actuelle</w:t>
       </w:r>
       <w:r>
-        <w:t xml:space="preserve">  </w:t>
-      </w:r>
-      <w:r>
-        <w:t>l’Afpa vit une</w:t>
+        <w:t xml:space="preserve"> </w:t>
+      </w:r>
+      <w:r>
+        <w:t xml:space="preserve">l’AFPA </w:t>
+      </w:r>
+      <w:r>
+        <w:t>vit une</w:t>
       </w:r>
       <w:r>
         <w:t xml:space="preserve"> nouvelle étape d</w:t>
@@ -1543,7 +1759,13 @@
         <w:t>,</w:t>
       </w:r>
       <w:r>
-        <w:t xml:space="preserve"> du fait de sa transformation en Epic</w:t>
+        <w:t xml:space="preserve"> du fait de sa transformation en </w:t>
+      </w:r>
+      <w:r>
+        <w:t>EPIC</w:t>
+      </w:r>
+      <w:r>
+        <w:t>,</w:t>
       </w:r>
       <w:r>
         <w:t xml:space="preserve"> Etablissement Publique Industrielle et Commercial</w:t>
@@ -1564,25 +1786,628 @@
         <w:t xml:space="preserve"> </w:t>
       </w:r>
       <w:r>
-        <w:t>malgré sa transformation reste compétitive sur le marché, car elle engendre un chiffre d’affaire de pas moins de 750M€</w:t>
+        <w:t>malgré sa transformation</w:t>
+      </w:r>
+      <w:r>
+        <w:t xml:space="preserve"> elle</w:t>
+      </w:r>
+      <w:r>
+        <w:t xml:space="preserve"> reste compétitive sur le marché, car elle engendre un chiffre d’affaire de pas moins de 750M€</w:t>
       </w:r>
       <w:r>
         <w:t xml:space="preserve"> environs</w:t>
       </w:r>
       <w:r>
-        <w:t>, elle voie</w:t>
-      </w:r>
-      <w:r>
-        <w:t xml:space="preserve"> passer</w:t>
-      </w:r>
-      <w:r>
-        <w:t xml:space="preserve"> chaque années environs 150.000 stagiaires qui ont pour but d’être formé</w:t>
-      </w:r>
-      <w:r>
-        <w:t>, pour cela elle compte pas moins de 8000 employés</w:t>
+        <w:t>, chaque années</w:t>
+      </w:r>
+      <w:r>
+        <w:t xml:space="preserve"> elle voie passer</w:t>
+      </w:r>
+      <w:r>
+        <w:t xml:space="preserve"> environs 150.000 stagiaires qui ont pour but d’être formé</w:t>
+      </w:r>
+      <w:r>
+        <w:t>, pour cela</w:t>
+      </w:r>
+      <w:r>
+        <w:t xml:space="preserve"> l’AFPA</w:t>
+      </w:r>
+      <w:r>
+        <w:t xml:space="preserve"> compte pas moins de 8000 employés</w:t>
       </w:r>
       <w:r>
         <w:t xml:space="preserve">. </w:t>
+      </w:r>
+    </w:p>
+    <w:p>
+      <w:r>
+        <w:t xml:space="preserve">Aujourd’hui, cette </w:t>
+      </w:r>
+      <w:r>
+        <w:t>a</w:t>
+      </w:r>
+      <w:r>
+        <w:t xml:space="preserve">gence </w:t>
+      </w:r>
+      <w:r>
+        <w:t>est l'un des principaux intervenants dans les dispositifs de formation professionnelle : plan de formation, contrat et période de professionnalisation, VAE, CIF et DIF …</w:t>
+      </w:r>
+    </w:p>
+    <w:p>
+      <w:r>
+        <w:t>Elle accueille à la fois des demandeurs d’emploi à la recherche d’une reconversion professionnelle et des salariés en quête de perfectionnement dans leur métier, mais aussi des actifs en situation particulière (personnes handicapées, détenus…).</w:t>
+      </w:r>
+    </w:p>
+    <w:p>
+      <w:r>
+        <w:t>Du fait de l’ampleur de cette société, nous allons plus principalement nous intéressés</w:t>
+      </w:r>
+      <w:r>
+        <w:t xml:space="preserve"> à</w:t>
+      </w:r>
+      <w:r>
+        <w:t xml:space="preserve"> l’Afpa de Marseille </w:t>
+      </w:r>
+      <w:r>
+        <w:t>Saint-Jérôme</w:t>
+      </w:r>
+      <w:r>
+        <w:t xml:space="preserve">, </w:t>
+      </w:r>
+      <w:r>
+        <w:t xml:space="preserve">et </w:t>
+      </w:r>
+      <w:r>
+        <w:t>à</w:t>
+      </w:r>
+      <w:r>
+        <w:t xml:space="preserve"> la formation CDI</w:t>
+      </w:r>
+      <w:r>
+        <w:t xml:space="preserve"> concepteur développeur en informatique</w:t>
+      </w:r>
+      <w:r>
+        <w:t>,</w:t>
+      </w:r>
+      <w:r>
+        <w:t xml:space="preserve"> </w:t>
+      </w:r>
+      <w:r>
+        <w:t>orchestrer</w:t>
+      </w:r>
+      <w:r>
+        <w:t xml:space="preserve"> par Dominique Muller ou j</w:t>
+      </w:r>
+      <w:r>
+        <w:t>’ai</w:t>
+      </w:r>
+      <w:r>
+        <w:t xml:space="preserve"> </w:t>
+      </w:r>
+      <w:r>
+        <w:t>réalis</w:t>
+      </w:r>
+      <w:r>
+        <w:t>é</w:t>
+      </w:r>
+      <w:r>
+        <w:t xml:space="preserve"> mon stage</w:t>
+      </w:r>
+      <w:r>
+        <w:t>.</w:t>
+      </w:r>
+    </w:p>
+    <w:p>
+      <w:pPr>
+        <w:pStyle w:val="Titre2"/>
+      </w:pPr>
+      <w:bookmarkStart w:id="3" w:name="_Toc487725047"/>
+      <w:r>
+        <w:t>Organigramme</w:t>
+      </w:r>
+      <w:bookmarkEnd w:id="3"/>
+    </w:p>
+    <w:p/>
+    <w:p>
+      <w:pPr>
+        <w:pStyle w:val="Titre1"/>
+      </w:pPr>
+      <w:bookmarkStart w:id="4" w:name="_Toc487725048"/>
+      <w:r>
+        <w:t>Le projet</w:t>
+      </w:r>
+      <w:bookmarkEnd w:id="4"/>
+    </w:p>
+    <w:p>
+      <w:pPr>
+        <w:pStyle w:val="Titre2"/>
+      </w:pPr>
+      <w:bookmarkStart w:id="5" w:name="_Toc487725049"/>
+      <w:r>
+        <w:t>Contexte du projet</w:t>
+      </w:r>
+      <w:bookmarkEnd w:id="5"/>
+    </w:p>
+    <w:p>
+      <w:r>
+        <w:tab/>
+      </w:r>
+      <w:r>
+        <w:t>Lors de</w:t>
+      </w:r>
+      <w:r>
+        <w:t xml:space="preserve"> mon arrivé</w:t>
+      </w:r>
+      <w:r>
+        <w:t>e</w:t>
+      </w:r>
+      <w:r>
+        <w:t xml:space="preserve"> en stage et</w:t>
+      </w:r>
+      <w:r>
+        <w:t xml:space="preserve"> en</w:t>
+      </w:r>
+      <w:r>
+        <w:t xml:space="preserve"> connaissant bien le contexte de la formation </w:t>
+      </w:r>
+      <w:r>
+        <w:t xml:space="preserve">CDI, je savais que </w:t>
+      </w:r>
+      <w:r>
+        <w:t xml:space="preserve"> plusieurs projet étaient susceptibles d’être réalisé</w:t>
+      </w:r>
+      <w:r>
+        <w:t>,</w:t>
+      </w:r>
+      <w:r>
+        <w:t xml:space="preserve"> afin de facilité le quotidien de Mme </w:t>
+      </w:r>
+      <w:r>
+        <w:lastRenderedPageBreak/>
+        <w:t>Dominique Muller, je lui ai donc fait la proposition de 3 projet</w:t>
+      </w:r>
+      <w:r>
+        <w:t>s</w:t>
+      </w:r>
+      <w:r>
+        <w:t xml:space="preserve"> (voir annexe 1)</w:t>
+      </w:r>
+      <w:r>
+        <w:t xml:space="preserve"> réalisable, qui pourrais l’intéressé</w:t>
+      </w:r>
+      <w:r>
+        <w:t>e</w:t>
+      </w:r>
+      <w:r>
+        <w:t>,</w:t>
+      </w:r>
+      <w:r>
+        <w:t xml:space="preserve"> du fait de son rôle de formateur elle a décidé de priorisé le projet suivi de stagiaire, qui lui permettra de simplifié son quotidien mais surtout de simplifié le quotidien des stagiaires des prochaines formation</w:t>
+      </w:r>
+      <w:r>
+        <w:t>.</w:t>
+      </w:r>
+    </w:p>
+    <w:p>
+      <w:r>
+        <w:t>Ce projet est réalisable et simplifierai son quotidien car a l’heure actuelle le suivi des stagiaire au cours de leur formations n’est pas informatisée sur une plateforme WEB, permettant de n’avoir qu’un seul point d’entrée pour tout le suivi des stagiaires</w:t>
+      </w:r>
+      <w:r>
+        <w:t>.</w:t>
+      </w:r>
+    </w:p>
+    <w:p>
+      <w:pPr>
+        <w:pStyle w:val="Titre2"/>
+      </w:pPr>
+      <w:bookmarkStart w:id="6" w:name="_Toc487725050"/>
+      <w:r>
+        <w:t>Présentation Projet</w:t>
+      </w:r>
+      <w:bookmarkEnd w:id="6"/>
+    </w:p>
+    <w:p>
+      <w:pPr>
+        <w:ind w:firstLine="708"/>
+      </w:pPr>
+      <w:r>
+        <w:t>Le projet suivi de stagiaire, est une plateforme web qui permettra au stagiaire ainsi qu’au formateur référent, un suivi simplifié et complet de leur formation, pour leur</w:t>
+      </w:r>
+      <w:r>
+        <w:t>s</w:t>
+      </w:r>
+      <w:r>
+        <w:t xml:space="preserve"> </w:t>
+      </w:r>
+      <w:r>
+        <w:t>permetten</w:t>
+      </w:r>
+      <w:r>
+        <w:t>t</w:t>
+      </w:r>
+      <w:r>
+        <w:t xml:space="preserve"> de suivre la formation dans les meilleures conditions possibles. </w:t>
+      </w:r>
+    </w:p>
+    <w:p>
+      <w:r>
+        <w:t>C’est dans cette objectif que ce projet comprendra, le bilan des différents ECF, avec un système de remarques et d’évaluation, les notes des ECF,  ainsi que leur progression personnelle et leur niveau d’acquisition des cours qu’ils ont reçût, et de leurs progression sur l’exercice en cours.</w:t>
+      </w:r>
+    </w:p>
+    <w:p>
+      <w:r>
+        <w:t xml:space="preserve"> Toute ceci leur permettra de mieux ciblé les compétences et les efforts qu’ils vont devoir accomplir afin d’être en capacité d’obtenir leur certification.</w:t>
+      </w:r>
+    </w:p>
+    <w:p>
+      <w:r>
+        <w:t>Un système de rendez-vous entre les stagiaires et le formateur réfèrent seras aussi mis en place, afin de faciliter les échanges entre eux.</w:t>
+      </w:r>
+    </w:p>
+    <w:p>
+      <w:r>
+        <w:t>Ce projet contiendra aussi toute la partie administrative qui peut incomber un stagiaire, afin de leur faciliter, leurs échanges avec l’AFPA, il y aura aussi un formulaire d’absence mis à la disposition des stagiaires.</w:t>
+      </w:r>
+    </w:p>
+    <w:p>
+      <w:pPr>
+        <w:pStyle w:val="Sansinterligne"/>
+      </w:pPr>
+      <w:r>
+        <w:t>Une feuille interactive sera mise à disposition des stagiaires, afin de pouvoir faciliter leurs suivi de recherches de stage, elle permettra notamment, un suivi des entreprises contacter, avec leur nom, leur site, l’adresse e-mail du contact, le numéro de téléphone du contact, le nom du contact et un suivi de progression des échanges avec l’entreprise, un système de couleur seras mis en place celons l’état de progression des échanges avec l’entreprise, les stagiaires pourrons aussi mettre les différents CV et lettre de motivation utiliser pour leur recherche de stage.</w:t>
+      </w:r>
+    </w:p>
+    <w:p>
+      <w:pPr>
+        <w:pStyle w:val="Sansinterligne"/>
+      </w:pPr>
+    </w:p>
+    <w:p>
+      <w:pPr>
+        <w:pStyle w:val="Sansinterligne"/>
+      </w:pPr>
+      <w:r>
+        <w:t>Une liste des entreprises qui recrute des stagiaires sera mise à disposition du formateur, pour lui permettre de la tenir à jour et de pouvoir la divulguer aux personnes en difficulté dans leurs recherches de stage.</w:t>
+      </w:r>
+    </w:p>
+    <w:p>
+      <w:pPr>
+        <w:pStyle w:val="Sansinterligne"/>
+      </w:pPr>
+    </w:p>
+    <w:p>
+      <w:pPr>
+        <w:pStyle w:val="Sansinterligne"/>
+      </w:pPr>
+      <w:r>
+        <w:t>Il serrât mis à disposition des stagiaires une zone bac à sable, afin de publier leur idée et retour sur la formation.</w:t>
+      </w:r>
+    </w:p>
+    <w:p>
+      <w:pPr>
+        <w:pStyle w:val="Sansinterligne"/>
+      </w:pPr>
+    </w:p>
+    <w:p>
+      <w:pPr>
+        <w:pStyle w:val="Sansinterligne"/>
+      </w:pPr>
+      <w:r>
+        <w:t>Un système de notification directement intégré au site ou par envoie d’e-mail seras mis en place, afin de pouvoir informer les stagiaires ainsi que le formateur, qu’il y a des point à prendre en compte sur la plateforme</w:t>
+      </w:r>
+    </w:p>
+    <w:p>
+      <w:pPr>
+        <w:pStyle w:val="Titre2"/>
+      </w:pPr>
+      <w:bookmarkStart w:id="7" w:name="_Toc487725051"/>
+      <w:r>
+        <w:lastRenderedPageBreak/>
+        <w:t>Méthodologie</w:t>
+      </w:r>
+      <w:bookmarkEnd w:id="7"/>
+    </w:p>
+    <w:p>
+      <w:r>
+        <w:t>Du fait du contexte de mon stage, nous avons décidé pour bien séparé les diffèrent rôle que jour mon tuteur de stage/client/formatrice,</w:t>
+      </w:r>
+      <w:r>
+        <w:t xml:space="preserve"> et de ce fait</w:t>
+      </w:r>
+      <w:r>
+        <w:t xml:space="preserve"> de passé obligatoirement par e-mail pour tous les </w:t>
+      </w:r>
+      <w:r>
+        <w:t>partie concernant le</w:t>
+      </w:r>
+      <w:r>
+        <w:t xml:space="preserve"> clients,</w:t>
+      </w:r>
+      <w:r>
+        <w:t xml:space="preserve"> les différentes validation fonctionnelle,</w:t>
+      </w:r>
+      <w:r>
+        <w:t xml:space="preserve"> prise de rendez-vous</w:t>
+      </w:r>
+      <w:r>
+        <w:t>, organisation de réunion et présentation</w:t>
+      </w:r>
+      <w:r>
+        <w:t xml:space="preserve"> de</w:t>
+      </w:r>
+      <w:r>
+        <w:t>s release</w:t>
+      </w:r>
+      <w:r>
+        <w:t xml:space="preserve"> livrable.</w:t>
+      </w:r>
+    </w:p>
+    <w:p>
+      <w:r>
+        <w:t xml:space="preserve">J’ai </w:t>
+      </w:r>
+      <w:r>
+        <w:t xml:space="preserve"> dans un premier temps </w:t>
+      </w:r>
+      <w:r>
+        <w:t>mis en place une organisation de dossier</w:t>
+      </w:r>
+      <w:r>
+        <w:t xml:space="preserve"> (annexe X)</w:t>
+      </w:r>
+      <w:r>
+        <w:t xml:space="preserve"> pour </w:t>
+      </w:r>
+      <w:r>
+        <w:t xml:space="preserve">toute l’organisation du projet aussi bien au niveau de la documentation que du code même afin de </w:t>
+      </w:r>
+      <w:r>
+        <w:t>m</w:t>
+      </w:r>
+      <w:r>
+        <w:t>’y</w:t>
+      </w:r>
+      <w:r>
+        <w:t xml:space="preserve"> retrouver facilement et éviter tout problème d’organisation, j’ai </w:t>
+      </w:r>
+      <w:r>
+        <w:t xml:space="preserve">ensuite </w:t>
+      </w:r>
+      <w:r>
+        <w:t>mis en place un script de sauvegarde de tout le projet</w:t>
+      </w:r>
+      <w:r>
+        <w:t xml:space="preserve"> (annexe X)</w:t>
+      </w:r>
+      <w:r>
+        <w:t xml:space="preserve">, </w:t>
+      </w:r>
+      <w:r>
+        <w:t>qui est exécuté toute les heures, afin d’évité toute soucis de perte de données, afin de rendre ces sauvegarde effective je les récupère manuellement sur un matériel déportée.</w:t>
+      </w:r>
+    </w:p>
+    <w:p>
+      <w:r>
+        <w:t>J’ai ensuite commencé la rédaction du cahier de charge</w:t>
+      </w:r>
+      <w:r>
+        <w:t xml:space="preserve"> (annexe X)</w:t>
+      </w:r>
+      <w:r>
+        <w:t>,</w:t>
+      </w:r>
+      <w:r>
+        <w:t xml:space="preserve"> afin de pouvoir faire valider le coté fonctionnelle du projet par le client, ce qui s’est fait </w:t>
+      </w:r>
+      <w:r>
+        <w:t>lors d’</w:t>
+      </w:r>
+      <w:r>
+        <w:t>une première réunion de présentation du premier cahier des charges qui fut ensuite corrigé et valider à la suite de plusieurs e-mail</w:t>
+      </w:r>
+      <w:r>
+        <w:t xml:space="preserve"> en transverse de la rédaction du cahier des charges.</w:t>
+      </w:r>
+    </w:p>
+    <w:p>
+      <w:r>
+        <w:t>Une fois le cahier des charges rédiger et valider par le client  mis en place une première itération de mon planning</w:t>
+      </w:r>
+      <w:r>
+        <w:t xml:space="preserve">, ainsi que le planning </w:t>
+      </w:r>
+      <w:r>
+        <w:t>général</w:t>
+      </w:r>
+      <w:r>
+        <w:t xml:space="preserve"> </w:t>
+      </w:r>
+      <w:bookmarkStart w:id="8" w:name="_GoBack"/>
+      <w:bookmarkEnd w:id="8"/>
+      <w:r>
+        <w:t xml:space="preserve">pour le client </w:t>
+      </w:r>
+      <w:r>
+        <w:t>(voir section planification pour plus d’information).</w:t>
+      </w:r>
+    </w:p>
+    <w:p>
+      <w:r>
+        <w:t>J’ai par la suite décidé d’étudier l’outil de versioning Jenkins</w:t>
+      </w:r>
+      <w:r>
+        <w:t>,</w:t>
+      </w:r>
+      <w:r>
+        <w:t xml:space="preserve"> que je</w:t>
+      </w:r>
+      <w:r>
+        <w:t xml:space="preserve"> </w:t>
+      </w:r>
+      <w:r>
+        <w:t>souhaiter</w:t>
+      </w:r>
+      <w:r>
+        <w:t xml:space="preserve"> mettre en place sur </w:t>
+      </w:r>
+      <w:r>
+        <w:t>l</w:t>
+      </w:r>
+      <w:r>
+        <w:t xml:space="preserve">e projet, l’ayant </w:t>
+      </w:r>
+      <w:r>
+        <w:t>entre</w:t>
+      </w:r>
+      <w:r>
+        <w:t xml:space="preserve">vue </w:t>
+      </w:r>
+      <w:r>
+        <w:t>pendant</w:t>
+      </w:r>
+      <w:r>
+        <w:t xml:space="preserve"> mon temps libre et trouvant </w:t>
+      </w:r>
+      <w:r>
+        <w:t>ses fonctionnalité</w:t>
+      </w:r>
+      <w:r>
+        <w:t>s</w:t>
+      </w:r>
+      <w:r>
+        <w:t xml:space="preserve"> </w:t>
+      </w:r>
+      <w:r>
+        <w:t>intéressant</w:t>
+      </w:r>
+      <w:r>
+        <w:t>e</w:t>
+      </w:r>
+      <w:r>
+        <w:t xml:space="preserve"> au niveau de sa remonté sur serveur avec automatisation des tests unitaire</w:t>
+      </w:r>
+      <w:r>
+        <w:t xml:space="preserve"> et </w:t>
+      </w:r>
+      <w:r>
+        <w:t>des diffèrent</w:t>
+      </w:r>
+      <w:r>
+        <w:t xml:space="preserve"> plugin</w:t>
+      </w:r>
+      <w:r>
+        <w:t xml:space="preserve"> qu’il peut proposer,</w:t>
+      </w:r>
+      <w:r>
+        <w:t xml:space="preserve"> mais </w:t>
+      </w:r>
+      <w:r>
+        <w:t xml:space="preserve">je souhaité aussi pouvoir le </w:t>
+      </w:r>
+      <w:r>
+        <w:t>relié</w:t>
+      </w:r>
+      <w:r>
+        <w:t xml:space="preserve"> à</w:t>
+      </w:r>
+      <w:r>
+        <w:t xml:space="preserve"> la plateforme</w:t>
+      </w:r>
+      <w:r>
+        <w:t xml:space="preserve"> Github pour </w:t>
+      </w:r>
+      <w:r>
+        <w:t xml:space="preserve">me permettre d’avoir accès </w:t>
+      </w:r>
+      <w:r>
+        <w:t xml:space="preserve"> </w:t>
+      </w:r>
+      <w:r>
+        <w:t>au projet depuis internet</w:t>
+      </w:r>
+      <w:r>
+        <w:t xml:space="preserve"> mais </w:t>
+      </w:r>
+      <w:r>
+        <w:t>l’API Github qui est atteint par Jenkins, est très limité au niveau des remontés depuis un serveur tiers</w:t>
+      </w:r>
+      <w:r>
+        <w:t xml:space="preserve"> pour les comptes Github non professionnelle</w:t>
+      </w:r>
+      <w:r>
+        <w:t>, j’ai</w:t>
+      </w:r>
+      <w:r>
+        <w:t xml:space="preserve"> donc dû abandonner de mettre en place un serveur Jenkins</w:t>
+      </w:r>
+      <w:r>
+        <w:t>.</w:t>
+      </w:r>
+    </w:p>
+    <w:p>
+      <w:r>
+        <w:t>C’est pour cela que je n’utiliserais sur ce projet seulement git avec Github comme outil de versioning.</w:t>
+      </w:r>
+    </w:p>
+    <w:p>
+      <w:r>
+        <w:t>Une fois ceci fait, j’ai commencé l’analyse et la conception de l’application (voir section analyse et conception pour plus d’information)</w:t>
+      </w:r>
+      <w:r>
+        <w:t xml:space="preserve">, une fois l’analyse </w:t>
+      </w:r>
+      <w:r>
+        <w:t>réalisée</w:t>
+      </w:r>
+      <w:r>
+        <w:t xml:space="preserve"> j’ai </w:t>
+      </w:r>
+      <w:r>
+        <w:t>rédigé</w:t>
+      </w:r>
+      <w:r>
+        <w:t xml:space="preserve"> les droits des </w:t>
+      </w:r>
+      <w:r>
+        <w:t>différents</w:t>
+      </w:r>
+      <w:r>
+        <w:t xml:space="preserve"> utilisateur sur les </w:t>
+      </w:r>
+      <w:r>
+        <w:t>différentes</w:t>
+      </w:r>
+      <w:r>
+        <w:t xml:space="preserve"> fonctionnalité de l’application et demander au client de valider les </w:t>
+      </w:r>
+      <w:r>
+        <w:t>différents</w:t>
+      </w:r>
+      <w:r>
+        <w:t xml:space="preserve"> droit ce qui </w:t>
+      </w:r>
+      <w:r>
+        <w:t>s’est</w:t>
+      </w:r>
+      <w:r>
+        <w:t xml:space="preserve"> fait </w:t>
+      </w:r>
+      <w:r>
+        <w:t>à la</w:t>
+      </w:r>
+      <w:r>
+        <w:t xml:space="preserve"> cour de </w:t>
+      </w:r>
+      <w:r>
+        <w:t>différents</w:t>
+      </w:r>
+      <w:r>
+        <w:t xml:space="preserve"> e-mail.</w:t>
+      </w:r>
+    </w:p>
+    <w:p>
+      <w:r>
+        <w:t>Par la suite j’ai commencé l’installation et la configuration de mon serveur de base de données, j’ai décidé d’utiliser Oracle XE l’ayant étudié sur toute la période de ma formation, j’ai donc créé une database et un tablespace dédier au projet suivi de stagiaire dans un souci de gain de temps j’ai créé qu’un unique utilisateur ayant tous les droits sur ceci, il faudrait par la suite créer, un compte dédier a l’application avec les autorisations nécessaire.</w:t>
       </w:r>
     </w:p>
     <w:p>
@@ -1592,713 +2417,510 @@
         </w:rPr>
       </w:pPr>
       <w:r>
+        <w:t xml:space="preserve">Puis une fois l’analyse </w:t>
+      </w:r>
+      <w:r>
+        <w:t>terminé</w:t>
+      </w:r>
+      <w:r>
+        <w:t xml:space="preserve"> et la base de données </w:t>
+      </w:r>
+      <w:r>
+        <w:t xml:space="preserve">créé, j’ai mis en place l’outil de versioning Github, ensuite j’ai commencé à organiser le projet celons une architecture que je n’avais pas encore expérimenté, c’est-à-dire de créer un package par fonctionnalité et des packages généraux, ce qui ne fut pas convaincant et modifier par la suite dans le projet par une réorganisation par entité du projet </w:t>
+      </w:r>
+      <w:r>
+        <w:lastRenderedPageBreak/>
+        <w:t xml:space="preserve">(exemple : auto-évaluation). Une fois l’organisation de l’architecture du projet mis en place j’ai ensuite commencé à coder les différentes entités du projet, ne me limitant pas seulement à l’auto-évaluation mais aussi à tout ce qui pouvais l’entouré ce qui fut une erreur de ma part et changé par la suite, une fois toute les entités mise en place j’ai ensuite commencé à coder la couche d’accès au donné mais comme pour les entités je ne me suis pas concentré seulement sur l’auto-évaluation, en transverse à chaque fois que j’ai fini une méthode de la couche d’accès aux données j’ai réalisé les test unitaire lié à cette fonctionnalité et ainsi directement corriger les erreurs et mis en place les </w:t>
+      </w:r>
+      <w:r>
+        <w:t>différents contrôle</w:t>
+      </w:r>
+      <w:r>
+        <w:t xml:space="preserve"> nécessaire pour répondre aux différentes règle métier lié </w:t>
+      </w:r>
+      <w:r>
+        <w:t>à</w:t>
+      </w:r>
+      <w:r>
+        <w:t xml:space="preserve"> l’auto-évaluation</w:t>
+      </w:r>
+      <w:r>
+        <w:t xml:space="preserve"> en  même temps que la couche DAO j’ai mis en place toute la couche service ainsi que les différentes façades a chaque couche de mon application</w:t>
+      </w:r>
+      <w:r>
         <w:rPr>
           <w:color w:val="FF0000"/>
         </w:rPr>
-        <w:t xml:space="preserve">Les principaux </w:t>
+        <w:t xml:space="preserve">, mes façades a l’heure actuelle </w:t>
       </w:r>
       <w:r>
         <w:rPr>
           <w:color w:val="FF0000"/>
         </w:rPr>
-        <w:t>clients</w:t>
-      </w:r>
-      <w:r>
-        <w:rPr>
-          <w:color w:val="FF0000"/>
-        </w:rPr>
-        <w:t xml:space="preserve"> de l’AFPA sont</w:t>
-      </w:r>
-      <w:r>
-        <w:rPr>
-          <w:color w:val="FF0000"/>
-        </w:rPr>
-        <w:t xml:space="preserve">, </w:t>
-      </w:r>
-      <w:r>
-        <w:rPr>
-          <w:color w:val="FF0000"/>
-        </w:rPr>
-        <w:t xml:space="preserve"> </w:t>
-      </w:r>
-    </w:p>
-    <w:p>
-      <w:r>
-        <w:t xml:space="preserve">Aujourd’hui, cette </w:t>
-      </w:r>
-      <w:r>
-        <w:t>a</w:t>
-      </w:r>
-      <w:r>
-        <w:t xml:space="preserve">gence </w:t>
-      </w:r>
-      <w:r>
-        <w:t>est l'un des principaux intervenants dans les dispositifs de formation professionnelle : plan de formation, contrat et période de professionnalisation, VAE, CIF et DIF …</w:t>
-      </w:r>
-    </w:p>
-    <w:p>
-      <w:r>
-        <w:t>Elle accueille à la fois des demandeurs d’emploi à la recherche d’une reconversion professionnelle et des salariés en quête de perfectionnement dans leur métier, mais aussi des actifs en situation particulière (personnes handicapées, détenus…).</w:t>
-      </w:r>
-    </w:p>
-    <w:p>
-      <w:r>
-        <w:t>Du fait de l’ampleur de cette société, nous allons plus principalement nous intéressés</w:t>
-      </w:r>
-      <w:r>
-        <w:t xml:space="preserve"> à</w:t>
-      </w:r>
-      <w:r>
-        <w:t xml:space="preserve"> l’Afpa de Marseille </w:t>
-      </w:r>
-      <w:r>
-        <w:t>Saint-Jérôme</w:t>
-      </w:r>
-      <w:r>
-        <w:t xml:space="preserve">, </w:t>
-      </w:r>
-      <w:r>
-        <w:t xml:space="preserve">et </w:t>
+        <w:t xml:space="preserve"> ne me convienne pas et mériterai d’être retravailler afin de découplé le plus possibles les différentes couche mais ceci n’est pas réalisé par manque de temps.</w:t>
+      </w:r>
+    </w:p>
+    <w:p>
+      <w:r>
+        <w:t xml:space="preserve">Une fois, </w:t>
+      </w:r>
+      <w:r>
+        <w:t>l</w:t>
+      </w:r>
+      <w:r>
+        <w:t xml:space="preserve">es différentes couches mise en place, </w:t>
+      </w:r>
+      <w:r>
+        <w:t xml:space="preserve">je me suis affairé </w:t>
       </w:r>
       <w:r>
         <w:t>à</w:t>
       </w:r>
       <w:r>
-        <w:t xml:space="preserve"> la formation CDI</w:t>
-      </w:r>
-      <w:r>
-        <w:t>,</w:t>
-      </w:r>
-      <w:r>
-        <w:t xml:space="preserve"> </w:t>
-      </w:r>
-      <w:r>
-        <w:t>orchestrer</w:t>
-      </w:r>
-      <w:r>
-        <w:t xml:space="preserve"> par Dominique Muller ou je </w:t>
-      </w:r>
-      <w:r>
-        <w:t>réalise</w:t>
-      </w:r>
-      <w:r>
-        <w:t xml:space="preserve"> mon stage</w:t>
-      </w:r>
-      <w:r>
-        <w:t>.</w:t>
+        <w:t xml:space="preserve"> la mise en place de la couche présentation, </w:t>
+      </w:r>
+      <w:r>
+        <w:t>qui permet à l’utilisateur d’utiliser les différentes fonctionnalités de l’application, toute les interactions de l’utilisateur avec l’application sont  au préalable contrôler afin d’éviter le plus d’erreur possible.</w:t>
       </w:r>
     </w:p>
     <w:p>
       <w:pPr>
         <w:pStyle w:val="Titre2"/>
       </w:pPr>
-      <w:bookmarkStart w:id="3" w:name="_Toc485978001"/>
-      <w:r>
-        <w:t>Organigramme</w:t>
-      </w:r>
-      <w:bookmarkEnd w:id="3"/>
+      <w:bookmarkStart w:id="9" w:name="_Toc487725052"/>
+      <w:r>
+        <w:t>Planification</w:t>
+      </w:r>
+      <w:bookmarkEnd w:id="9"/>
+    </w:p>
+    <w:p>
+      <w:pPr>
+        <w:pStyle w:val="Titre3"/>
+      </w:pPr>
+      <w:bookmarkStart w:id="10" w:name="_Toc487725053"/>
+      <w:r>
+        <w:t>Méthodologie</w:t>
+      </w:r>
+      <w:bookmarkEnd w:id="10"/>
+    </w:p>
+    <w:p>
+      <w:pPr>
+        <w:ind w:firstLine="708"/>
+      </w:pPr>
+      <w:r>
+        <w:t xml:space="preserve">J’ai décidé sur ce projet, de </w:t>
+      </w:r>
+      <w:r>
+        <w:t>réaliser</w:t>
+      </w:r>
+      <w:r>
+        <w:t xml:space="preserve"> une planification général (annexe </w:t>
+      </w:r>
+      <w:r>
+        <w:t>X</w:t>
+      </w:r>
+      <w:r>
+        <w:t>)</w:t>
+      </w:r>
+      <w:r>
+        <w:t xml:space="preserve"> qui permet au client d’avoir une vue global sur l’avancement du projet et des délais que je me suis fixé,</w:t>
+      </w:r>
+      <w:r>
+        <w:t xml:space="preserve"> mais aussi une planification détaillé</w:t>
+      </w:r>
+      <w:r>
+        <w:t>e</w:t>
+      </w:r>
+      <w:r>
+        <w:t xml:space="preserve">s </w:t>
+      </w:r>
+      <w:r>
+        <w:t xml:space="preserve"> (annexe </w:t>
+      </w:r>
+      <w:r>
+        <w:t>X</w:t>
+      </w:r>
+      <w:r>
+        <w:t>)</w:t>
+      </w:r>
+      <w:r>
+        <w:t xml:space="preserve"> qui me permet de gérer l’état d’avanceme</w:t>
+      </w:r>
+      <w:r>
+        <w:t>nt du projet de façon plus réel.</w:t>
+      </w:r>
+    </w:p>
+    <w:p>
+      <w:r>
+        <w:t>C</w:t>
+      </w:r>
+      <w:r>
+        <w:t xml:space="preserve">ette planification détaillées </w:t>
+      </w:r>
+      <w:r>
+        <w:t>a était réalisé en</w:t>
+      </w:r>
+      <w:r>
+        <w:t xml:space="preserve"> plusieurs itération la premier étant toute la </w:t>
+      </w:r>
+      <w:r>
+        <w:t xml:space="preserve">documentation, et </w:t>
+      </w:r>
+      <w:r>
+        <w:t xml:space="preserve"> la prise d’information sur le projet</w:t>
+      </w:r>
+      <w:r>
+        <w:t>,</w:t>
+      </w:r>
+      <w:r>
+        <w:t xml:space="preserve"> la deuxième itération étant tout l’aspect analyse et conception et une troisième itération sur tout ce qui est aspect technique du projet, cette manière d’abordé le planning détaillée me permet de mieux entrevoir le projet</w:t>
+      </w:r>
+      <w:r>
+        <w:t xml:space="preserve"> a chaque itération</w:t>
+      </w:r>
+      <w:r>
+        <w:t xml:space="preserve"> et ainsi </w:t>
+      </w:r>
+      <w:r>
+        <w:t>d’être plus juste au niveau de ma planification</w:t>
+      </w:r>
+      <w:r>
+        <w:t xml:space="preserve">, </w:t>
+      </w:r>
+      <w:r>
+        <w:t>j’ai mis en place cette méthodologie</w:t>
+      </w:r>
+      <w:r>
+        <w:t xml:space="preserve"> </w:t>
+      </w:r>
+      <w:r>
+        <w:t xml:space="preserve">après mes différente expérience et </w:t>
+      </w:r>
+      <w:r>
+        <w:t xml:space="preserve">des </w:t>
+      </w:r>
+      <w:r>
+        <w:t>problèmes</w:t>
+      </w:r>
+      <w:r>
+        <w:t xml:space="preserve"> que j’ai plus rencontré sur les </w:t>
+      </w:r>
+      <w:r>
+        <w:t>précédentes</w:t>
+      </w:r>
+      <w:r>
+        <w:t xml:space="preserve"> </w:t>
+      </w:r>
+      <w:r>
+        <w:t>planifications</w:t>
+      </w:r>
+      <w:r>
+        <w:t xml:space="preserve"> de projet que j’ai plus </w:t>
+      </w:r>
+      <w:r>
+        <w:t>réalisé</w:t>
+      </w:r>
+      <w:r>
+        <w:t>e</w:t>
+      </w:r>
+      <w:r>
+        <w:t>.</w:t>
+      </w:r>
+    </w:p>
+    <w:p>
+      <w:pPr>
+        <w:pStyle w:val="Titre3"/>
+      </w:pPr>
+      <w:bookmarkStart w:id="11" w:name="_Toc487725054"/>
+      <w:r>
+        <w:t>Les bienfaits de la planification</w:t>
+      </w:r>
+      <w:bookmarkEnd w:id="11"/>
+    </w:p>
+    <w:p>
+      <w:pPr>
+        <w:ind w:firstLine="708"/>
+      </w:pPr>
+      <w:r>
+        <w:t>La planification m’a permis de réalisé que je n’étais pas dans les temps au niveau de l’analyse de l’application,</w:t>
+      </w:r>
+      <w:r>
+        <w:t xml:space="preserve"> ce qui m’a permis de prévoir un entretien avec</w:t>
+      </w:r>
+      <w:r>
+        <w:t xml:space="preserve"> mon tuteur de stage</w:t>
+      </w:r>
+      <w:r>
+        <w:t xml:space="preserve"> </w:t>
+      </w:r>
+      <w:r>
+        <w:t>à</w:t>
+      </w:r>
+      <w:r>
+        <w:t xml:space="preserve"> la suite de cette entretien</w:t>
+      </w:r>
+      <w:r>
+        <w:t>,</w:t>
+      </w:r>
+      <w:r>
+        <w:t xml:space="preserve"> </w:t>
+      </w:r>
+      <w:r>
+        <w:t>j’ai</w:t>
+      </w:r>
+      <w:r>
+        <w:t xml:space="preserve"> réalisé qu</w:t>
+      </w:r>
+      <w:r>
+        <w:t>’</w:t>
+      </w:r>
+      <w:r>
+        <w:t>étant donné que</w:t>
+      </w:r>
+      <w:r>
+        <w:t xml:space="preserve"> je ne me limitais pas </w:t>
+      </w:r>
+      <w:r>
+        <w:t>à la méthodologie M</w:t>
+      </w:r>
+      <w:r>
+        <w:t>erise</w:t>
+      </w:r>
+      <w:r>
+        <w:t xml:space="preserve"> </w:t>
+      </w:r>
+      <w:r>
+        <w:t>ainsi que de r</w:t>
+      </w:r>
+      <w:r>
+        <w:t>éalisé de petite itération</w:t>
+      </w:r>
+      <w:r>
+        <w:t>, je perdais énormément de temps,</w:t>
+      </w:r>
+      <w:r>
+        <w:t xml:space="preserve"> tout ceci m’a permis de </w:t>
+      </w:r>
+      <w:r>
+        <w:t xml:space="preserve">recadré </w:t>
+      </w:r>
+      <w:r>
+        <w:t>l’a</w:t>
+      </w:r>
+      <w:r>
+        <w:t>nalyse</w:t>
+      </w:r>
+      <w:r>
+        <w:t xml:space="preserve"> du projet</w:t>
+      </w:r>
+      <w:r>
+        <w:t>, par plus petite fonctionnalité plutôt que de vouloir analyser toute l’application en une seul foi.</w:t>
+      </w:r>
+    </w:p>
+    <w:p>
+      <w:r>
+        <w:t xml:space="preserve">J’ai aussi réalisé </w:t>
+      </w:r>
+      <w:r>
+        <w:t>grâce</w:t>
+      </w:r>
+      <w:r>
+        <w:t xml:space="preserve"> </w:t>
+      </w:r>
+      <w:r>
+        <w:t>à</w:t>
+      </w:r>
+      <w:r>
+        <w:t xml:space="preserve"> la planification que </w:t>
+      </w:r>
+      <w:r>
+        <w:t>le temps que je m’accordé pour développer</w:t>
+      </w:r>
+      <w:r>
+        <w:t xml:space="preserve"> </w:t>
+      </w:r>
+      <w:r>
+        <w:t>une fonctionnalité était bien trop cour</w:t>
+      </w:r>
+      <w:r>
+        <w:t>s</w:t>
+      </w:r>
+      <w:r>
+        <w:t xml:space="preserve">, j’ai donc décidé </w:t>
+      </w:r>
+      <w:r>
+        <w:t>suite à un entretien avec mon tuteur de réalisé</w:t>
+      </w:r>
+      <w:r>
+        <w:t xml:space="preserve"> la fonctionnalité a son plus petit besoin fonctionnelle et de ne</w:t>
+      </w:r>
+      <w:r>
+        <w:t xml:space="preserve"> pas</w:t>
+      </w:r>
+      <w:r>
+        <w:t xml:space="preserve"> développé tout ce qui peux l’entouré grâce </w:t>
+      </w:r>
+      <w:r>
+        <w:t>à</w:t>
+      </w:r>
+      <w:r>
+        <w:t xml:space="preserve"> cela </w:t>
+      </w:r>
+      <w:r>
+        <w:t>j’ai plus réalisé une première itération sans retard</w:t>
+      </w:r>
+      <w:r>
+        <w:t>.</w:t>
+      </w:r>
+    </w:p>
+    <w:p>
+      <w:pPr>
+        <w:pStyle w:val="Titre2"/>
+      </w:pPr>
+      <w:bookmarkStart w:id="12" w:name="_Toc487725055"/>
+      <w:r>
+        <w:lastRenderedPageBreak/>
+        <w:t>Analyse</w:t>
+      </w:r>
+      <w:r>
+        <w:t xml:space="preserve"> et conception</w:t>
+      </w:r>
+      <w:bookmarkEnd w:id="12"/>
+    </w:p>
+    <w:p>
+      <w:r>
+        <w:t>J’ai tout d’abord commencé par</w:t>
+      </w:r>
+      <w:r>
+        <w:t xml:space="preserve"> récupéré toute la documentation existante qui pourrais m’aidé à concevoir l’application, ainsi qu’une première réunion avec le client pour définir les grandes lignes du projet et comprendre le domaine métier,</w:t>
+      </w:r>
+      <w:r>
+        <w:t xml:space="preserve"> et construit un dictionnaire de données grâce à cela, j’ai ensuite</w:t>
+      </w:r>
+      <w:r>
+        <w:t xml:space="preserve"> essayer d’analyser toute l’application d’un seul bloc (Annexe X) </w:t>
+      </w:r>
+      <w:r>
+        <w:t>avec l’approche merise</w:t>
+      </w:r>
+      <w:r>
+        <w:t>,</w:t>
+      </w:r>
+      <w:r>
+        <w:t xml:space="preserve"> UML</w:t>
+      </w:r>
+      <w:r>
+        <w:t xml:space="preserve"> et le logiciel PowerAMC </w:t>
+      </w:r>
+      <w:r>
+        <w:t xml:space="preserve">, </w:t>
+      </w:r>
+      <w:r>
+        <w:t>ce qui s’est relevé irréali</w:t>
+      </w:r>
+      <w:r>
+        <w:t xml:space="preserve">sable à mon niveau actuelle et </w:t>
+      </w:r>
+      <w:r>
+        <w:t>a totalement noyez niveau planification de projet, c’est pour cela qu’ensuite j’ai décidé de découpé mon analyse par fonctionnalité et après validation du fonctionnelle de l’analyse, j’ai ensuite développé directement cette fonctionnalité et après la livraison de la première fonctionnalité je suis retourné à l’analyse d’une autre fonctionnalité</w:t>
+      </w:r>
+    </w:p>
+    <w:p>
+      <w:pPr>
+        <w:pStyle w:val="Titre3"/>
+      </w:pPr>
+      <w:bookmarkStart w:id="13" w:name="_Toc487725056"/>
+      <w:r>
+        <w:t>Fonctionnalité</w:t>
+      </w:r>
+      <w:r>
+        <w:t xml:space="preserve"> </w:t>
+      </w:r>
+      <w:r>
+        <w:t>Auto-évaluation</w:t>
+      </w:r>
+      <w:bookmarkEnd w:id="13"/>
+    </w:p>
+    <w:p>
+      <w:pPr>
+        <w:pStyle w:val="Titre2"/>
+      </w:pPr>
+      <w:bookmarkStart w:id="14" w:name="_Toc487725057"/>
+      <w:r>
+        <w:t>Conception</w:t>
+      </w:r>
+      <w:bookmarkEnd w:id="14"/>
+    </w:p>
+    <w:p>
+      <w:pPr>
+        <w:pStyle w:val="Titre2"/>
+      </w:pPr>
+      <w:bookmarkStart w:id="15" w:name="_Toc487725058"/>
+      <w:r>
+        <w:t>Tests et Intégration</w:t>
+      </w:r>
+      <w:bookmarkEnd w:id="15"/>
+    </w:p>
+    <w:p>
+      <w:r>
+        <w:t>J’ai réalisé pour le projet des tests unitaires avec JUnit, j’ai tout d’abord construit une fiche de test, avec ce qui devrait être testé, et ensuite créer les tests en rapport et modifier le programme pour qu’ils répondent à tous les tests, j’ai aussi utiliser ces test après chaque modification qui toucherais les fonctionnalité tester afin d’assurer la non régression de celle-ci, les tests unitaires on était un gros apport pour contrôler l’intégrité de mon application ainsi que la debugger.</w:t>
+      </w:r>
+    </w:p>
+    <w:p>
+      <w:pPr>
+        <w:pStyle w:val="Titre2"/>
+      </w:pPr>
+      <w:bookmarkStart w:id="16" w:name="_Toc487725059"/>
+      <w:r>
+        <w:t>Conclusion</w:t>
+      </w:r>
+      <w:bookmarkEnd w:id="16"/>
     </w:p>
     <w:p/>
     <w:p>
       <w:pPr>
         <w:pStyle w:val="Titre1"/>
       </w:pPr>
-      <w:bookmarkStart w:id="4" w:name="_Toc485978002"/>
-      <w:r>
-        <w:lastRenderedPageBreak/>
-        <w:t>Le projet</w:t>
-      </w:r>
-      <w:bookmarkEnd w:id="4"/>
+      <w:bookmarkStart w:id="17" w:name="_Toc487725060"/>
+      <w:r>
+        <w:t>L’apport Personnelle</w:t>
+      </w:r>
+      <w:bookmarkEnd w:id="17"/>
+      <w:r>
+        <w:t xml:space="preserve"> </w:t>
+      </w:r>
     </w:p>
     <w:p>
       <w:pPr>
         <w:pStyle w:val="Titre2"/>
       </w:pPr>
-      <w:bookmarkStart w:id="5" w:name="_Toc485978003"/>
-      <w:r>
-        <w:t>Contexte du projet</w:t>
-      </w:r>
-      <w:bookmarkEnd w:id="5"/>
-    </w:p>
-    <w:p>
-      <w:r>
-        <w:tab/>
-      </w:r>
-      <w:r>
-        <w:t>Lors de</w:t>
-      </w:r>
-      <w:r>
-        <w:t xml:space="preserve"> mon arrivé</w:t>
-      </w:r>
-      <w:r>
-        <w:t>e</w:t>
-      </w:r>
-      <w:r>
-        <w:t xml:space="preserve"> en stage et</w:t>
-      </w:r>
-      <w:r>
-        <w:t xml:space="preserve"> en</w:t>
-      </w:r>
-      <w:r>
-        <w:t xml:space="preserve"> connaissant bien le contexte de la formation </w:t>
-      </w:r>
-      <w:r>
-        <w:t xml:space="preserve">CDI, je savais que </w:t>
-      </w:r>
-      <w:r>
-        <w:t xml:space="preserve"> plusieurs projet étaient susceptibles d’être réalisé</w:t>
-      </w:r>
-      <w:r>
-        <w:t>,</w:t>
-      </w:r>
-      <w:r>
-        <w:t xml:space="preserve"> afin de facilité le quotidien de Mme Dominique Muller, je lui ai donc fait la proposition de 3 projet</w:t>
-      </w:r>
-      <w:r>
-        <w:t>s</w:t>
-      </w:r>
-      <w:r>
-        <w:t xml:space="preserve"> (voir annexe 1)</w:t>
-      </w:r>
-      <w:r>
-        <w:t xml:space="preserve"> réalisable, qui pourrais l’intéressé</w:t>
-      </w:r>
-      <w:r>
-        <w:t>e</w:t>
-      </w:r>
-      <w:r>
-        <w:t>,</w:t>
-      </w:r>
-      <w:r>
-        <w:t xml:space="preserve"> du fait de son rôle de formateur elle a décidé de priorisé le projet suivi de stagiaire, qui lui permettra de simplifié son quotidien mais surtout de simplifié le quotidien des stagiaires des prochaines formation</w:t>
-      </w:r>
-      <w:r>
-        <w:t>.</w:t>
-      </w:r>
-    </w:p>
-    <w:p>
-      <w:r>
-        <w:t>Ce projet est réalisable et simplifierai son quotidien car a l’heure actuelle le suivi des stagiaire au cours de leur formations n’est pas informatisée sur une plateforme WEB, permettant de n’avoir qu’un seul point d’entrée pour tout le suivi des stagiaires</w:t>
-      </w:r>
-      <w:r>
-        <w:t>.</w:t>
-      </w:r>
+      <w:bookmarkStart w:id="18" w:name="_Toc487725061"/>
+      <w:r>
+        <w:t>Retour d’expérience</w:t>
+      </w:r>
+      <w:bookmarkEnd w:id="18"/>
     </w:p>
     <w:p>
       <w:pPr>
         <w:pStyle w:val="Titre2"/>
       </w:pPr>
-      <w:bookmarkStart w:id="6" w:name="_Toc485978004"/>
-      <w:r>
-        <w:t>Présentation Projet</w:t>
-      </w:r>
-      <w:bookmarkEnd w:id="6"/>
-    </w:p>
-    <w:p>
-      <w:pPr>
-        <w:ind w:firstLine="708"/>
-      </w:pPr>
-      <w:r>
-        <w:t>Le projet suivi de stagiaire, est une plateforme web qui permettra au stagiaire ainsi qu’au formateur référent, un suivi simplifié et complet de leur formation, pour leur</w:t>
-      </w:r>
-      <w:r>
-        <w:t>s</w:t>
-      </w:r>
-      <w:r>
-        <w:t xml:space="preserve"> </w:t>
-      </w:r>
-      <w:r>
-        <w:t>permetten</w:t>
-      </w:r>
-      <w:r>
-        <w:t>t</w:t>
-      </w:r>
-      <w:r>
-        <w:t xml:space="preserve"> de suivre la formation dans les meilleures conditions possibles. </w:t>
-      </w:r>
-    </w:p>
-    <w:p>
-      <w:r>
-        <w:t>C’est dans cette objectif que ce projet comprendra, le bilan des différents ECF, avec un système de remarques et d’évaluation, les notes des ECF,  ainsi que leur progression personnelle et leur niveau d’acquisition des cours qu’ils ont reçût, et de leurs progression sur l’exercice en cours.</w:t>
-      </w:r>
-    </w:p>
-    <w:p>
-      <w:r>
-        <w:t xml:space="preserve"> Toute ceci leur permettra de mieux ciblé les compétences et les efforts qu’ils vont devoir accomplir afin d’être en capacité d’obtenir leur certification.</w:t>
-      </w:r>
-    </w:p>
-    <w:p>
-      <w:r>
-        <w:t>Un système de rendez-vous entre les stagiaires et le formateur réfèrent seras aussi mis en place, afin de faciliter les échanges entre eux.</w:t>
-      </w:r>
-    </w:p>
-    <w:p>
-      <w:r>
-        <w:t>Ce projet contiendra aussi toute la partie administrative qui peut incomber un stagiaire, afin de leur faciliter, leurs échanges avec l’AFPA, il y aura aussi un formulaire d’absence mis à la disposition des stagiaires.</w:t>
-      </w:r>
-    </w:p>
-    <w:p>
-      <w:pPr>
-        <w:pStyle w:val="Sansinterligne"/>
-      </w:pPr>
-      <w:r>
-        <w:t>Une feuille interactive sera mise à disposition des stagiaires, afin de pouvoir faciliter leurs suivi de recherches de stage, elle permettra notamment, un suivi des entreprises contacter, avec leur nom, leur site, l’adresse e-mail du contact, le numéro de téléphone du contact, le nom du contact et un suivi de progression des échanges avec l’entreprise, un système de couleur seras mis en place celons l’état de progression des échanges avec l’entreprise, les stagiaires pourrons aussi mettre les différents CV et lettre de motivation utiliser pour leur recherche de stage.</w:t>
-      </w:r>
-    </w:p>
-    <w:p>
-      <w:pPr>
-        <w:pStyle w:val="Sansinterligne"/>
-      </w:pPr>
-    </w:p>
-    <w:p>
-      <w:pPr>
-        <w:pStyle w:val="Sansinterligne"/>
-      </w:pPr>
-      <w:r>
-        <w:t>Une liste des entreprises qui recrute des stagiaires sera mise à disposition du formateur, pour lui permettre de la tenir à jour et de pouvoir la divulguer aux personnes en difficulté dans leurs recherches de stage.</w:t>
-      </w:r>
-    </w:p>
-    <w:p>
-      <w:pPr>
-        <w:pStyle w:val="Sansinterligne"/>
-      </w:pPr>
-    </w:p>
-    <w:p>
-      <w:pPr>
-        <w:pStyle w:val="Sansinterligne"/>
-      </w:pPr>
-      <w:r>
-        <w:t>Il serrât mis à disposition des stagiaires une zone bac à sable, afin de publier leur idée et retour sur la formation.</w:t>
-      </w:r>
-    </w:p>
-    <w:p>
-      <w:pPr>
-        <w:pStyle w:val="Sansinterligne"/>
-      </w:pPr>
-    </w:p>
-    <w:p>
-      <w:pPr>
-        <w:pStyle w:val="Sansinterligne"/>
-      </w:pPr>
-      <w:r>
-        <w:lastRenderedPageBreak/>
-        <w:t>Un système de notification directement intégré au site ou par envoie d’e-mail seras mis en place, afin de pouvoir informer les stagiaires ainsi que le formateur, qu’il y a des point à prendre en compte sur la plateforme</w:t>
-      </w:r>
-    </w:p>
-    <w:p/>
-    <w:p>
-      <w:pPr>
-        <w:pStyle w:val="Titre2"/>
-      </w:pPr>
-      <w:bookmarkStart w:id="7" w:name="_Toc485978005"/>
-      <w:r>
-        <w:t>Planification</w:t>
-      </w:r>
-      <w:bookmarkEnd w:id="7"/>
-    </w:p>
-    <w:p>
-      <w:pPr>
-        <w:pStyle w:val="Titre3"/>
-      </w:pPr>
-      <w:r>
-        <w:t>Méthodologie</w:t>
-      </w:r>
-    </w:p>
-    <w:p>
-      <w:pPr>
-        <w:ind w:firstLine="708"/>
-      </w:pPr>
-      <w:r>
-        <w:t xml:space="preserve">J’ai décidé sur ce projet, de </w:t>
-      </w:r>
-      <w:r>
-        <w:t>réaliser</w:t>
-      </w:r>
-      <w:r>
-        <w:t xml:space="preserve"> une planification général (annexe 2)</w:t>
-      </w:r>
-      <w:r>
-        <w:t xml:space="preserve"> qui permet au client d’avoir une vue global sur l’avancement du projet et des délais que je me suis fixé,</w:t>
-      </w:r>
-      <w:r>
-        <w:t xml:space="preserve"> mais aussi une planification détaillé</w:t>
-      </w:r>
-      <w:r>
-        <w:t>e</w:t>
-      </w:r>
-      <w:r>
-        <w:t xml:space="preserve">s </w:t>
-      </w:r>
-      <w:r>
-        <w:t xml:space="preserve"> (annexe 3)</w:t>
-      </w:r>
-      <w:r>
-        <w:t xml:space="preserve"> qui me permet de gérer l’état d’avanceme</w:t>
-      </w:r>
-      <w:r>
-        <w:t>nt du projet de façon plus réel.</w:t>
-      </w:r>
-    </w:p>
-    <w:p>
-      <w:r>
-        <w:t>C</w:t>
-      </w:r>
-      <w:r>
-        <w:t xml:space="preserve">ette planification détaillées </w:t>
-      </w:r>
-      <w:r>
-        <w:t>a était réalisé en</w:t>
-      </w:r>
-      <w:r>
-        <w:t xml:space="preserve"> plusieurs itération la premier étant toute la </w:t>
-      </w:r>
-      <w:r>
-        <w:t xml:space="preserve">documentation, et </w:t>
-      </w:r>
-      <w:r>
-        <w:t xml:space="preserve"> la prise d’information sur le projet</w:t>
-      </w:r>
-      <w:r>
-        <w:t>,</w:t>
-      </w:r>
-      <w:r>
-        <w:t xml:space="preserve"> la deuxième itération étant tout l’aspect analyse et conception et une troisième itération sur tout ce qui est aspect technique du projet, cette manière d’abordé le planning détaillée me permet de mieux entrevoir le projet</w:t>
-      </w:r>
-      <w:r>
-        <w:t xml:space="preserve"> a chaque itération</w:t>
-      </w:r>
-      <w:r>
-        <w:t xml:space="preserve"> et ainsi </w:t>
-      </w:r>
-      <w:r>
-        <w:t>d’être plus juste au niveau de ma planification</w:t>
-      </w:r>
-      <w:r>
-        <w:t xml:space="preserve">, cette </w:t>
-      </w:r>
-      <w:r>
-        <w:t>façon</w:t>
-      </w:r>
-      <w:r>
-        <w:t xml:space="preserve"> de </w:t>
-      </w:r>
-      <w:r>
-        <w:t>réaliser</w:t>
-      </w:r>
-      <w:r>
-        <w:t xml:space="preserve"> le </w:t>
-      </w:r>
-      <w:r>
-        <w:t>planning</w:t>
-      </w:r>
-      <w:r>
-        <w:t xml:space="preserve"> </w:t>
-      </w:r>
-      <w:r>
-        <w:t>découle</w:t>
-      </w:r>
-      <w:r>
-        <w:t xml:space="preserve"> des </w:t>
-      </w:r>
-      <w:r>
-        <w:t>problèmes</w:t>
-      </w:r>
-      <w:r>
-        <w:t xml:space="preserve"> que j’ai plus rencontré sur les </w:t>
-      </w:r>
-      <w:r>
-        <w:t>précédentes</w:t>
-      </w:r>
-      <w:r>
-        <w:t xml:space="preserve"> </w:t>
-      </w:r>
-      <w:r>
-        <w:t>planifications</w:t>
-      </w:r>
-      <w:r>
-        <w:t xml:space="preserve"> de projet que j’ai plus </w:t>
-      </w:r>
-      <w:r>
-        <w:t>réalisé</w:t>
-      </w:r>
-      <w:r>
-        <w:t>e</w:t>
-      </w:r>
-      <w:r>
-        <w:t>.</w:t>
-      </w:r>
-    </w:p>
-    <w:p>
-      <w:pPr>
-        <w:pStyle w:val="Titre3"/>
-      </w:pPr>
-      <w:r>
-        <w:t>Les bienfaits de la planification</w:t>
-      </w:r>
-    </w:p>
-    <w:p>
-      <w:pPr>
-        <w:ind w:firstLine="708"/>
-      </w:pPr>
-      <w:r>
-        <w:t>La planification m’a permis de réalisé que je n’étais pas dans les temps au niveau de l’analyse de l’application, et suite à un entretien avec mon tuteur de stage j’ai réalisé que je ne me limitais pas à la méthodologie Merise et que pour cette raison, je perdais énormément de temps, j’ai donc plus me recadré sur mon analyse, et décidé en corrélation avec mon tuteur de revoir ma façon d’</w:t>
-      </w:r>
-      <w:r>
-        <w:t>analyser</w:t>
-      </w:r>
-      <w:r>
-        <w:t xml:space="preserve"> l’application par plus petite fonctionnalité plutôt que de vouloir analyser toute l’application en une seul foi.</w:t>
-      </w:r>
-    </w:p>
-    <w:p>
-      <w:r>
-        <w:t xml:space="preserve">J’ai aussi réalisé </w:t>
-      </w:r>
-      <w:r>
-        <w:t>grâce</w:t>
-      </w:r>
-      <w:r>
-        <w:t xml:space="preserve"> </w:t>
-      </w:r>
-      <w:r>
-        <w:t>à</w:t>
-      </w:r>
-      <w:r>
-        <w:t xml:space="preserve"> la planification que </w:t>
-      </w:r>
-      <w:r>
-        <w:t xml:space="preserve">le temps que je m’accordé pour développer une fonctionnalité de l’application était bien trop cours, j’ai donc décidé que comme pour l’analyse d’atomisé la fonctionnalité a son plus petit besoin fonctionnelle et de ne développé pas  tout ce qui peux l’entouré /être lié à la fonctionnalité grâce </w:t>
-      </w:r>
-      <w:proofErr w:type="spellStart"/>
-      <w:r>
-        <w:t>a</w:t>
-      </w:r>
-      <w:proofErr w:type="spellEnd"/>
-      <w:r>
-        <w:t xml:space="preserve"> cela j’ai une meilleur vision de ce que je dois réaliser et donc être plus précis sur ma planification.</w:t>
-      </w:r>
-    </w:p>
-    <w:p>
-      <w:pPr>
-        <w:pStyle w:val="Titre2"/>
-      </w:pPr>
-      <w:bookmarkStart w:id="8" w:name="_Toc485978006"/>
-      <w:r>
-        <w:t>Méthodologie</w:t>
-      </w:r>
-      <w:bookmarkEnd w:id="8"/>
-    </w:p>
-    <w:p>
-      <w:r>
-        <w:t>Du fait du contexte de mon stage, nous avons décidé pour bien séparé les diffèrent rôle que jour mon tuteur de stage/client/formatrice, de passé obligatoirement par e-mail pour tous les validations clients, prise de rendez-vous pour réunions de présentation de livrable et tout autre s’adressant au client.</w:t>
-      </w:r>
-    </w:p>
-    <w:p>
-      <w:r>
-        <w:t xml:space="preserve">J’ai tout de suite mis en place une organisation de dossier robuste pour me retrouver facilement et </w:t>
-      </w:r>
-      <w:r>
-        <w:t>éviter</w:t>
-      </w:r>
-      <w:r>
-        <w:t xml:space="preserve"> tout </w:t>
-      </w:r>
-      <w:r>
-        <w:t>problème</w:t>
-      </w:r>
-      <w:r>
-        <w:t xml:space="preserve"> d’organisation, j’ai aussi très rapidement mis en place un script de sauvegarde de tout le projet, que j’ai moi-même </w:t>
-      </w:r>
-      <w:r>
-        <w:t>réalisé</w:t>
-      </w:r>
-      <w:r>
-        <w:t xml:space="preserve"> en Batch et qui sauvegarde le projet </w:t>
-      </w:r>
-      <w:r>
-        <w:t>tous</w:t>
-      </w:r>
-      <w:r>
-        <w:t xml:space="preserve"> les jours </w:t>
-      </w:r>
-      <w:r>
-        <w:t>à</w:t>
-      </w:r>
-      <w:r>
-        <w:t xml:space="preserve"> une heure données pour </w:t>
-      </w:r>
-      <w:r>
-        <w:t>éviter</w:t>
-      </w:r>
-      <w:r>
-        <w:t xml:space="preserve"> tout </w:t>
-      </w:r>
-      <w:r>
-        <w:t>problème</w:t>
-      </w:r>
-      <w:r>
-        <w:t xml:space="preserve"> de perte de données.</w:t>
-      </w:r>
-    </w:p>
-    <w:p>
-      <w:r>
-        <w:lastRenderedPageBreak/>
-        <w:t>Je voulais mettre en place sur ce projet un serveur Jenkins, l’ayant vue sur mon temps libre et le trouvant intéressant au niveau de sa remonté sur serveur avec automatisation des tests unitaire, mais je voulais aussi le relié à Github pour avoir un accès permanant par internet a mon projet ce qui est réalisable mais malheureusement, ayant un compte Github gratuit cette possibilité ces vue très vite limité par l’API Github qui limite les remontés de façon très limitante</w:t>
-      </w:r>
-    </w:p>
-    <w:p>
-      <w:r>
-        <w:t>C’est pour cela que je n’utiliserais sur ce projet seulement git avec Github comme outil de versioning.</w:t>
-      </w:r>
-    </w:p>
-    <w:p>
-      <w:pPr>
-        <w:pStyle w:val="Titre2"/>
-      </w:pPr>
-      <w:bookmarkStart w:id="9" w:name="_Toc485978007"/>
-      <w:r>
-        <w:t>Analyse</w:t>
-      </w:r>
-      <w:r>
-        <w:t xml:space="preserve"> et conception</w:t>
-      </w:r>
-      <w:bookmarkEnd w:id="9"/>
-    </w:p>
-    <w:p>
-      <w:r>
-        <w:t>J’ai tout d’abord commencé par</w:t>
-      </w:r>
-      <w:r>
-        <w:t xml:space="preserve"> récupéré toute la documentation existante qui pourrais m’aidé à concevoir l’application, ainsi qu’une première réunion avec le client pour définir les grandes lignes du projet et comprendre le domaine métier,</w:t>
-      </w:r>
-      <w:r>
-        <w:t xml:space="preserve"> et construit un dictionnaire de données grâce à cela, j’ai ensuite</w:t>
-      </w:r>
-      <w:r>
-        <w:t xml:space="preserve"> essayer d’analyser toute l’application d’un seul bloc (Annexe X) </w:t>
-      </w:r>
-      <w:r>
-        <w:t>avec l’approche merise</w:t>
-      </w:r>
-      <w:r>
-        <w:t>,</w:t>
-      </w:r>
-      <w:r>
-        <w:t xml:space="preserve"> UML</w:t>
-      </w:r>
-      <w:r>
-        <w:t xml:space="preserve"> et le logiciel PowerAMC </w:t>
-      </w:r>
-      <w:r>
-        <w:t xml:space="preserve">, </w:t>
-      </w:r>
-      <w:r>
-        <w:t>ce qui s’est relevé irréali</w:t>
-      </w:r>
-      <w:r>
-        <w:t xml:space="preserve">sable à mon niveau actuelle et </w:t>
-      </w:r>
-      <w:r>
-        <w:t>a totalement noyez niveau planification de projet, c’est pour cela qu’ensuite j’ai décidé de découpé mon analyse par fonctionnalité et après validation du fonctionnelle de l’analyse, j’ai ensuite développé directement cette fonctionnalité et après la livraison de la première fonctionnalité je suis retourné à l’analyse d’une autre fonctionnalité</w:t>
-      </w:r>
-    </w:p>
-    <w:p>
-      <w:pPr>
-        <w:pStyle w:val="Titre3"/>
-      </w:pPr>
-      <w:r>
-        <w:t>Fonctionnalité</w:t>
-      </w:r>
-      <w:r>
-        <w:t xml:space="preserve"> </w:t>
-      </w:r>
-      <w:r>
-        <w:t>Auto-évaluation</w:t>
-      </w:r>
-    </w:p>
-    <w:p>
-      <w:pPr>
-        <w:pStyle w:val="Titre2"/>
-      </w:pPr>
-      <w:bookmarkStart w:id="10" w:name="_Toc485978008"/>
-      <w:r>
-        <w:t>Conception</w:t>
-      </w:r>
-      <w:bookmarkEnd w:id="10"/>
-    </w:p>
-    <w:p>
-      <w:pPr>
-        <w:pStyle w:val="Titre2"/>
-      </w:pPr>
-      <w:bookmarkStart w:id="11" w:name="_Toc485978009"/>
-      <w:r>
-        <w:t>Tests et Intégration</w:t>
-      </w:r>
-      <w:bookmarkEnd w:id="11"/>
-    </w:p>
-    <w:p>
-      <w:r>
-        <w:t>J’ai réalisé pour le projet des tests unitaires avec JUnit, j’ai tout d’abord construit une fiche de test, avec ce qui devrait être testé, et ensuite créer les tests en rapport et modifier le programme pour qu’ils répondent à tous les tests, j’ai aussi utiliser ces test après chaque modification qui toucherais les fonctionnalité tester afin d’assurer la non régression de celle-ci, les tests unitaires on était un gros apport pour contrôler l’intégrité de mon application ainsi que la debugger.</w:t>
-      </w:r>
-    </w:p>
-    <w:p>
-      <w:pPr>
-        <w:pStyle w:val="Titre2"/>
-      </w:pPr>
-      <w:bookmarkStart w:id="12" w:name="_Toc485978010"/>
-      <w:r>
-        <w:t>Conclusion</w:t>
-      </w:r>
-      <w:bookmarkEnd w:id="12"/>
-    </w:p>
-    <w:p/>
+      <w:bookmarkStart w:id="19" w:name="_Toc487725062"/>
+      <w:r>
+        <w:t>Axes d’amélioration</w:t>
+      </w:r>
+      <w:bookmarkEnd w:id="19"/>
+    </w:p>
     <w:p>
       <w:pPr>
         <w:pStyle w:val="Titre1"/>
       </w:pPr>
-      <w:bookmarkStart w:id="13" w:name="_Toc485978011"/>
-      <w:r>
-        <w:t>L’apport Personnelle</w:t>
-      </w:r>
-      <w:bookmarkEnd w:id="13"/>
-      <w:r>
-        <w:t xml:space="preserve"> </w:t>
-      </w:r>
-    </w:p>
-    <w:p>
-      <w:pPr>
-        <w:pStyle w:val="Titre2"/>
-      </w:pPr>
-      <w:bookmarkStart w:id="14" w:name="_Toc485978012"/>
-      <w:r>
-        <w:t>Retour d’expérience</w:t>
-      </w:r>
-      <w:bookmarkEnd w:id="14"/>
-    </w:p>
-    <w:p>
-      <w:pPr>
-        <w:pStyle w:val="Titre2"/>
-      </w:pPr>
-      <w:bookmarkStart w:id="15" w:name="_Toc485978013"/>
-      <w:r>
-        <w:t>Axes d’amélioration</w:t>
-      </w:r>
-      <w:bookmarkEnd w:id="15"/>
-    </w:p>
-    <w:p>
-      <w:pPr>
-        <w:pStyle w:val="Titre1"/>
-      </w:pPr>
-      <w:bookmarkStart w:id="16" w:name="_Toc485978014"/>
+      <w:bookmarkStart w:id="20" w:name="_Toc487725063"/>
       <w:r>
         <w:t>Les Annexes</w:t>
       </w:r>
-      <w:bookmarkEnd w:id="16"/>
-    </w:p>
-    <w:p>
-      <w:bookmarkStart w:id="17" w:name="_GoBack"/>
-      <w:bookmarkEnd w:id="17"/>
-    </w:p>
+      <w:bookmarkEnd w:id="20"/>
+    </w:p>
+    <w:p/>
     <w:sectPr>
       <w:headerReference w:type="default" r:id="rId9"/>
       <w:headerReference w:type="first" r:id="rId10"/>
@@ -3586,523 +4208,6 @@
     </w:pPr>
   </w:style>
 </w:styles>
-</file>
-
-<file path=word/glossary/document.xml><?xml version="1.0" encoding="utf-8"?>
-<w:glossaryDocument xmlns:wpc="http://schemas.microsoft.com/office/word/2010/wordprocessingCanvas" xmlns:mc="http://schemas.openxmlformats.org/markup-compatibility/2006" xmlns:o="urn:schemas-microsoft-com:office:office" xmlns:r="http://schemas.openxmlformats.org/officeDocument/2006/relationships" xmlns:m="http://schemas.openxmlformats.org/officeDocument/2006/math" xmlns:v="urn:schemas-microsoft-com:vml" xmlns:wp14="http://schemas.microsoft.com/office/word/2010/wordprocessingDrawing" xmlns:wp="http://schemas.openxmlformats.org/drawingml/2006/wordprocessingDrawing" xmlns:w10="urn:schemas-microsoft-com:office:word" xmlns:w="http://schemas.openxmlformats.org/wordprocessingml/2006/main" xmlns:w14="http://schemas.microsoft.com/office/word/2010/wordml" xmlns:wpg="http://schemas.microsoft.com/office/word/2010/wordprocessingGroup" xmlns:wpi="http://schemas.microsoft.com/office/word/2010/wordprocessingInk" xmlns:wne="http://schemas.microsoft.com/office/word/2006/wordml" xmlns:wps="http://schemas.microsoft.com/office/word/2010/wordprocessingShape" mc:Ignorable="w14 wp14"/>
-</file>
-
-<file path=word/glossary/fontTable.xml><?xml version="1.0" encoding="utf-8"?>
-<w:fonts xmlns:mc="http://schemas.openxmlformats.org/markup-compatibility/2006" xmlns:r="http://schemas.openxmlformats.org/officeDocument/2006/relationships" xmlns:w="http://schemas.openxmlformats.org/wordprocessingml/2006/main" xmlns:w14="http://schemas.microsoft.com/office/word/2010/wordml" mc:Ignorable="w14">
-  <w:font w:name="Calibri">
-    <w:panose1 w:val="020F0502020204030204"/>
-    <w:charset w:val="00"/>
-    <w:family w:val="swiss"/>
-    <w:pitch w:val="variable"/>
-    <w:sig w:usb0="E00002FF" w:usb1="4000ACFF" w:usb2="00000001" w:usb3="00000000" w:csb0="0000019F" w:csb1="00000000"/>
-  </w:font>
-  <w:font w:name="Times New Roman">
-    <w:panose1 w:val="02020603050405020304"/>
-    <w:charset w:val="00"/>
-    <w:family w:val="roman"/>
-    <w:pitch w:val="variable"/>
-    <w:sig w:usb0="E0002AFF" w:usb1="C0007841" w:usb2="00000009" w:usb3="00000000" w:csb0="000001FF" w:csb1="00000000"/>
-  </w:font>
-  <w:font w:name="Cambria">
-    <w:panose1 w:val="02040503050406030204"/>
-    <w:charset w:val="00"/>
-    <w:family w:val="roman"/>
-    <w:pitch w:val="variable"/>
-    <w:sig w:usb0="E00002FF" w:usb1="400004FF" w:usb2="00000000" w:usb3="00000000" w:csb0="0000019F" w:csb1="00000000"/>
-  </w:font>
-  <w:font w:name="Tahoma">
-    <w:panose1 w:val="020B0604030504040204"/>
-    <w:charset w:val="00"/>
-    <w:family w:val="swiss"/>
-    <w:notTrueType/>
-    <w:pitch w:val="variable"/>
-    <w:sig w:usb0="00000003" w:usb1="00000000" w:usb2="00000000" w:usb3="00000000" w:csb0="00000001" w:csb1="00000000"/>
-  </w:font>
-</w:fonts>
-</file>
-
-<file path=word/glossary/settings.xml><?xml version="1.0" encoding="utf-8"?>
-<w:settings xmlns:mc="http://schemas.openxmlformats.org/markup-compatibility/2006" xmlns:o="urn:schemas-microsoft-com:office:office" xmlns:r="http://schemas.openxmlformats.org/officeDocument/2006/relationships" xmlns:m="http://schemas.openxmlformats.org/officeDocument/2006/math" xmlns:v="urn:schemas-microsoft-com:vml" xmlns:w10="urn:schemas-microsoft-com:office:word" xmlns:w="http://schemas.openxmlformats.org/wordprocessingml/2006/main" xmlns:w14="http://schemas.microsoft.com/office/word/2010/wordml" xmlns:sl="http://schemas.openxmlformats.org/schemaLibrary/2006/main" mc:Ignorable="w14">
-  <w:view w:val="normal"/>
-  <w:defaultTabStop w:val="708"/>
-  <w:hyphenationZone w:val="425"/>
-  <w:characterSpacingControl w:val="doNotCompress"/>
-  <w:compat>
-    <w:useFELayout/>
-    <w:compatSetting w:name="compatibilityMode" w:uri="http://schemas.microsoft.com/office/word" w:val="14"/>
-    <w:compatSetting w:name="overrideTableStyleFontSizeAndJustification" w:uri="http://schemas.microsoft.com/office/word" w:val="1"/>
-    <w:compatSetting w:name="enableOpenTypeFeatures" w:uri="http://schemas.microsoft.com/office/word" w:val="1"/>
-    <w:compatSetting w:name="doNotFlipMirrorIndents" w:uri="http://schemas.microsoft.com/office/word" w:val="1"/>
-  </w:compat>
-  <w:rsids>
-    <w:rsidRoot w:val="000548D8"/>
-    <w:rsid w:val="000548D8"/>
-    <w:rsid w:val="00280920"/>
-    <w:rsid w:val="005E39E1"/>
-    <w:rsid w:val="00617E58"/>
-    <w:rsid w:val="00713ED7"/>
-    <w:rsid w:val="0081537C"/>
-    <w:rsid w:val="00D70CFD"/>
-    <w:rsid w:val="00F703AC"/>
-  </w:rsids>
-  <m:mathPr>
-    <m:mathFont m:val="Cambria Math"/>
-    <m:brkBin m:val="before"/>
-    <m:brkBinSub m:val="--"/>
-    <m:smallFrac m:val="0"/>
-    <m:dispDef/>
-    <m:lMargin m:val="0"/>
-    <m:rMargin m:val="0"/>
-    <m:defJc m:val="centerGroup"/>
-    <m:wrapIndent m:val="1440"/>
-    <m:intLim m:val="subSup"/>
-    <m:naryLim m:val="undOvr"/>
-  </m:mathPr>
-  <w:themeFontLang w:val="fr-FR"/>
-  <w:clrSchemeMapping w:bg1="light1" w:t1="dark1" w:bg2="light2" w:t2="dark2" w:accent1="accent1" w:accent2="accent2" w:accent3="accent3" w:accent4="accent4" w:accent5="accent5" w:accent6="accent6" w:hyperlink="hyperlink" w:followedHyperlink="followedHyperlink"/>
-  <w:decimalSymbol w:val=","/>
-  <w:listSeparator w:val=";"/>
-</w:settings>
-</file>
-
-<file path=word/glossary/styles.xml><?xml version="1.0" encoding="utf-8"?>
-<w:styles xmlns:mc="http://schemas.openxmlformats.org/markup-compatibility/2006" xmlns:r="http://schemas.openxmlformats.org/officeDocument/2006/relationships" xmlns:w="http://schemas.openxmlformats.org/wordprocessingml/2006/main" xmlns:w14="http://schemas.microsoft.com/office/word/2010/wordml" mc:Ignorable="w14">
-  <w:docDefaults>
-    <w:rPrDefault>
-      <w:rPr>
-        <w:rFonts w:asciiTheme="minorHAnsi" w:eastAsiaTheme="minorEastAsia" w:hAnsiTheme="minorHAnsi" w:cstheme="minorBidi"/>
-        <w:sz w:val="22"/>
-        <w:szCs w:val="22"/>
-        <w:lang w:val="fr-FR" w:eastAsia="fr-FR" w:bidi="ar-SA"/>
-      </w:rPr>
-    </w:rPrDefault>
-    <w:pPrDefault>
-      <w:pPr>
-        <w:spacing w:after="200" w:line="276" w:lineRule="auto"/>
-      </w:pPr>
-    </w:pPrDefault>
-  </w:docDefaults>
-  <w:latentStyles w:defLockedState="0" w:defUIPriority="99" w:defSemiHidden="1" w:defUnhideWhenUsed="1" w:defQFormat="0" w:count="267">
-    <w:lsdException w:name="Normal" w:semiHidden="0" w:uiPriority="0" w:unhideWhenUsed="0" w:qFormat="1"/>
-    <w:lsdException w:name="heading 1" w:semiHidden="0" w:uiPriority="9" w:unhideWhenUsed="0" w:qFormat="1"/>
-    <w:lsdException w:name="heading 2" w:uiPriority="9" w:qFormat="1"/>
-    <w:lsdException w:name="heading 3" w:uiPriority="9" w:qFormat="1"/>
-    <w:lsdException w:name="heading 4" w:uiPriority="9" w:qFormat="1"/>
-    <w:lsdException w:name="heading 5" w:uiPriority="9" w:qFormat="1"/>
-    <w:lsdException w:name="heading 6" w:uiPriority="9" w:qFormat="1"/>
-    <w:lsdException w:name="heading 7" w:uiPriority="9" w:qFormat="1"/>
-    <w:lsdException w:name="heading 8" w:uiPriority="9" w:qFormat="1"/>
-    <w:lsdException w:name="heading 9" w:uiPriority="9" w:qFormat="1"/>
-    <w:lsdException w:name="toc 1" w:uiPriority="39"/>
-    <w:lsdException w:name="toc 2" w:uiPriority="39"/>
-    <w:lsdException w:name="toc 3" w:uiPriority="39"/>
-    <w:lsdException w:name="toc 4" w:uiPriority="39"/>
-    <w:lsdException w:name="toc 5" w:uiPriority="39"/>
-    <w:lsdException w:name="toc 6" w:uiPriority="39"/>
-    <w:lsdException w:name="toc 7" w:uiPriority="39"/>
-    <w:lsdException w:name="toc 8" w:uiPriority="39"/>
-    <w:lsdException w:name="toc 9" w:uiPriority="39"/>
-    <w:lsdException w:name="caption" w:uiPriority="35" w:qFormat="1"/>
-    <w:lsdException w:name="Title" w:semiHidden="0" w:uiPriority="10" w:unhideWhenUsed="0" w:qFormat="1"/>
-    <w:lsdException w:name="Default Paragraph Font" w:uiPriority="1"/>
-    <w:lsdException w:name="Subtitle" w:semiHidden="0" w:uiPriority="11" w:unhideWhenUsed="0" w:qFormat="1"/>
-    <w:lsdException w:name="Strong" w:semiHidden="0" w:uiPriority="22" w:unhideWhenUsed="0" w:qFormat="1"/>
-    <w:lsdException w:name="Emphasis" w:semiHidden="0" w:uiPriority="20" w:unhideWhenUsed="0" w:qFormat="1"/>
-    <w:lsdException w:name="Table Grid" w:semiHidden="0" w:uiPriority="59" w:unhideWhenUsed="0"/>
-    <w:lsdException w:name="Placeholder Text" w:unhideWhenUsed="0"/>
-    <w:lsdException w:name="No Spacing" w:semiHidden="0" w:uiPriority="1" w:unhideWhenUsed="0" w:qFormat="1"/>
-    <w:lsdException w:name="Light Shading" w:semiHidden="0" w:uiPriority="60" w:unhideWhenUsed="0"/>
-    <w:lsdException w:name="Light List" w:semiHidden="0" w:uiPriority="61" w:unhideWhenUsed="0"/>
-    <w:lsdException w:name="Light Grid" w:semiHidden="0" w:uiPriority="62" w:unhideWhenUsed="0"/>
-    <w:lsdException w:name="Medium Shading 1" w:semiHidden="0" w:uiPriority="63" w:unhideWhenUsed="0"/>
-    <w:lsdException w:name="Medium Shading 2" w:semiHidden="0" w:uiPriority="64" w:unhideWhenUsed="0"/>
-    <w:lsdException w:name="Medium List 1" w:semiHidden="0" w:uiPriority="65" w:unhideWhenUsed="0"/>
-    <w:lsdException w:name="Medium List 2" w:semiHidden="0" w:uiPriority="66" w:unhideWhenUsed="0"/>
-    <w:lsdException w:name="Medium Grid 1" w:semiHidden="0" w:uiPriority="67" w:unhideWhenUsed="0"/>
-    <w:lsdException w:name="Medium Grid 2" w:semiHidden="0" w:uiPriority="68" w:unhideWhenUsed="0"/>
-    <w:lsdException w:name="Medium Grid 3" w:semiHidden="0" w:uiPriority="69" w:unhideWhenUsed="0"/>
-    <w:lsdException w:name="Dark List" w:semiHidden="0" w:uiPriority="70" w:unhideWhenUsed="0"/>
-    <w:lsdException w:name="Colorful Shading" w:semiHidden="0" w:uiPriority="71" w:unhideWhenUsed="0"/>
-    <w:lsdException w:name="Colorful List" w:semiHidden="0" w:uiPriority="72" w:unhideWhenUsed="0"/>
-    <w:lsdException w:name="Colorful Grid" w:semiHidden="0" w:uiPriority="73" w:unhideWhenUsed="0"/>
-    <w:lsdException w:name="Light Shading Accent 1" w:semiHidden="0" w:uiPriority="60" w:unhideWhenUsed="0"/>
-    <w:lsdException w:name="Light List Accent 1" w:semiHidden="0" w:uiPriority="61" w:unhideWhenUsed="0"/>
-    <w:lsdException w:name="Light Grid Accent 1" w:semiHidden="0" w:uiPriority="62" w:unhideWhenUsed="0"/>
-    <w:lsdException w:name="Medium Shading 1 Accent 1" w:semiHidden="0" w:uiPriority="63" w:unhideWhenUsed="0"/>
-    <w:lsdException w:name="Medium Shading 2 Accent 1" w:semiHidden="0" w:uiPriority="64" w:unhideWhenUsed="0"/>
-    <w:lsdException w:name="Medium List 1 Accent 1" w:semiHidden="0" w:uiPriority="65" w:unhideWhenUsed="0"/>
-    <w:lsdException w:name="Revision" w:unhideWhenUsed="0"/>
-    <w:lsdException w:name="List Paragraph" w:semiHidden="0" w:uiPriority="34" w:unhideWhenUsed="0" w:qFormat="1"/>
-    <w:lsdException w:name="Quote" w:semiHidden="0" w:uiPriority="29" w:unhideWhenUsed="0" w:qFormat="1"/>
-    <w:lsdException w:name="Intense Quote" w:semiHidden="0" w:uiPriority="30" w:unhideWhenUsed="0" w:qFormat="1"/>
-    <w:lsdException w:name="Medium List 2 Accent 1" w:semiHidden="0" w:uiPriority="66" w:unhideWhenUsed="0"/>
-    <w:lsdException w:name="Medium Grid 1 Accent 1" w:semiHidden="0" w:uiPriority="67" w:unhideWhenUsed="0"/>
-    <w:lsdException w:name="Medium Grid 2 Accent 1" w:semiHidden="0" w:uiPriority="68" w:unhideWhenUsed="0"/>
-    <w:lsdException w:name="Medium Grid 3 Accent 1" w:semiHidden="0" w:uiPriority="69" w:unhideWhenUsed="0"/>
-    <w:lsdException w:name="Dark List Accent 1" w:semiHidden="0" w:uiPriority="70" w:unhideWhenUsed="0"/>
-    <w:lsdException w:name="Colorful Shading Accent 1" w:semiHidden="0" w:uiPriority="71" w:unhideWhenUsed="0"/>
-    <w:lsdException w:name="Colorful List Accent 1" w:semiHidden="0" w:uiPriority="72" w:unhideWhenUsed="0"/>
-    <w:lsdException w:name="Colorful Grid Accent 1" w:semiHidden="0" w:uiPriority="73" w:unhideWhenUsed="0"/>
-    <w:lsdException w:name="Light Shading Accent 2" w:semiHidden="0" w:uiPriority="60" w:unhideWhenUsed="0"/>
-    <w:lsdException w:name="Light List Accent 2" w:semiHidden="0" w:uiPriority="61" w:unhideWhenUsed="0"/>
-    <w:lsdException w:name="Light Grid Accent 2" w:semiHidden="0" w:uiPriority="62" w:unhideWhenUsed="0"/>
-    <w:lsdException w:name="Medium Shading 1 Accent 2" w:semiHidden="0" w:uiPriority="63" w:unhideWhenUsed="0"/>
-    <w:lsdException w:name="Medium Shading 2 Accent 2" w:semiHidden="0" w:uiPriority="64" w:unhideWhenUsed="0"/>
-    <w:lsdException w:name="Medium List 1 Accent 2" w:semiHidden="0" w:uiPriority="65" w:unhideWhenUsed="0"/>
-    <w:lsdException w:name="Medium List 2 Accent 2" w:semiHidden="0" w:uiPriority="66" w:unhideWhenUsed="0"/>
-    <w:lsdException w:name="Medium Grid 1 Accent 2" w:semiHidden="0" w:uiPriority="67" w:unhideWhenUsed="0"/>
-    <w:lsdException w:name="Medium Grid 2 Accent 2" w:semiHidden="0" w:uiPriority="68" w:unhideWhenUsed="0"/>
-    <w:lsdException w:name="Medium Grid 3 Accent 2" w:semiHidden="0" w:uiPriority="69" w:unhideWhenUsed="0"/>
-    <w:lsdException w:name="Dark List Accent 2" w:semiHidden="0" w:uiPriority="70" w:unhideWhenUsed="0"/>
-    <w:lsdException w:name="Colorful Shading Accent 2" w:semiHidden="0" w:uiPriority="71" w:unhideWhenUsed="0"/>
-    <w:lsdException w:name="Colorful List Accent 2" w:semiHidden="0" w:uiPriority="72" w:unhideWhenUsed="0"/>
-    <w:lsdException w:name="Colorful Grid Accent 2" w:semiHidden="0" w:uiPriority="73" w:unhideWhenUsed="0"/>
-    <w:lsdException w:name="Light Shading Accent 3" w:semiHidden="0" w:uiPriority="60" w:unhideWhenUsed="0"/>
-    <w:lsdException w:name="Light List Accent 3" w:semiHidden="0" w:uiPriority="61" w:unhideWhenUsed="0"/>
-    <w:lsdException w:name="Light Grid Accent 3" w:semiHidden="0" w:uiPriority="62" w:unhideWhenUsed="0"/>
-    <w:lsdException w:name="Medium Shading 1 Accent 3" w:semiHidden="0" w:uiPriority="63" w:unhideWhenUsed="0"/>
-    <w:lsdException w:name="Medium Shading 2 Accent 3" w:semiHidden="0" w:uiPriority="64" w:unhideWhenUsed="0"/>
-    <w:lsdException w:name="Medium List 1 Accent 3" w:semiHidden="0" w:uiPriority="65" w:unhideWhenUsed="0"/>
-    <w:lsdException w:name="Medium List 2 Accent 3" w:semiHidden="0" w:uiPriority="66" w:unhideWhenUsed="0"/>
-    <w:lsdException w:name="Medium Grid 1 Accent 3" w:semiHidden="0" w:uiPriority="67" w:unhideWhenUsed="0"/>
-    <w:lsdException w:name="Medium Grid 2 Accent 3" w:semiHidden="0" w:uiPriority="68" w:unhideWhenUsed="0"/>
-    <w:lsdException w:name="Medium Grid 3 Accent 3" w:semiHidden="0" w:uiPriority="69" w:unhideWhenUsed="0"/>
-    <w:lsdException w:name="Dark List Accent 3" w:semiHidden="0" w:uiPriority="70" w:unhideWhenUsed="0"/>
-    <w:lsdException w:name="Colorful Shading Accent 3" w:semiHidden="0" w:uiPriority="71" w:unhideWhenUsed="0"/>
-    <w:lsdException w:name="Colorful List Accent 3" w:semiHidden="0" w:uiPriority="72" w:unhideWhenUsed="0"/>
-    <w:lsdException w:name="Colorful Grid Accent 3" w:semiHidden="0" w:uiPriority="73" w:unhideWhenUsed="0"/>
-    <w:lsdException w:name="Light Shading Accent 4" w:semiHidden="0" w:uiPriority="60" w:unhideWhenUsed="0"/>
-    <w:lsdException w:name="Light List Accent 4" w:semiHidden="0" w:uiPriority="61" w:unhideWhenUsed="0"/>
-    <w:lsdException w:name="Light Grid Accent 4" w:semiHidden="0" w:uiPriority="62" w:unhideWhenUsed="0"/>
-    <w:lsdException w:name="Medium Shading 1 Accent 4" w:semiHidden="0" w:uiPriority="63" w:unhideWhenUsed="0"/>
-    <w:lsdException w:name="Medium Shading 2 Accent 4" w:semiHidden="0" w:uiPriority="64" w:unhideWhenUsed="0"/>
-    <w:lsdException w:name="Medium List 1 Accent 4" w:semiHidden="0" w:uiPriority="65" w:unhideWhenUsed="0"/>
-    <w:lsdException w:name="Medium List 2 Accent 4" w:semiHidden="0" w:uiPriority="66" w:unhideWhenUsed="0"/>
-    <w:lsdException w:name="Medium Grid 1 Accent 4" w:semiHidden="0" w:uiPriority="67" w:unhideWhenUsed="0"/>
-    <w:lsdException w:name="Medium Grid 2 Accent 4" w:semiHidden="0" w:uiPriority="68" w:unhideWhenUsed="0"/>
-    <w:lsdException w:name="Medium Grid 3 Accent 4" w:semiHidden="0" w:uiPriority="69" w:unhideWhenUsed="0"/>
-    <w:lsdException w:name="Dark List Accent 4" w:semiHidden="0" w:uiPriority="70" w:unhideWhenUsed="0"/>
-    <w:lsdException w:name="Colorful Shading Accent 4" w:semiHidden="0" w:uiPriority="71" w:unhideWhenUsed="0"/>
-    <w:lsdException w:name="Colorful List Accent 4" w:semiHidden="0" w:uiPriority="72" w:unhideWhenUsed="0"/>
-    <w:lsdException w:name="Colorful Grid Accent 4" w:semiHidden="0" w:uiPriority="73" w:unhideWhenUsed="0"/>
-    <w:lsdException w:name="Light Shading Accent 5" w:semiHidden="0" w:uiPriority="60" w:unhideWhenUsed="0"/>
-    <w:lsdException w:name="Light List Accent 5" w:semiHidden="0" w:uiPriority="61" w:unhideWhenUsed="0"/>
-    <w:lsdException w:name="Light Grid Accent 5" w:semiHidden="0" w:uiPriority="62" w:unhideWhenUsed="0"/>
-    <w:lsdException w:name="Medium Shading 1 Accent 5" w:semiHidden="0" w:uiPriority="63" w:unhideWhenUsed="0"/>
-    <w:lsdException w:name="Medium Shading 2 Accent 5" w:semiHidden="0" w:uiPriority="64" w:unhideWhenUsed="0"/>
-    <w:lsdException w:name="Medium List 1 Accent 5" w:semiHidden="0" w:uiPriority="65" w:unhideWhenUsed="0"/>
-    <w:lsdException w:name="Medium List 2 Accent 5" w:semiHidden="0" w:uiPriority="66" w:unhideWhenUsed="0"/>
-    <w:lsdException w:name="Medium Grid 1 Accent 5" w:semiHidden="0" w:uiPriority="67" w:unhideWhenUsed="0"/>
-    <w:lsdException w:name="Medium Grid 2 Accent 5" w:semiHidden="0" w:uiPriority="68" w:unhideWhenUsed="0"/>
-    <w:lsdException w:name="Medium Grid 3 Accent 5" w:semiHidden="0" w:uiPriority="69" w:unhideWhenUsed="0"/>
-    <w:lsdException w:name="Dark List Accent 5" w:semiHidden="0" w:uiPriority="70" w:unhideWhenUsed="0"/>
-    <w:lsdException w:name="Colorful Shading Accent 5" w:semiHidden="0" w:uiPriority="71" w:unhideWhenUsed="0"/>
-    <w:lsdException w:name="Colorful List Accent 5" w:semiHidden="0" w:uiPriority="72" w:unhideWhenUsed="0"/>
-    <w:lsdException w:name="Colorful Grid Accent 5" w:semiHidden="0" w:uiPriority="73" w:unhideWhenUsed="0"/>
-    <w:lsdException w:name="Light Shading Accent 6" w:semiHidden="0" w:uiPriority="60" w:unhideWhenUsed="0"/>
-    <w:lsdException w:name="Light List Accent 6" w:semiHidden="0" w:uiPriority="61" w:unhideWhenUsed="0"/>
-    <w:lsdException w:name="Light Grid Accent 6" w:semiHidden="0" w:uiPriority="62" w:unhideWhenUsed="0"/>
-    <w:lsdException w:name="Medium Shading 1 Accent 6" w:semiHidden="0" w:uiPriority="63" w:unhideWhenUsed="0"/>
-    <w:lsdException w:name="Medium Shading 2 Accent 6" w:semiHidden="0" w:uiPriority="64" w:unhideWhenUsed="0"/>
-    <w:lsdException w:name="Medium List 1 Accent 6" w:semiHidden="0" w:uiPriority="65" w:unhideWhenUsed="0"/>
-    <w:lsdException w:name="Medium List 2 Accent 6" w:semiHidden="0" w:uiPriority="66" w:unhideWhenUsed="0"/>
-    <w:lsdException w:name="Medium Grid 1 Accent 6" w:semiHidden="0" w:uiPriority="67" w:unhideWhenUsed="0"/>
-    <w:lsdException w:name="Medium Grid 2 Accent 6" w:semiHidden="0" w:uiPriority="68" w:unhideWhenUsed="0"/>
-    <w:lsdException w:name="Medium Grid 3 Accent 6" w:semiHidden="0" w:uiPriority="69" w:unhideWhenUsed="0"/>
-    <w:lsdException w:name="Dark List Accent 6" w:semiHidden="0" w:uiPriority="70" w:unhideWhenUsed="0"/>
-    <w:lsdException w:name="Colorful Shading Accent 6" w:semiHidden="0" w:uiPriority="71" w:unhideWhenUsed="0"/>
-    <w:lsdException w:name="Colorful List Accent 6" w:semiHidden="0" w:uiPriority="72" w:unhideWhenUsed="0"/>
-    <w:lsdException w:name="Colorful Grid Accent 6" w:semiHidden="0" w:uiPriority="73" w:unhideWhenUsed="0"/>
-    <w:lsdException w:name="Subtle Emphasis" w:semiHidden="0" w:uiPriority="19" w:unhideWhenUsed="0" w:qFormat="1"/>
-    <w:lsdException w:name="Intense Emphasis" w:semiHidden="0" w:uiPriority="21" w:unhideWhenUsed="0" w:qFormat="1"/>
-    <w:lsdException w:name="Subtle Reference" w:semiHidden="0" w:uiPriority="31" w:unhideWhenUsed="0" w:qFormat="1"/>
-    <w:lsdException w:name="Intense Reference" w:semiHidden="0" w:uiPriority="32" w:unhideWhenUsed="0" w:qFormat="1"/>
-    <w:lsdException w:name="Book Title" w:semiHidden="0" w:uiPriority="33" w:unhideWhenUsed="0" w:qFormat="1"/>
-    <w:lsdException w:name="Bibliography" w:uiPriority="37"/>
-    <w:lsdException w:name="TOC Heading" w:uiPriority="39" w:qFormat="1"/>
-  </w:latentStyles>
-  <w:style w:type="paragraph" w:default="1" w:styleId="Normal">
-    <w:name w:val="Normal"/>
-    <w:qFormat/>
-  </w:style>
-  <w:style w:type="character" w:default="1" w:styleId="Policepardfaut">
-    <w:name w:val="Default Paragraph Font"/>
-    <w:uiPriority w:val="1"/>
-    <w:semiHidden/>
-    <w:unhideWhenUsed/>
-  </w:style>
-  <w:style w:type="table" w:default="1" w:styleId="TableauNormal">
-    <w:name w:val="Normal Table"/>
-    <w:uiPriority w:val="99"/>
-    <w:semiHidden/>
-    <w:unhideWhenUsed/>
-    <w:tblPr>
-      <w:tblInd w:w="0" w:type="dxa"/>
-      <w:tblCellMar>
-        <w:top w:w="0" w:type="dxa"/>
-        <w:left w:w="108" w:type="dxa"/>
-        <w:bottom w:w="0" w:type="dxa"/>
-        <w:right w:w="108" w:type="dxa"/>
-      </w:tblCellMar>
-    </w:tblPr>
-  </w:style>
-  <w:style w:type="numbering" w:default="1" w:styleId="Aucuneliste">
-    <w:name w:val="No List"/>
-    <w:uiPriority w:val="99"/>
-    <w:semiHidden/>
-    <w:unhideWhenUsed/>
-  </w:style>
-  <w:style w:type="paragraph" w:customStyle="1" w:styleId="29F383A5424E43F1859329DBF40F93B8">
-    <w:name w:val="29F383A5424E43F1859329DBF40F93B8"/>
-    <w:rsid w:val="000548D8"/>
-  </w:style>
-  <w:style w:type="paragraph" w:customStyle="1" w:styleId="4E02271389A24C48A71B5FC342649173">
-    <w:name w:val="4E02271389A24C48A71B5FC342649173"/>
-    <w:rsid w:val="000548D8"/>
-  </w:style>
-  <w:style w:type="paragraph" w:customStyle="1" w:styleId="26739AC94F484059B0E27BE4CD1C3F11">
-    <w:name w:val="26739AC94F484059B0E27BE4CD1C3F11"/>
-    <w:rsid w:val="000548D8"/>
-  </w:style>
-  <w:style w:type="paragraph" w:customStyle="1" w:styleId="75027184F4924433ACA106D9C69F8EFA">
-    <w:name w:val="75027184F4924433ACA106D9C69F8EFA"/>
-    <w:rsid w:val="000548D8"/>
-  </w:style>
-  <w:style w:type="paragraph" w:customStyle="1" w:styleId="4403E2A0AEDB485182018B9C2906E95B">
-    <w:name w:val="4403E2A0AEDB485182018B9C2906E95B"/>
-    <w:rsid w:val="000548D8"/>
-  </w:style>
-  <w:style w:type="paragraph" w:customStyle="1" w:styleId="4C14CFFE43784855BF46F8726EEB9CBE">
-    <w:name w:val="4C14CFFE43784855BF46F8726EEB9CBE"/>
-    <w:rsid w:val="000548D8"/>
-  </w:style>
-</w:styles>
-</file>
-
-<file path=word/glossary/stylesWithEffects.xml><?xml version="1.0" encoding="utf-8"?>
-<w:styles xmlns:wpc="http://schemas.microsoft.com/office/word/2010/wordprocessingCanvas" xmlns:mc="http://schemas.openxmlformats.org/markup-compatibility/2006" xmlns:o="urn:schemas-microsoft-com:office:office" xmlns:r="http://schemas.openxmlformats.org/officeDocument/2006/relationships" xmlns:m="http://schemas.openxmlformats.org/officeDocument/2006/math" xmlns:v="urn:schemas-microsoft-com:vml" xmlns:wp14="http://schemas.microsoft.com/office/word/2010/wordprocessingDrawing" xmlns:wp="http://schemas.openxmlformats.org/drawingml/2006/wordprocessingDrawing" xmlns:w10="urn:schemas-microsoft-com:office:word" xmlns:w="http://schemas.openxmlformats.org/wordprocessingml/2006/main" xmlns:w14="http://schemas.microsoft.com/office/word/2010/wordml" xmlns:wpg="http://schemas.microsoft.com/office/word/2010/wordprocessingGroup" xmlns:wpi="http://schemas.microsoft.com/office/word/2010/wordprocessingInk" xmlns:wne="http://schemas.microsoft.com/office/word/2006/wordml" xmlns:wps="http://schemas.microsoft.com/office/word/2010/wordprocessingShape" mc:Ignorable="w14 wp14">
-  <w:docDefaults>
-    <w:rPrDefault>
-      <w:rPr>
-        <w:rFonts w:asciiTheme="minorHAnsi" w:eastAsiaTheme="minorEastAsia" w:hAnsiTheme="minorHAnsi" w:cstheme="minorBidi"/>
-        <w:sz w:val="22"/>
-        <w:szCs w:val="22"/>
-        <w:lang w:val="fr-FR" w:eastAsia="fr-FR" w:bidi="ar-SA"/>
-      </w:rPr>
-    </w:rPrDefault>
-    <w:pPrDefault>
-      <w:pPr>
-        <w:spacing w:after="200" w:line="276" w:lineRule="auto"/>
-      </w:pPr>
-    </w:pPrDefault>
-  </w:docDefaults>
-  <w:latentStyles w:defLockedState="0" w:defUIPriority="99" w:defSemiHidden="1" w:defUnhideWhenUsed="1" w:defQFormat="0" w:count="267">
-    <w:lsdException w:name="Normal" w:semiHidden="0" w:uiPriority="0" w:unhideWhenUsed="0" w:qFormat="1"/>
-    <w:lsdException w:name="heading 1" w:semiHidden="0" w:uiPriority="9" w:unhideWhenUsed="0" w:qFormat="1"/>
-    <w:lsdException w:name="heading 2" w:uiPriority="9" w:qFormat="1"/>
-    <w:lsdException w:name="heading 3" w:uiPriority="9" w:qFormat="1"/>
-    <w:lsdException w:name="heading 4" w:uiPriority="9" w:qFormat="1"/>
-    <w:lsdException w:name="heading 5" w:uiPriority="9" w:qFormat="1"/>
-    <w:lsdException w:name="heading 6" w:uiPriority="9" w:qFormat="1"/>
-    <w:lsdException w:name="heading 7" w:uiPriority="9" w:qFormat="1"/>
-    <w:lsdException w:name="heading 8" w:uiPriority="9" w:qFormat="1"/>
-    <w:lsdException w:name="heading 9" w:uiPriority="9" w:qFormat="1"/>
-    <w:lsdException w:name="toc 1" w:uiPriority="39"/>
-    <w:lsdException w:name="toc 2" w:uiPriority="39"/>
-    <w:lsdException w:name="toc 3" w:uiPriority="39"/>
-    <w:lsdException w:name="toc 4" w:uiPriority="39"/>
-    <w:lsdException w:name="toc 5" w:uiPriority="39"/>
-    <w:lsdException w:name="toc 6" w:uiPriority="39"/>
-    <w:lsdException w:name="toc 7" w:uiPriority="39"/>
-    <w:lsdException w:name="toc 8" w:uiPriority="39"/>
-    <w:lsdException w:name="toc 9" w:uiPriority="39"/>
-    <w:lsdException w:name="caption" w:uiPriority="35" w:qFormat="1"/>
-    <w:lsdException w:name="Title" w:semiHidden="0" w:uiPriority="10" w:unhideWhenUsed="0" w:qFormat="1"/>
-    <w:lsdException w:name="Default Paragraph Font" w:uiPriority="1"/>
-    <w:lsdException w:name="Subtitle" w:semiHidden="0" w:uiPriority="11" w:unhideWhenUsed="0" w:qFormat="1"/>
-    <w:lsdException w:name="Strong" w:semiHidden="0" w:uiPriority="22" w:unhideWhenUsed="0" w:qFormat="1"/>
-    <w:lsdException w:name="Emphasis" w:semiHidden="0" w:uiPriority="20" w:unhideWhenUsed="0" w:qFormat="1"/>
-    <w:lsdException w:name="Table Grid" w:semiHidden="0" w:uiPriority="59" w:unhideWhenUsed="0"/>
-    <w:lsdException w:name="Placeholder Text" w:unhideWhenUsed="0"/>
-    <w:lsdException w:name="No Spacing" w:semiHidden="0" w:uiPriority="1" w:unhideWhenUsed="0" w:qFormat="1"/>
-    <w:lsdException w:name="Light Shading" w:semiHidden="0" w:uiPriority="60" w:unhideWhenUsed="0"/>
-    <w:lsdException w:name="Light List" w:semiHidden="0" w:uiPriority="61" w:unhideWhenUsed="0"/>
-    <w:lsdException w:name="Light Grid" w:semiHidden="0" w:uiPriority="62" w:unhideWhenUsed="0"/>
-    <w:lsdException w:name="Medium Shading 1" w:semiHidden="0" w:uiPriority="63" w:unhideWhenUsed="0"/>
-    <w:lsdException w:name="Medium Shading 2" w:semiHidden="0" w:uiPriority="64" w:unhideWhenUsed="0"/>
-    <w:lsdException w:name="Medium List 1" w:semiHidden="0" w:uiPriority="65" w:unhideWhenUsed="0"/>
-    <w:lsdException w:name="Medium List 2" w:semiHidden="0" w:uiPriority="66" w:unhideWhenUsed="0"/>
-    <w:lsdException w:name="Medium Grid 1" w:semiHidden="0" w:uiPriority="67" w:unhideWhenUsed="0"/>
-    <w:lsdException w:name="Medium Grid 2" w:semiHidden="0" w:uiPriority="68" w:unhideWhenUsed="0"/>
-    <w:lsdException w:name="Medium Grid 3" w:semiHidden="0" w:uiPriority="69" w:unhideWhenUsed="0"/>
-    <w:lsdException w:name="Dark List" w:semiHidden="0" w:uiPriority="70" w:unhideWhenUsed="0"/>
-    <w:lsdException w:name="Colorful Shading" w:semiHidden="0" w:uiPriority="71" w:unhideWhenUsed="0"/>
-    <w:lsdException w:name="Colorful List" w:semiHidden="0" w:uiPriority="72" w:unhideWhenUsed="0"/>
-    <w:lsdException w:name="Colorful Grid" w:semiHidden="0" w:uiPriority="73" w:unhideWhenUsed="0"/>
-    <w:lsdException w:name="Light Shading Accent 1" w:semiHidden="0" w:uiPriority="60" w:unhideWhenUsed="0"/>
-    <w:lsdException w:name="Light List Accent 1" w:semiHidden="0" w:uiPriority="61" w:unhideWhenUsed="0"/>
-    <w:lsdException w:name="Light Grid Accent 1" w:semiHidden="0" w:uiPriority="62" w:unhideWhenUsed="0"/>
-    <w:lsdException w:name="Medium Shading 1 Accent 1" w:semiHidden="0" w:uiPriority="63" w:unhideWhenUsed="0"/>
-    <w:lsdException w:name="Medium Shading 2 Accent 1" w:semiHidden="0" w:uiPriority="64" w:unhideWhenUsed="0"/>
-    <w:lsdException w:name="Medium List 1 Accent 1" w:semiHidden="0" w:uiPriority="65" w:unhideWhenUsed="0"/>
-    <w:lsdException w:name="Revision" w:unhideWhenUsed="0"/>
-    <w:lsdException w:name="List Paragraph" w:semiHidden="0" w:uiPriority="34" w:unhideWhenUsed="0" w:qFormat="1"/>
-    <w:lsdException w:name="Quote" w:semiHidden="0" w:uiPriority="29" w:unhideWhenUsed="0" w:qFormat="1"/>
-    <w:lsdException w:name="Intense Quote" w:semiHidden="0" w:uiPriority="30" w:unhideWhenUsed="0" w:qFormat="1"/>
-    <w:lsdException w:name="Medium List 2 Accent 1" w:semiHidden="0" w:uiPriority="66" w:unhideWhenUsed="0"/>
-    <w:lsdException w:name="Medium Grid 1 Accent 1" w:semiHidden="0" w:uiPriority="67" w:unhideWhenUsed="0"/>
-    <w:lsdException w:name="Medium Grid 2 Accent 1" w:semiHidden="0" w:uiPriority="68" w:unhideWhenUsed="0"/>
-    <w:lsdException w:name="Medium Grid 3 Accent 1" w:semiHidden="0" w:uiPriority="69" w:unhideWhenUsed="0"/>
-    <w:lsdException w:name="Dark List Accent 1" w:semiHidden="0" w:uiPriority="70" w:unhideWhenUsed="0"/>
-    <w:lsdException w:name="Colorful Shading Accent 1" w:semiHidden="0" w:uiPriority="71" w:unhideWhenUsed="0"/>
-    <w:lsdException w:name="Colorful List Accent 1" w:semiHidden="0" w:uiPriority="72" w:unhideWhenUsed="0"/>
-    <w:lsdException w:name="Colorful Grid Accent 1" w:semiHidden="0" w:uiPriority="73" w:unhideWhenUsed="0"/>
-    <w:lsdException w:name="Light Shading Accent 2" w:semiHidden="0" w:uiPriority="60" w:unhideWhenUsed="0"/>
-    <w:lsdException w:name="Light List Accent 2" w:semiHidden="0" w:uiPriority="61" w:unhideWhenUsed="0"/>
-    <w:lsdException w:name="Light Grid Accent 2" w:semiHidden="0" w:uiPriority="62" w:unhideWhenUsed="0"/>
-    <w:lsdException w:name="Medium Shading 1 Accent 2" w:semiHidden="0" w:uiPriority="63" w:unhideWhenUsed="0"/>
-    <w:lsdException w:name="Medium Shading 2 Accent 2" w:semiHidden="0" w:uiPriority="64" w:unhideWhenUsed="0"/>
-    <w:lsdException w:name="Medium List 1 Accent 2" w:semiHidden="0" w:uiPriority="65" w:unhideWhenUsed="0"/>
-    <w:lsdException w:name="Medium List 2 Accent 2" w:semiHidden="0" w:uiPriority="66" w:unhideWhenUsed="0"/>
-    <w:lsdException w:name="Medium Grid 1 Accent 2" w:semiHidden="0" w:uiPriority="67" w:unhideWhenUsed="0"/>
-    <w:lsdException w:name="Medium Grid 2 Accent 2" w:semiHidden="0" w:uiPriority="68" w:unhideWhenUsed="0"/>
-    <w:lsdException w:name="Medium Grid 3 Accent 2" w:semiHidden="0" w:uiPriority="69" w:unhideWhenUsed="0"/>
-    <w:lsdException w:name="Dark List Accent 2" w:semiHidden="0" w:uiPriority="70" w:unhideWhenUsed="0"/>
-    <w:lsdException w:name="Colorful Shading Accent 2" w:semiHidden="0" w:uiPriority="71" w:unhideWhenUsed="0"/>
-    <w:lsdException w:name="Colorful List Accent 2" w:semiHidden="0" w:uiPriority="72" w:unhideWhenUsed="0"/>
-    <w:lsdException w:name="Colorful Grid Accent 2" w:semiHidden="0" w:uiPriority="73" w:unhideWhenUsed="0"/>
-    <w:lsdException w:name="Light Shading Accent 3" w:semiHidden="0" w:uiPriority="60" w:unhideWhenUsed="0"/>
-    <w:lsdException w:name="Light List Accent 3" w:semiHidden="0" w:uiPriority="61" w:unhideWhenUsed="0"/>
-    <w:lsdException w:name="Light Grid Accent 3" w:semiHidden="0" w:uiPriority="62" w:unhideWhenUsed="0"/>
-    <w:lsdException w:name="Medium Shading 1 Accent 3" w:semiHidden="0" w:uiPriority="63" w:unhideWhenUsed="0"/>
-    <w:lsdException w:name="Medium Shading 2 Accent 3" w:semiHidden="0" w:uiPriority="64" w:unhideWhenUsed="0"/>
-    <w:lsdException w:name="Medium List 1 Accent 3" w:semiHidden="0" w:uiPriority="65" w:unhideWhenUsed="0"/>
-    <w:lsdException w:name="Medium List 2 Accent 3" w:semiHidden="0" w:uiPriority="66" w:unhideWhenUsed="0"/>
-    <w:lsdException w:name="Medium Grid 1 Accent 3" w:semiHidden="0" w:uiPriority="67" w:unhideWhenUsed="0"/>
-    <w:lsdException w:name="Medium Grid 2 Accent 3" w:semiHidden="0" w:uiPriority="68" w:unhideWhenUsed="0"/>
-    <w:lsdException w:name="Medium Grid 3 Accent 3" w:semiHidden="0" w:uiPriority="69" w:unhideWhenUsed="0"/>
-    <w:lsdException w:name="Dark List Accent 3" w:semiHidden="0" w:uiPriority="70" w:unhideWhenUsed="0"/>
-    <w:lsdException w:name="Colorful Shading Accent 3" w:semiHidden="0" w:uiPriority="71" w:unhideWhenUsed="0"/>
-    <w:lsdException w:name="Colorful List Accent 3" w:semiHidden="0" w:uiPriority="72" w:unhideWhenUsed="0"/>
-    <w:lsdException w:name="Colorful Grid Accent 3" w:semiHidden="0" w:uiPriority="73" w:unhideWhenUsed="0"/>
-    <w:lsdException w:name="Light Shading Accent 4" w:semiHidden="0" w:uiPriority="60" w:unhideWhenUsed="0"/>
-    <w:lsdException w:name="Light List Accent 4" w:semiHidden="0" w:uiPriority="61" w:unhideWhenUsed="0"/>
-    <w:lsdException w:name="Light Grid Accent 4" w:semiHidden="0" w:uiPriority="62" w:unhideWhenUsed="0"/>
-    <w:lsdException w:name="Medium Shading 1 Accent 4" w:semiHidden="0" w:uiPriority="63" w:unhideWhenUsed="0"/>
-    <w:lsdException w:name="Medium Shading 2 Accent 4" w:semiHidden="0" w:uiPriority="64" w:unhideWhenUsed="0"/>
-    <w:lsdException w:name="Medium List 1 Accent 4" w:semiHidden="0" w:uiPriority="65" w:unhideWhenUsed="0"/>
-    <w:lsdException w:name="Medium List 2 Accent 4" w:semiHidden="0" w:uiPriority="66" w:unhideWhenUsed="0"/>
-    <w:lsdException w:name="Medium Grid 1 Accent 4" w:semiHidden="0" w:uiPriority="67" w:unhideWhenUsed="0"/>
-    <w:lsdException w:name="Medium Grid 2 Accent 4" w:semiHidden="0" w:uiPriority="68" w:unhideWhenUsed="0"/>
-    <w:lsdException w:name="Medium Grid 3 Accent 4" w:semiHidden="0" w:uiPriority="69" w:unhideWhenUsed="0"/>
-    <w:lsdException w:name="Dark List Accent 4" w:semiHidden="0" w:uiPriority="70" w:unhideWhenUsed="0"/>
-    <w:lsdException w:name="Colorful Shading Accent 4" w:semiHidden="0" w:uiPriority="71" w:unhideWhenUsed="0"/>
-    <w:lsdException w:name="Colorful List Accent 4" w:semiHidden="0" w:uiPriority="72" w:unhideWhenUsed="0"/>
-    <w:lsdException w:name="Colorful Grid Accent 4" w:semiHidden="0" w:uiPriority="73" w:unhideWhenUsed="0"/>
-    <w:lsdException w:name="Light Shading Accent 5" w:semiHidden="0" w:uiPriority="60" w:unhideWhenUsed="0"/>
-    <w:lsdException w:name="Light List Accent 5" w:semiHidden="0" w:uiPriority="61" w:unhideWhenUsed="0"/>
-    <w:lsdException w:name="Light Grid Accent 5" w:semiHidden="0" w:uiPriority="62" w:unhideWhenUsed="0"/>
-    <w:lsdException w:name="Medium Shading 1 Accent 5" w:semiHidden="0" w:uiPriority="63" w:unhideWhenUsed="0"/>
-    <w:lsdException w:name="Medium Shading 2 Accent 5" w:semiHidden="0" w:uiPriority="64" w:unhideWhenUsed="0"/>
-    <w:lsdException w:name="Medium List 1 Accent 5" w:semiHidden="0" w:uiPriority="65" w:unhideWhenUsed="0"/>
-    <w:lsdException w:name="Medium List 2 Accent 5" w:semiHidden="0" w:uiPriority="66" w:unhideWhenUsed="0"/>
-    <w:lsdException w:name="Medium Grid 1 Accent 5" w:semiHidden="0" w:uiPriority="67" w:unhideWhenUsed="0"/>
-    <w:lsdException w:name="Medium Grid 2 Accent 5" w:semiHidden="0" w:uiPriority="68" w:unhideWhenUsed="0"/>
-    <w:lsdException w:name="Medium Grid 3 Accent 5" w:semiHidden="0" w:uiPriority="69" w:unhideWhenUsed="0"/>
-    <w:lsdException w:name="Dark List Accent 5" w:semiHidden="0" w:uiPriority="70" w:unhideWhenUsed="0"/>
-    <w:lsdException w:name="Colorful Shading Accent 5" w:semiHidden="0" w:uiPriority="71" w:unhideWhenUsed="0"/>
-    <w:lsdException w:name="Colorful List Accent 5" w:semiHidden="0" w:uiPriority="72" w:unhideWhenUsed="0"/>
-    <w:lsdException w:name="Colorful Grid Accent 5" w:semiHidden="0" w:uiPriority="73" w:unhideWhenUsed="0"/>
-    <w:lsdException w:name="Light Shading Accent 6" w:semiHidden="0" w:uiPriority="60" w:unhideWhenUsed="0"/>
-    <w:lsdException w:name="Light List Accent 6" w:semiHidden="0" w:uiPriority="61" w:unhideWhenUsed="0"/>
-    <w:lsdException w:name="Light Grid Accent 6" w:semiHidden="0" w:uiPriority="62" w:unhideWhenUsed="0"/>
-    <w:lsdException w:name="Medium Shading 1 Accent 6" w:semiHidden="0" w:uiPriority="63" w:unhideWhenUsed="0"/>
-    <w:lsdException w:name="Medium Shading 2 Accent 6" w:semiHidden="0" w:uiPriority="64" w:unhideWhenUsed="0"/>
-    <w:lsdException w:name="Medium List 1 Accent 6" w:semiHidden="0" w:uiPriority="65" w:unhideWhenUsed="0"/>
-    <w:lsdException w:name="Medium List 2 Accent 6" w:semiHidden="0" w:uiPriority="66" w:unhideWhenUsed="0"/>
-    <w:lsdException w:name="Medium Grid 1 Accent 6" w:semiHidden="0" w:uiPriority="67" w:unhideWhenUsed="0"/>
-    <w:lsdException w:name="Medium Grid 2 Accent 6" w:semiHidden="0" w:uiPriority="68" w:unhideWhenUsed="0"/>
-    <w:lsdException w:name="Medium Grid 3 Accent 6" w:semiHidden="0" w:uiPriority="69" w:unhideWhenUsed="0"/>
-    <w:lsdException w:name="Dark List Accent 6" w:semiHidden="0" w:uiPriority="70" w:unhideWhenUsed="0"/>
-    <w:lsdException w:name="Colorful Shading Accent 6" w:semiHidden="0" w:uiPriority="71" w:unhideWhenUsed="0"/>
-    <w:lsdException w:name="Colorful List Accent 6" w:semiHidden="0" w:uiPriority="72" w:unhideWhenUsed="0"/>
-    <w:lsdException w:name="Colorful Grid Accent 6" w:semiHidden="0" w:uiPriority="73" w:unhideWhenUsed="0"/>
-    <w:lsdException w:name="Subtle Emphasis" w:semiHidden="0" w:uiPriority="19" w:unhideWhenUsed="0" w:qFormat="1"/>
-    <w:lsdException w:name="Intense Emphasis" w:semiHidden="0" w:uiPriority="21" w:unhideWhenUsed="0" w:qFormat="1"/>
-    <w:lsdException w:name="Subtle Reference" w:semiHidden="0" w:uiPriority="31" w:unhideWhenUsed="0" w:qFormat="1"/>
-    <w:lsdException w:name="Intense Reference" w:semiHidden="0" w:uiPriority="32" w:unhideWhenUsed="0" w:qFormat="1"/>
-    <w:lsdException w:name="Book Title" w:semiHidden="0" w:uiPriority="33" w:unhideWhenUsed="0" w:qFormat="1"/>
-    <w:lsdException w:name="Bibliography" w:uiPriority="37"/>
-    <w:lsdException w:name="TOC Heading" w:uiPriority="39" w:qFormat="1"/>
-  </w:latentStyles>
-  <w:style w:type="paragraph" w:default="1" w:styleId="Normal">
-    <w:name w:val="Normal"/>
-    <w:qFormat/>
-  </w:style>
-  <w:style w:type="character" w:default="1" w:styleId="Policepardfaut">
-    <w:name w:val="Default Paragraph Font"/>
-    <w:uiPriority w:val="1"/>
-    <w:semiHidden/>
-    <w:unhideWhenUsed/>
-  </w:style>
-  <w:style w:type="table" w:default="1" w:styleId="TableauNormal">
-    <w:name w:val="Normal Table"/>
-    <w:uiPriority w:val="99"/>
-    <w:semiHidden/>
-    <w:unhideWhenUsed/>
-    <w:tblPr>
-      <w:tblInd w:w="0" w:type="dxa"/>
-      <w:tblCellMar>
-        <w:top w:w="0" w:type="dxa"/>
-        <w:left w:w="108" w:type="dxa"/>
-        <w:bottom w:w="0" w:type="dxa"/>
-        <w:right w:w="108" w:type="dxa"/>
-      </w:tblCellMar>
-    </w:tblPr>
-  </w:style>
-  <w:style w:type="numbering" w:default="1" w:styleId="Aucuneliste">
-    <w:name w:val="No List"/>
-    <w:uiPriority w:val="99"/>
-    <w:semiHidden/>
-    <w:unhideWhenUsed/>
-  </w:style>
-  <w:style w:type="paragraph" w:customStyle="1" w:styleId="29F383A5424E43F1859329DBF40F93B8">
-    <w:name w:val="29F383A5424E43F1859329DBF40F93B8"/>
-    <w:rsid w:val="000548D8"/>
-  </w:style>
-  <w:style w:type="paragraph" w:customStyle="1" w:styleId="4E02271389A24C48A71B5FC342649173">
-    <w:name w:val="4E02271389A24C48A71B5FC342649173"/>
-    <w:rsid w:val="000548D8"/>
-  </w:style>
-  <w:style w:type="paragraph" w:customStyle="1" w:styleId="26739AC94F484059B0E27BE4CD1C3F11">
-    <w:name w:val="26739AC94F484059B0E27BE4CD1C3F11"/>
-    <w:rsid w:val="000548D8"/>
-  </w:style>
-  <w:style w:type="paragraph" w:customStyle="1" w:styleId="75027184F4924433ACA106D9C69F8EFA">
-    <w:name w:val="75027184F4924433ACA106D9C69F8EFA"/>
-    <w:rsid w:val="000548D8"/>
-  </w:style>
-  <w:style w:type="paragraph" w:customStyle="1" w:styleId="4403E2A0AEDB485182018B9C2906E95B">
-    <w:name w:val="4403E2A0AEDB485182018B9C2906E95B"/>
-    <w:rsid w:val="000548D8"/>
-  </w:style>
-  <w:style w:type="paragraph" w:customStyle="1" w:styleId="4C14CFFE43784855BF46F8726EEB9CBE">
-    <w:name w:val="4C14CFFE43784855BF46F8726EEB9CBE"/>
-    <w:rsid w:val="000548D8"/>
-  </w:style>
-</w:styles>
-</file>
-
-<file path=word/glossary/webSettings.xml><?xml version="1.0" encoding="utf-8"?>
-<w:webSettings xmlns:mc="http://schemas.openxmlformats.org/markup-compatibility/2006" xmlns:r="http://schemas.openxmlformats.org/officeDocument/2006/relationships" xmlns:w="http://schemas.openxmlformats.org/wordprocessingml/2006/main" xmlns:w14="http://schemas.microsoft.com/office/word/2010/wordml" mc:Ignorable="w14">
-  <w:optimizeForBrowser/>
-  <w:allowPNG/>
-</w:webSettings>
 </file>
 
 <file path=word/theme/theme1.xml><?xml version="1.0" encoding="utf-8"?>
@@ -4414,7 +4519,7 @@
 </file>
 
 <file path=customXml/itemProps2.xml><?xml version="1.0" encoding="utf-8"?>
-<ds:datastoreItem xmlns:ds="http://schemas.openxmlformats.org/officeDocument/2006/customXml" ds:itemID="{E47537DB-15FE-41EC-A55C-A2BF07C8277D}">
+<ds:datastoreItem xmlns:ds="http://schemas.openxmlformats.org/officeDocument/2006/customXml" ds:itemID="{A212475B-6D81-4194-9437-EBC6571F5A54}">
   <ds:schemaRefs>
     <ds:schemaRef ds:uri="http://schemas.openxmlformats.org/officeDocument/2006/bibliography"/>
   </ds:schemaRefs>

</xml_diff>

<commit_message>
[Update] Rapport de stage
</commit_message>
<xml_diff>
--- a/doc/Rapport de stage/Rapport de stage.docx
+++ b/doc/Rapport de stage/Rapport de stage.docx
@@ -363,7 +363,7 @@
           <w:r>
             <w:fldChar w:fldCharType="separate"/>
           </w:r>
-          <w:hyperlink w:anchor="_Toc487725044" w:history="1">
+          <w:hyperlink w:anchor="_Toc488055806" w:history="1">
             <w:r>
               <w:rPr>
                 <w:rStyle w:val="Lienhypertexte"/>
@@ -390,7 +390,7 @@
                 <w:noProof/>
                 <w:webHidden/>
               </w:rPr>
-              <w:instrText xml:space="preserve"> PAGEREF _Toc487725044 \h </w:instrText>
+              <w:instrText xml:space="preserve"> PAGEREF _Toc488055806 \h </w:instrText>
             </w:r>
             <w:r>
               <w:rPr>
@@ -429,7 +429,7 @@
               <w:lang w:eastAsia="fr-FR"/>
             </w:rPr>
           </w:pPr>
-          <w:hyperlink w:anchor="_Toc487725045" w:history="1">
+          <w:hyperlink w:anchor="_Toc488055807" w:history="1">
             <w:r>
               <w:rPr>
                 <w:rStyle w:val="Lienhypertexte"/>
@@ -452,7 +452,7 @@
               <w:rPr>
                 <w:webHidden/>
               </w:rPr>
-              <w:instrText xml:space="preserve"> PAGEREF _Toc487725045 \h </w:instrText>
+              <w:instrText xml:space="preserve"> PAGEREF _Toc488055807 \h </w:instrText>
             </w:r>
             <w:r>
               <w:rPr>
@@ -487,7 +487,7 @@
               <w:lang w:eastAsia="fr-FR"/>
             </w:rPr>
           </w:pPr>
-          <w:hyperlink w:anchor="_Toc487725046" w:history="1">
+          <w:hyperlink w:anchor="_Toc488055808" w:history="1">
             <w:r>
               <w:rPr>
                 <w:rStyle w:val="Lienhypertexte"/>
@@ -510,7 +510,7 @@
               <w:rPr>
                 <w:webHidden/>
               </w:rPr>
-              <w:instrText xml:space="preserve"> PAGEREF _Toc487725046 \h </w:instrText>
+              <w:instrText xml:space="preserve"> PAGEREF _Toc488055808 \h </w:instrText>
             </w:r>
             <w:r>
               <w:rPr>
@@ -545,7 +545,7 @@
               <w:lang w:eastAsia="fr-FR"/>
             </w:rPr>
           </w:pPr>
-          <w:hyperlink w:anchor="_Toc487725047" w:history="1">
+          <w:hyperlink w:anchor="_Toc488055809" w:history="1">
             <w:r>
               <w:rPr>
                 <w:rStyle w:val="Lienhypertexte"/>
@@ -568,7 +568,7 @@
               <w:rPr>
                 <w:webHidden/>
               </w:rPr>
-              <w:instrText xml:space="preserve"> PAGEREF _Toc487725047 \h </w:instrText>
+              <w:instrText xml:space="preserve"> PAGEREF _Toc488055809 \h </w:instrText>
             </w:r>
             <w:r>
               <w:rPr>
@@ -607,7 +607,7 @@
               <w:lang w:eastAsia="fr-FR"/>
             </w:rPr>
           </w:pPr>
-          <w:hyperlink w:anchor="_Toc487725048" w:history="1">
+          <w:hyperlink w:anchor="_Toc488055810" w:history="1">
             <w:r>
               <w:rPr>
                 <w:rStyle w:val="Lienhypertexte"/>
@@ -634,7 +634,7 @@
                 <w:noProof/>
                 <w:webHidden/>
               </w:rPr>
-              <w:instrText xml:space="preserve"> PAGEREF _Toc487725048 \h </w:instrText>
+              <w:instrText xml:space="preserve"> PAGEREF _Toc488055810 \h </w:instrText>
             </w:r>
             <w:r>
               <w:rPr>
@@ -673,7 +673,7 @@
               <w:lang w:eastAsia="fr-FR"/>
             </w:rPr>
           </w:pPr>
-          <w:hyperlink w:anchor="_Toc487725049" w:history="1">
+          <w:hyperlink w:anchor="_Toc488055811" w:history="1">
             <w:r>
               <w:rPr>
                 <w:rStyle w:val="Lienhypertexte"/>
@@ -696,7 +696,7 @@
               <w:rPr>
                 <w:webHidden/>
               </w:rPr>
-              <w:instrText xml:space="preserve"> PAGEREF _Toc487725049 \h </w:instrText>
+              <w:instrText xml:space="preserve"> PAGEREF _Toc488055811 \h </w:instrText>
             </w:r>
             <w:r>
               <w:rPr>
@@ -731,7 +731,7 @@
               <w:lang w:eastAsia="fr-FR"/>
             </w:rPr>
           </w:pPr>
-          <w:hyperlink w:anchor="_Toc487725050" w:history="1">
+          <w:hyperlink w:anchor="_Toc488055812" w:history="1">
             <w:r>
               <w:rPr>
                 <w:rStyle w:val="Lienhypertexte"/>
@@ -754,7 +754,7 @@
               <w:rPr>
                 <w:webHidden/>
               </w:rPr>
-              <w:instrText xml:space="preserve"> PAGEREF _Toc487725050 \h </w:instrText>
+              <w:instrText xml:space="preserve"> PAGEREF _Toc488055812 \h </w:instrText>
             </w:r>
             <w:r>
               <w:rPr>
@@ -789,7 +789,7 @@
               <w:lang w:eastAsia="fr-FR"/>
             </w:rPr>
           </w:pPr>
-          <w:hyperlink w:anchor="_Toc487725051" w:history="1">
+          <w:hyperlink w:anchor="_Toc488055813" w:history="1">
             <w:r>
               <w:rPr>
                 <w:rStyle w:val="Lienhypertexte"/>
@@ -812,7 +812,7 @@
               <w:rPr>
                 <w:webHidden/>
               </w:rPr>
-              <w:instrText xml:space="preserve"> PAGEREF _Toc487725051 \h </w:instrText>
+              <w:instrText xml:space="preserve"> PAGEREF _Toc488055813 \h </w:instrText>
             </w:r>
             <w:r>
               <w:rPr>
@@ -847,7 +847,7 @@
               <w:lang w:eastAsia="fr-FR"/>
             </w:rPr>
           </w:pPr>
-          <w:hyperlink w:anchor="_Toc487725052" w:history="1">
+          <w:hyperlink w:anchor="_Toc488055814" w:history="1">
             <w:r>
               <w:rPr>
                 <w:rStyle w:val="Lienhypertexte"/>
@@ -870,7 +870,7 @@
               <w:rPr>
                 <w:webHidden/>
               </w:rPr>
-              <w:instrText xml:space="preserve"> PAGEREF _Toc487725052 \h </w:instrText>
+              <w:instrText xml:space="preserve"> PAGEREF _Toc488055814 \h </w:instrText>
             </w:r>
             <w:r>
               <w:rPr>
@@ -909,7 +909,7 @@
               <w:lang w:eastAsia="fr-FR"/>
             </w:rPr>
           </w:pPr>
-          <w:hyperlink w:anchor="_Toc487725053" w:history="1">
+          <w:hyperlink w:anchor="_Toc488055815" w:history="1">
             <w:r>
               <w:rPr>
                 <w:rStyle w:val="Lienhypertexte"/>
@@ -936,7 +936,7 @@
                 <w:noProof/>
                 <w:webHidden/>
               </w:rPr>
-              <w:instrText xml:space="preserve"> PAGEREF _Toc487725053 \h </w:instrText>
+              <w:instrText xml:space="preserve"> PAGEREF _Toc488055815 \h </w:instrText>
             </w:r>
             <w:r>
               <w:rPr>
@@ -979,7 +979,7 @@
               <w:lang w:eastAsia="fr-FR"/>
             </w:rPr>
           </w:pPr>
-          <w:hyperlink w:anchor="_Toc487725054" w:history="1">
+          <w:hyperlink w:anchor="_Toc488055816" w:history="1">
             <w:r>
               <w:rPr>
                 <w:rStyle w:val="Lienhypertexte"/>
@@ -1006,7 +1006,7 @@
                 <w:noProof/>
                 <w:webHidden/>
               </w:rPr>
-              <w:instrText xml:space="preserve"> PAGEREF _Toc487725054 \h </w:instrText>
+              <w:instrText xml:space="preserve"> PAGEREF _Toc488055816 \h </w:instrText>
             </w:r>
             <w:r>
               <w:rPr>
@@ -1045,12 +1045,12 @@
               <w:lang w:eastAsia="fr-FR"/>
             </w:rPr>
           </w:pPr>
-          <w:hyperlink w:anchor="_Toc487725055" w:history="1">
+          <w:hyperlink w:anchor="_Toc488055817" w:history="1">
             <w:r>
               <w:rPr>
                 <w:rStyle w:val="Lienhypertexte"/>
               </w:rPr>
-              <w:t>Analyse et conception</w:t>
+              <w:t>Analyse</w:t>
             </w:r>
             <w:r>
               <w:rPr>
@@ -1068,7 +1068,7 @@
               <w:rPr>
                 <w:webHidden/>
               </w:rPr>
-              <w:instrText xml:space="preserve"> PAGEREF _Toc487725055 \h </w:instrText>
+              <w:instrText xml:space="preserve"> PAGEREF _Toc488055817 \h </w:instrText>
             </w:r>
             <w:r>
               <w:rPr>
@@ -1089,76 +1089,6 @@
             </w:r>
             <w:r>
               <w:rPr>
-                <w:webHidden/>
-              </w:rPr>
-              <w:fldChar w:fldCharType="end"/>
-            </w:r>
-          </w:hyperlink>
-        </w:p>
-        <w:p>
-          <w:pPr>
-            <w:pStyle w:val="TM3"/>
-            <w:tabs>
-              <w:tab w:val="right" w:leader="dot" w:pos="9062"/>
-            </w:tabs>
-            <w:rPr>
-              <w:rFonts w:eastAsiaTheme="minorEastAsia"/>
-              <w:noProof/>
-              <w:lang w:eastAsia="fr-FR"/>
-            </w:rPr>
-          </w:pPr>
-          <w:hyperlink w:anchor="_Toc487725056" w:history="1">
-            <w:r>
-              <w:rPr>
-                <w:rStyle w:val="Lienhypertexte"/>
-                <w:noProof/>
-              </w:rPr>
-              <w:t>Fonctionnalité Auto-évaluation</w:t>
-            </w:r>
-            <w:r>
-              <w:rPr>
-                <w:noProof/>
-                <w:webHidden/>
-              </w:rPr>
-              <w:tab/>
-            </w:r>
-            <w:r>
-              <w:rPr>
-                <w:noProof/>
-                <w:webHidden/>
-              </w:rPr>
-              <w:fldChar w:fldCharType="begin"/>
-            </w:r>
-            <w:r>
-              <w:rPr>
-                <w:noProof/>
-                <w:webHidden/>
-              </w:rPr>
-              <w:instrText xml:space="preserve"> PAGEREF _Toc487725056 \h </w:instrText>
-            </w:r>
-            <w:r>
-              <w:rPr>
-                <w:noProof/>
-                <w:webHidden/>
-              </w:rPr>
-            </w:r>
-            <w:r>
-              <w:rPr>
-                <w:noProof/>
-                <w:webHidden/>
-              </w:rPr>
-              <w:fldChar w:fldCharType="separate"/>
-            </w:r>
-            <w:r>
-              <w:rPr>
-                <w:noProof/>
-                <w:webHidden/>
-              </w:rPr>
-              <w:t>6</w:t>
-            </w:r>
-            <w:r>
-              <w:rPr>
-                <w:noProof/>
                 <w:webHidden/>
               </w:rPr>
               <w:fldChar w:fldCharType="end"/>
@@ -1173,7 +1103,7 @@
               <w:lang w:eastAsia="fr-FR"/>
             </w:rPr>
           </w:pPr>
-          <w:hyperlink w:anchor="_Toc487725057" w:history="1">
+          <w:hyperlink w:anchor="_Toc488055818" w:history="1">
             <w:r>
               <w:rPr>
                 <w:rStyle w:val="Lienhypertexte"/>
@@ -1196,7 +1126,7 @@
               <w:rPr>
                 <w:webHidden/>
               </w:rPr>
-              <w:instrText xml:space="preserve"> PAGEREF _Toc487725057 \h </w:instrText>
+              <w:instrText xml:space="preserve"> PAGEREF _Toc488055818 \h </w:instrText>
             </w:r>
             <w:r>
               <w:rPr>
@@ -1231,7 +1161,7 @@
               <w:lang w:eastAsia="fr-FR"/>
             </w:rPr>
           </w:pPr>
-          <w:hyperlink w:anchor="_Toc487725058" w:history="1">
+          <w:hyperlink w:anchor="_Toc488055819" w:history="1">
             <w:r>
               <w:rPr>
                 <w:rStyle w:val="Lienhypertexte"/>
@@ -1254,7 +1184,7 @@
               <w:rPr>
                 <w:webHidden/>
               </w:rPr>
-              <w:instrText xml:space="preserve"> PAGEREF _Toc487725058 \h </w:instrText>
+              <w:instrText xml:space="preserve"> PAGEREF _Toc488055819 \h </w:instrText>
             </w:r>
             <w:r>
               <w:rPr>
@@ -1289,7 +1219,7 @@
               <w:lang w:eastAsia="fr-FR"/>
             </w:rPr>
           </w:pPr>
-          <w:hyperlink w:anchor="_Toc487725059" w:history="1">
+          <w:hyperlink w:anchor="_Toc488055820" w:history="1">
             <w:r>
               <w:rPr>
                 <w:rStyle w:val="Lienhypertexte"/>
@@ -1312,7 +1242,7 @@
               <w:rPr>
                 <w:webHidden/>
               </w:rPr>
-              <w:instrText xml:space="preserve"> PAGEREF _Toc487725059 \h </w:instrText>
+              <w:instrText xml:space="preserve"> PAGEREF _Toc488055820 \h </w:instrText>
             </w:r>
             <w:r>
               <w:rPr>
@@ -1351,7 +1281,7 @@
               <w:lang w:eastAsia="fr-FR"/>
             </w:rPr>
           </w:pPr>
-          <w:hyperlink w:anchor="_Toc487725060" w:history="1">
+          <w:hyperlink w:anchor="_Toc488055821" w:history="1">
             <w:r>
               <w:rPr>
                 <w:rStyle w:val="Lienhypertexte"/>
@@ -1378,7 +1308,7 @@
                 <w:noProof/>
                 <w:webHidden/>
               </w:rPr>
-              <w:instrText xml:space="preserve"> PAGEREF _Toc487725060 \h </w:instrText>
+              <w:instrText xml:space="preserve"> PAGEREF _Toc488055821 \h </w:instrText>
             </w:r>
             <w:r>
               <w:rPr>
@@ -1398,7 +1328,7 @@
                 <w:noProof/>
                 <w:webHidden/>
               </w:rPr>
-              <w:t>6</w:t>
+              <w:t>7</w:t>
             </w:r>
             <w:r>
               <w:rPr>
@@ -1417,7 +1347,7 @@
               <w:lang w:eastAsia="fr-FR"/>
             </w:rPr>
           </w:pPr>
-          <w:hyperlink w:anchor="_Toc487725061" w:history="1">
+          <w:hyperlink w:anchor="_Toc488055822" w:history="1">
             <w:r>
               <w:rPr>
                 <w:rStyle w:val="Lienhypertexte"/>
@@ -1440,7 +1370,7 @@
               <w:rPr>
                 <w:webHidden/>
               </w:rPr>
-              <w:instrText xml:space="preserve"> PAGEREF _Toc487725061 \h </w:instrText>
+              <w:instrText xml:space="preserve"> PAGEREF _Toc488055822 \h </w:instrText>
             </w:r>
             <w:r>
               <w:rPr>
@@ -1457,7 +1387,7 @@
               <w:rPr>
                 <w:webHidden/>
               </w:rPr>
-              <w:t>6</w:t>
+              <w:t>7</w:t>
             </w:r>
             <w:r>
               <w:rPr>
@@ -1475,7 +1405,7 @@
               <w:lang w:eastAsia="fr-FR"/>
             </w:rPr>
           </w:pPr>
-          <w:hyperlink w:anchor="_Toc487725062" w:history="1">
+          <w:hyperlink w:anchor="_Toc488055823" w:history="1">
             <w:r>
               <w:rPr>
                 <w:rStyle w:val="Lienhypertexte"/>
@@ -1498,7 +1428,7 @@
               <w:rPr>
                 <w:webHidden/>
               </w:rPr>
-              <w:instrText xml:space="preserve"> PAGEREF _Toc487725062 \h </w:instrText>
+              <w:instrText xml:space="preserve"> PAGEREF _Toc488055823 \h </w:instrText>
             </w:r>
             <w:r>
               <w:rPr>
@@ -1515,7 +1445,7 @@
               <w:rPr>
                 <w:webHidden/>
               </w:rPr>
-              <w:t>6</w:t>
+              <w:t>7</w:t>
             </w:r>
             <w:r>
               <w:rPr>
@@ -1537,7 +1467,7 @@
               <w:lang w:eastAsia="fr-FR"/>
             </w:rPr>
           </w:pPr>
-          <w:hyperlink w:anchor="_Toc487725063" w:history="1">
+          <w:hyperlink w:anchor="_Toc488055824" w:history="1">
             <w:r>
               <w:rPr>
                 <w:rStyle w:val="Lienhypertexte"/>
@@ -1564,7 +1494,7 @@
                 <w:noProof/>
                 <w:webHidden/>
               </w:rPr>
-              <w:instrText xml:space="preserve"> PAGEREF _Toc487725063 \h </w:instrText>
+              <w:instrText xml:space="preserve"> PAGEREF _Toc488055824 \h </w:instrText>
             </w:r>
             <w:r>
               <w:rPr>
@@ -1584,7 +1514,7 @@
                 <w:noProof/>
                 <w:webHidden/>
               </w:rPr>
-              <w:t>6</w:t>
+              <w:t>7</w:t>
             </w:r>
             <w:r>
               <w:rPr>
@@ -1625,7 +1555,7 @@
       <w:pPr>
         <w:pStyle w:val="Titre1"/>
       </w:pPr>
-      <w:bookmarkStart w:id="0" w:name="_Toc487725044"/>
+      <w:bookmarkStart w:id="0" w:name="_Toc488055806"/>
       <w:r>
         <w:lastRenderedPageBreak/>
         <w:t xml:space="preserve">La </w:t>
@@ -1639,7 +1569,7 @@
       <w:pPr>
         <w:pStyle w:val="Titre2"/>
       </w:pPr>
-      <w:bookmarkStart w:id="1" w:name="_Toc487725045"/>
+      <w:bookmarkStart w:id="1" w:name="_Toc488055807"/>
       <w:r>
         <w:t>Remerciement</w:t>
       </w:r>
@@ -1659,7 +1589,10 @@
         <w:t>ont</w:t>
       </w:r>
       <w:r>
-        <w:t xml:space="preserve"> su m’aidé</w:t>
+        <w:t xml:space="preserve"> su m’aid</w:t>
+      </w:r>
+      <w:r>
+        <w:t>er</w:t>
       </w:r>
       <w:r>
         <w:t xml:space="preserve"> lors de </w:t>
@@ -1693,14 +1626,26 @@
         <w:t xml:space="preserve"> qui m'a </w:t>
       </w:r>
       <w:r>
-        <w:t>permis de pouvoir réalisé ce  sans encombre.</w:t>
+        <w:t>permis de pouvoir réalis</w:t>
+      </w:r>
+      <w:r>
+        <w:t>er</w:t>
+      </w:r>
+      <w:r>
+        <w:t xml:space="preserve"> ce </w:t>
+      </w:r>
+      <w:r>
+        <w:t>stage</w:t>
+      </w:r>
+      <w:r>
+        <w:t xml:space="preserve"> sans encombre.</w:t>
       </w:r>
     </w:p>
     <w:p>
       <w:pPr>
         <w:pStyle w:val="Titre2"/>
       </w:pPr>
-      <w:bookmarkStart w:id="2" w:name="_Toc487725046"/>
+      <w:bookmarkStart w:id="2" w:name="_Toc488055808"/>
       <w:r>
         <w:t>Présentation</w:t>
       </w:r>
@@ -1720,7 +1665,22 @@
         <w:t>gence</w:t>
       </w:r>
       <w:r>
-        <w:t xml:space="preserve"> pour la formation professionnelle des adultes ou AFPA est un organisme de formation professionnelle dont la création remonte à 1949</w:t>
+        <w:t xml:space="preserve"> pour la formation professionnelle des adultes ou AFPA est un organisme de formation professionne</w:t>
+      </w:r>
+      <w:r>
+        <w:t>l</w:t>
+      </w:r>
+      <w:r>
+        <w:t>le</w:t>
+      </w:r>
+      <w:r>
+        <w:t xml:space="preserve"> dont la création remonte </w:t>
+      </w:r>
+      <w:r>
+        <w:t>en</w:t>
+      </w:r>
+      <w:r>
+        <w:t xml:space="preserve"> 1949</w:t>
       </w:r>
       <w:r>
         <w:t xml:space="preserve">, </w:t>
@@ -1744,7 +1704,13 @@
         <w:t xml:space="preserve">l’AFPA </w:t>
       </w:r>
       <w:r>
-        <w:t>vit une</w:t>
+        <w:t>vi</w:t>
+      </w:r>
+      <w:r>
+        <w:t>e</w:t>
+      </w:r>
+      <w:r>
+        <w:t xml:space="preserve"> une</w:t>
       </w:r>
       <w:r>
         <w:t xml:space="preserve"> nouvelle étape d</w:t>
@@ -1768,7 +1734,13 @@
         <w:t>,</w:t>
       </w:r>
       <w:r>
-        <w:t xml:space="preserve"> Etablissement Publique Industrielle et Commercial</w:t>
+        <w:t xml:space="preserve"> Etablissement Publi</w:t>
+      </w:r>
+      <w:r>
+        <w:t>c</w:t>
+      </w:r>
+      <w:r>
+        <w:t xml:space="preserve"> Industrielle et Commercial</w:t>
       </w:r>
       <w:r>
         <w:t>,</w:t>
@@ -1795,16 +1767,19 @@
         <w:t xml:space="preserve"> reste compétitive sur le marché, car elle engendre un chiffre d’affaire de pas moins de 750M€</w:t>
       </w:r>
       <w:r>
-        <w:t xml:space="preserve"> environs</w:t>
-      </w:r>
-      <w:r>
-        <w:t>, chaque années</w:t>
-      </w:r>
-      <w:r>
-        <w:t xml:space="preserve"> elle voie passer</w:t>
-      </w:r>
-      <w:r>
-        <w:t xml:space="preserve"> environs 150.000 stagiaires qui ont pour but d’être formé</w:t>
+        <w:t xml:space="preserve"> environ</w:t>
+      </w:r>
+      <w:r>
+        <w:t>, chaque année</w:t>
+      </w:r>
+      <w:r>
+        <w:t xml:space="preserve"> elle voit</w:t>
+      </w:r>
+      <w:r>
+        <w:t xml:space="preserve"> passer</w:t>
+      </w:r>
+      <w:r>
+        <w:t xml:space="preserve"> environ 150.000 stagiaires qui ont pour but d’être formé</w:t>
       </w:r>
       <w:r>
         <w:t>, pour cela</w:t>
@@ -1840,7 +1815,10 @@
     </w:p>
     <w:p>
       <w:r>
-        <w:t>Du fait de l’ampleur de cette société, nous allons plus principalement nous intéressés</w:t>
+        <w:t>Du fait de l’ampleur de cette société, nous allons plus principalement nous intéress</w:t>
+      </w:r>
+      <w:r>
+        <w:t>er</w:t>
       </w:r>
       <w:r>
         <w:t xml:space="preserve"> à</w:t>
@@ -1852,7 +1830,7 @@
         <w:t>Saint-Jérôme</w:t>
       </w:r>
       <w:r>
-        <w:t xml:space="preserve">, </w:t>
+        <w:t xml:space="preserve"> </w:t>
       </w:r>
       <w:r>
         <w:t xml:space="preserve">et </w:t>
@@ -1876,7 +1854,10 @@
         <w:t>orchestrer</w:t>
       </w:r>
       <w:r>
-        <w:t xml:space="preserve"> par Dominique Muller ou j</w:t>
+        <w:t xml:space="preserve"> par Dominique Muller où</w:t>
+      </w:r>
+      <w:r>
+        <w:t xml:space="preserve"> j</w:t>
       </w:r>
       <w:r>
         <w:t>’ai</w:t>
@@ -1901,7 +1882,7 @@
       <w:pPr>
         <w:pStyle w:val="Titre2"/>
       </w:pPr>
-      <w:bookmarkStart w:id="3" w:name="_Toc487725047"/>
+      <w:bookmarkStart w:id="3" w:name="_Toc488055809"/>
       <w:r>
         <w:t>Organigramme</w:t>
       </w:r>
@@ -1912,7 +1893,7 @@
       <w:pPr>
         <w:pStyle w:val="Titre1"/>
       </w:pPr>
-      <w:bookmarkStart w:id="4" w:name="_Toc487725048"/>
+      <w:bookmarkStart w:id="4" w:name="_Toc488055810"/>
       <w:r>
         <w:t>Le projet</w:t>
       </w:r>
@@ -1922,7 +1903,7 @@
       <w:pPr>
         <w:pStyle w:val="Titre2"/>
       </w:pPr>
-      <w:bookmarkStart w:id="5" w:name="_Toc487725049"/>
+      <w:bookmarkStart w:id="5" w:name="_Toc488055811"/>
       <w:r>
         <w:t>Contexte du projet</w:t>
       </w:r>
@@ -1954,7 +1935,13 @@
         <w:t xml:space="preserve">CDI, je savais que </w:t>
       </w:r>
       <w:r>
-        <w:t xml:space="preserve"> plusieurs projet étaient susceptibles d’être réalisé</w:t>
+        <w:t xml:space="preserve"> plusieurs projet</w:t>
+      </w:r>
+      <w:r>
+        <w:t>s</w:t>
+      </w:r>
+      <w:r>
+        <w:t xml:space="preserve"> étaient susceptibles d’être réalisé</w:t>
       </w:r>
       <w:r>
         <w:t>,</w:t>
@@ -1964,7 +1951,13 @@
       </w:r>
       <w:r>
         <w:lastRenderedPageBreak/>
-        <w:t>Dominique Muller, je lui ai donc fait la proposition de 3 projet</w:t>
+        <w:t xml:space="preserve">Dominique Muller, je lui ai donc fait la proposition de </w:t>
+      </w:r>
+      <w:r>
+        <w:t>trois</w:t>
+      </w:r>
+      <w:r>
+        <w:t xml:space="preserve"> projet</w:t>
       </w:r>
       <w:r>
         <w:t>s</w:t>
@@ -1973,16 +1966,49 @@
         <w:t xml:space="preserve"> (voir annexe 1)</w:t>
       </w:r>
       <w:r>
-        <w:t xml:space="preserve"> réalisable, qui pourrais l’intéressé</w:t>
-      </w:r>
-      <w:r>
-        <w:t>e</w:t>
+        <w:t xml:space="preserve"> réalisable, qui pourrai</w:t>
+      </w:r>
+      <w:r>
+        <w:t>t</w:t>
+      </w:r>
+      <w:r>
+        <w:t xml:space="preserve"> l’intéress</w:t>
+      </w:r>
+      <w:r>
+        <w:t>er</w:t>
       </w:r>
       <w:r>
         <w:t>,</w:t>
       </w:r>
       <w:r>
-        <w:t xml:space="preserve"> du fait de son rôle de formateur elle a décidé de priorisé le projet suivi de stagiaire, qui lui permettra de simplifié son quotidien mais surtout de simplifié le quotidien des stagiaires des prochaines formation</w:t>
+        <w:t xml:space="preserve"> du fait de son rôle de formateur elle a décidé de prioris</w:t>
+      </w:r>
+      <w:r>
+        <w:t>er</w:t>
+      </w:r>
+      <w:r>
+        <w:t xml:space="preserve"> le projet suivi de stagiaire, qui lui permettra de simplifi</w:t>
+      </w:r>
+      <w:r>
+        <w:t>er</w:t>
+      </w:r>
+      <w:r>
+        <w:t xml:space="preserve"> son quotidien</w:t>
+      </w:r>
+      <w:r>
+        <w:t>,</w:t>
+      </w:r>
+      <w:r>
+        <w:t xml:space="preserve"> mais surtout de simplifi</w:t>
+      </w:r>
+      <w:r>
+        <w:t>er</w:t>
+      </w:r>
+      <w:r>
+        <w:t xml:space="preserve"> le quotidien des stagiaires des prochaines formation</w:t>
+      </w:r>
+      <w:r>
+        <w:t>s</w:t>
       </w:r>
       <w:r>
         <w:t>.</w:t>
@@ -1990,7 +2016,28 @@
     </w:p>
     <w:p>
       <w:r>
-        <w:t>Ce projet est réalisable et simplifierai son quotidien car a l’heure actuelle le suivi des stagiaire au cours de leur formations n’est pas informatisée sur une plateforme WEB, permettant de n’avoir qu’un seul point d’entrée pour tout le suivi des stagiaires</w:t>
+        <w:t xml:space="preserve">Ce projet est réalisable et simplifierai son quotidien car </w:t>
+      </w:r>
+      <w:r>
+        <w:t>à</w:t>
+      </w:r>
+      <w:r>
+        <w:t xml:space="preserve"> l’heure actuelle le suivi des stagiaire au cours de leur</w:t>
+      </w:r>
+      <w:r>
+        <w:t>s</w:t>
+      </w:r>
+      <w:r>
+        <w:t xml:space="preserve"> f</w:t>
+      </w:r>
+      <w:r>
+        <w:t>ormations n’est pas informatisé</w:t>
+      </w:r>
+      <w:r>
+        <w:t>s</w:t>
+      </w:r>
+      <w:r>
+        <w:t xml:space="preserve"> sur une plateforme WEB, permettant de n’avoir qu’un seul point d’entrée pour tout le suivi des stagiaires</w:t>
       </w:r>
       <w:r>
         <w:t>.</w:t>
@@ -2000,7 +2047,7 @@
       <w:pPr>
         <w:pStyle w:val="Titre2"/>
       </w:pPr>
-      <w:bookmarkStart w:id="6" w:name="_Toc487725050"/>
+      <w:bookmarkStart w:id="6" w:name="_Toc488055812"/>
       <w:r>
         <w:t>Présentation Projet</w:t>
       </w:r>
@@ -2031,12 +2078,33 @@
     </w:p>
     <w:p>
       <w:r>
-        <w:t>C’est dans cette objectif que ce projet comprendra, le bilan des différents ECF, avec un système de remarques et d’évaluation, les notes des ECF,  ainsi que leur progression personnelle et leur niveau d’acquisition des cours qu’ils ont reçût, et de leurs progression sur l’exercice en cours.</w:t>
-      </w:r>
-    </w:p>
-    <w:p>
-      <w:r>
-        <w:t xml:space="preserve"> Toute ceci leur permettra de mieux ciblé les compétences et les efforts qu’ils vont devoir accomplir afin d’être en capacité d’obtenir leur certification.</w:t>
+        <w:t>C’est dans cet</w:t>
+      </w:r>
+      <w:r>
+        <w:t xml:space="preserve"> objectif que ce projet comprendra, le bilan des différents ECF, avec un système de remarques et d’évaluation, les notes des ECF,  ainsi que leur progression personnelle et leur niveau d’acquisition des cours qu’ils ont </w:t>
+      </w:r>
+      <w:r>
+        <w:t>reçu</w:t>
+      </w:r>
+      <w:r>
+        <w:t>s</w:t>
+      </w:r>
+      <w:r>
+        <w:t>, et de leurs progression</w:t>
+      </w:r>
+      <w:r>
+        <w:t>s</w:t>
+      </w:r>
+      <w:r>
+        <w:t xml:space="preserve"> sur l’exercice en cours.</w:t>
+      </w:r>
+    </w:p>
+    <w:p>
+      <w:r>
+        <w:t>Tout</w:t>
+      </w:r>
+      <w:r>
+        <w:t xml:space="preserve"> ceci leur permettra de mieux ciblé les compétences et les efforts qu’ils vont devoir accomplir afin d’être en capacité d’obtenir leur certification.</w:t>
       </w:r>
     </w:p>
     <w:p>
@@ -2046,7 +2114,13 @@
     </w:p>
     <w:p>
       <w:r>
-        <w:t>Ce projet contiendra aussi toute la partie administrative qui peut incomber un stagiaire, afin de leur faciliter, leurs échanges avec l’AFPA, il y aura aussi un formulaire d’absence mis à la disposition des stagiaires.</w:t>
+        <w:t>Ce projet contiendra aussi toute la partie administrative qui peut incomber un stagiaire, afin de leur faciliter, leurs échanges avec l’AFPA, il y aura aussi un formulaire d’absence mis</w:t>
+      </w:r>
+      <w:r>
+        <w:t>e</w:t>
+      </w:r>
+      <w:r>
+        <w:t xml:space="preserve"> à la disposition des stagiaires.</w:t>
       </w:r>
     </w:p>
     <w:p>
@@ -2054,7 +2128,61 @@
         <w:pStyle w:val="Sansinterligne"/>
       </w:pPr>
       <w:r>
-        <w:t>Une feuille interactive sera mise à disposition des stagiaires, afin de pouvoir faciliter leurs suivi de recherches de stage, elle permettra notamment, un suivi des entreprises contacter, avec leur nom, leur site, l’adresse e-mail du contact, le numéro de téléphone du contact, le nom du contact et un suivi de progression des échanges avec l’entreprise, un système de couleur seras mis en place celons l’état de progression des échanges avec l’entreprise, les stagiaires pourrons aussi mettre les différents CV et lettre de motivation utiliser pour leur recherche de stage.</w:t>
+        <w:t>Une feuille interactive sera mise à disposition des stagiaires, afin de pouvoir faciliter leurs suivi</w:t>
+      </w:r>
+      <w:r>
+        <w:t>s</w:t>
+      </w:r>
+      <w:r>
+        <w:t xml:space="preserve"> de recherches de stage, elle permettra notamment, un suivi des entreprises contacter, avec leur</w:t>
+      </w:r>
+      <w:r>
+        <w:t>s</w:t>
+      </w:r>
+      <w:r>
+        <w:t xml:space="preserve"> nom</w:t>
+      </w:r>
+      <w:r>
+        <w:t>s</w:t>
+      </w:r>
+      <w:r>
+        <w:t>, leur</w:t>
+      </w:r>
+      <w:r>
+        <w:t>s</w:t>
+      </w:r>
+      <w:r>
+        <w:t xml:space="preserve"> site</w:t>
+      </w:r>
+      <w:r>
+        <w:t>s</w:t>
+      </w:r>
+      <w:r>
+        <w:t>, l’adresse e-mail du contact, le numéro de téléphone du contact, le nom du contact et un suivi de progression des échanges avec l’entreprise, un système de couleur seras mis en place</w:t>
+      </w:r>
+      <w:r>
+        <w:t>,</w:t>
+      </w:r>
+      <w:r>
+        <w:t xml:space="preserve"> </w:t>
+      </w:r>
+      <w:r>
+        <w:t>s</w:t>
+      </w:r>
+      <w:r>
+        <w:t>elon</w:t>
+      </w:r>
+      <w:r>
+        <w:t xml:space="preserve"> l’état de progression des échanges avec l’entreprise, les stagiaires </w:t>
+      </w:r>
+      <w:r>
+        <w:t>pourron</w:t>
+      </w:r>
+      <w:r>
+        <w:t>t</w:t>
+      </w:r>
+      <w:r>
+        <w:t xml:space="preserve"> aussi mettre les différents CV et lettre de motivation utiliser pour leur recherche de stage.</w:t>
       </w:r>
     </w:p>
     <w:p>
@@ -2067,7 +2195,13 @@
         <w:pStyle w:val="Sansinterligne"/>
       </w:pPr>
       <w:r>
-        <w:t>Une liste des entreprises qui recrute des stagiaires sera mise à disposition du formateur, pour lui permettre de la tenir à jour et de pouvoir la divulguer aux personnes en difficulté dans leurs recherches de stage.</w:t>
+        <w:t>Une liste des entreprises qui recrute</w:t>
+      </w:r>
+      <w:r>
+        <w:t>nt</w:t>
+      </w:r>
+      <w:r>
+        <w:t xml:space="preserve"> des stagiaires sera mise à disposition du formateur, pour lui permettre de la tenir à jour et de pouvoir la divulguer aux personnes en difficulté dans leurs recherches de stage.</w:t>
       </w:r>
     </w:p>
     <w:p>
@@ -2093,14 +2227,23 @@
         <w:pStyle w:val="Sansinterligne"/>
       </w:pPr>
       <w:r>
-        <w:t>Un système de notification directement intégré au site ou par envoie d’e-mail seras mis en place, afin de pouvoir informer les stagiaires ainsi que le formateur, qu’il y a des point à prendre en compte sur la plateforme</w:t>
+        <w:t>Un système de notification directement intégré au site ou par envoie d’e-mail seras mis en place, afin de pouvoir informer les stagiaires ainsi que le formateur, qu’il y a des point</w:t>
+      </w:r>
+      <w:r>
+        <w:t>s</w:t>
+      </w:r>
+      <w:r>
+        <w:t xml:space="preserve"> à prendre en compte sur la plateforme</w:t>
+      </w:r>
+      <w:r>
+        <w:t>.</w:t>
       </w:r>
     </w:p>
     <w:p>
       <w:pPr>
         <w:pStyle w:val="Titre2"/>
       </w:pPr>
-      <w:bookmarkStart w:id="7" w:name="_Toc487725051"/>
+      <w:bookmarkStart w:id="7" w:name="_Toc488055813"/>
       <w:r>
         <w:lastRenderedPageBreak/>
         <w:t>Méthodologie</w:t>
@@ -2109,22 +2252,91 @@
     </w:p>
     <w:p>
       <w:r>
-        <w:t>Du fait du contexte de mon stage, nous avons décidé pour bien séparé les diffèrent rôle que jour mon tuteur de stage/client/formatrice,</w:t>
-      </w:r>
-      <w:r>
-        <w:t xml:space="preserve"> et de ce fait</w:t>
-      </w:r>
-      <w:r>
-        <w:t xml:space="preserve"> de passé obligatoirement par e-mail pour tous les </w:t>
-      </w:r>
-      <w:r>
-        <w:t>partie concernant le</w:t>
-      </w:r>
-      <w:r>
-        <w:t xml:space="preserve"> clients,</w:t>
-      </w:r>
-      <w:r>
-        <w:t xml:space="preserve"> les différentes validation fonctionnelle,</w:t>
+        <w:t>Du fait du contexte de mon stage, nous avons décidé pour bien sépar</w:t>
+      </w:r>
+      <w:r>
+        <w:t>er</w:t>
+      </w:r>
+      <w:r>
+        <w:t xml:space="preserve"> les </w:t>
+      </w:r>
+      <w:r>
+        <w:t>différents</w:t>
+      </w:r>
+      <w:r>
+        <w:t xml:space="preserve"> rôle</w:t>
+      </w:r>
+      <w:r>
+        <w:t>s</w:t>
+      </w:r>
+      <w:r>
+        <w:t xml:space="preserve"> que jou</w:t>
+      </w:r>
+      <w:r>
+        <w:t>e</w:t>
+      </w:r>
+      <w:r>
+        <w:t xml:space="preserve"> mon tu</w:t>
+      </w:r>
+      <w:r>
+        <w:t>teur de stage</w:t>
+      </w:r>
+      <w:r>
+        <w:t>,</w:t>
+      </w:r>
+      <w:r>
+        <w:t xml:space="preserve"> </w:t>
+      </w:r>
+      <w:r>
+        <w:t>client</w:t>
+      </w:r>
+      <w:r>
+        <w:t xml:space="preserve">, </w:t>
+      </w:r>
+      <w:r>
+        <w:t>formatrice</w:t>
+      </w:r>
+      <w:r>
+        <w:t xml:space="preserve"> et </w:t>
+      </w:r>
+      <w:r>
+        <w:t>de pass</w:t>
+      </w:r>
+      <w:r>
+        <w:t>er</w:t>
+      </w:r>
+      <w:r>
+        <w:t xml:space="preserve"> obligatoirement par e-mail pour tous les </w:t>
+      </w:r>
+      <w:r>
+        <w:t>partie</w:t>
+      </w:r>
+      <w:r>
+        <w:t>s</w:t>
+      </w:r>
+      <w:r>
+        <w:t xml:space="preserve"> concernant le</w:t>
+      </w:r>
+      <w:r>
+        <w:t xml:space="preserve"> client</w:t>
+      </w:r>
+      <w:r>
+        <w:t>,</w:t>
+      </w:r>
+      <w:r>
+        <w:t xml:space="preserve"> les différentes validation</w:t>
+      </w:r>
+      <w:r>
+        <w:t>s</w:t>
+      </w:r>
+      <w:r>
+        <w:t xml:space="preserve"> fonctionnelle</w:t>
+      </w:r>
+      <w:r>
+        <w:t>s</w:t>
+      </w:r>
+      <w:r>
+        <w:t>,</w:t>
       </w:r>
       <w:r>
         <w:t xml:space="preserve"> prise de rendez-vous</w:t>
@@ -2147,71 +2359,188 @@
         <w:t xml:space="preserve">J’ai </w:t>
       </w:r>
       <w:r>
-        <w:t xml:space="preserve"> dans un premier temps </w:t>
+        <w:t>dans un premier temps</w:t>
+      </w:r>
+      <w:r>
+        <w:t>,</w:t>
+      </w:r>
+      <w:r>
+        <w:t xml:space="preserve"> </w:t>
       </w:r>
       <w:r>
         <w:t>mis en place une organisation de dossier</w:t>
       </w:r>
       <w:r>
+        <w:t>,</w:t>
+      </w:r>
+      <w:r>
+        <w:t xml:space="preserve"> (annexe X</w:t>
+      </w:r>
+      <w:r>
+        <w:t>)</w:t>
+      </w:r>
+      <w:r>
+        <w:t xml:space="preserve"> afin de </w:t>
+      </w:r>
+      <w:r>
+        <w:t>m</w:t>
+      </w:r>
+      <w:r>
+        <w:t>’y</w:t>
+      </w:r>
+      <w:r>
+        <w:t xml:space="preserve"> retrouver facilement et </w:t>
+      </w:r>
+      <w:r>
+        <w:t>d’</w:t>
+      </w:r>
+      <w:r>
+        <w:t>éviter tou</w:t>
+      </w:r>
+      <w:r>
+        <w:t>s</w:t>
+      </w:r>
+      <w:r>
+        <w:t xml:space="preserve"> </w:t>
+      </w:r>
+      <w:r>
+        <w:t xml:space="preserve">les </w:t>
+      </w:r>
+      <w:r>
+        <w:t>problème</w:t>
+      </w:r>
+      <w:r>
+        <w:t>s</w:t>
+      </w:r>
+      <w:r>
+        <w:t xml:space="preserve"> d’organisation</w:t>
+      </w:r>
+      <w:r>
+        <w:t xml:space="preserve"> que je pourrais rencontrer</w:t>
+      </w:r>
+      <w:r>
+        <w:t xml:space="preserve">, j’ai </w:t>
+      </w:r>
+      <w:r>
+        <w:t xml:space="preserve">ensuite </w:t>
+      </w:r>
+      <w:r>
+        <w:t>mis en place un script de sauvegarde de tout le projet</w:t>
+      </w:r>
+      <w:r>
         <w:t xml:space="preserve"> (annexe X)</w:t>
       </w:r>
       <w:r>
-        <w:t xml:space="preserve"> pour </w:t>
-      </w:r>
-      <w:r>
-        <w:t xml:space="preserve">toute l’organisation du projet aussi bien au niveau de la documentation que du code même afin de </w:t>
-      </w:r>
-      <w:r>
-        <w:t>m</w:t>
-      </w:r>
-      <w:r>
-        <w:t>’y</w:t>
-      </w:r>
-      <w:r>
-        <w:t xml:space="preserve"> retrouver facilement et éviter tout problème d’organisation, j’ai </w:t>
-      </w:r>
-      <w:r>
-        <w:t xml:space="preserve">ensuite </w:t>
-      </w:r>
-      <w:r>
-        <w:t>mis en place un script de sauvegarde de tout le projet</w:t>
+        <w:t xml:space="preserve">, </w:t>
+      </w:r>
+      <w:r>
+        <w:t>qui est exécuté toute</w:t>
+      </w:r>
+      <w:r>
+        <w:t>s</w:t>
+      </w:r>
+      <w:r>
+        <w:t xml:space="preserve"> les heures, afin d’évit</w:t>
+      </w:r>
+      <w:r>
+        <w:t>er</w:t>
+      </w:r>
+      <w:r>
+        <w:t xml:space="preserve"> tou</w:t>
+      </w:r>
+      <w:r>
+        <w:t>s</w:t>
+      </w:r>
+      <w:r>
+        <w:t xml:space="preserve"> soucis de perte de données,</w:t>
+      </w:r>
+      <w:r>
+        <w:t xml:space="preserve"> aussi</w:t>
+      </w:r>
+      <w:r>
+        <w:t xml:space="preserve"> afin de rendre ces sauvegarde</w:t>
+      </w:r>
+      <w:r>
+        <w:t>s</w:t>
+      </w:r>
+      <w:r>
+        <w:t xml:space="preserve"> effective</w:t>
+      </w:r>
+      <w:r>
+        <w:t>s</w:t>
+      </w:r>
+      <w:r>
+        <w:t xml:space="preserve"> je les</w:t>
+      </w:r>
+      <w:r>
+        <w:t xml:space="preserve"> ai</w:t>
+      </w:r>
+      <w:r>
+        <w:t xml:space="preserve"> </w:t>
+      </w:r>
+      <w:r>
+        <w:t>récupérée</w:t>
+      </w:r>
+      <w:r>
+        <w:t>s</w:t>
+      </w:r>
+      <w:r>
+        <w:t xml:space="preserve"> manuellement sur un matériel déporté.</w:t>
+      </w:r>
+    </w:p>
+    <w:p>
+      <w:r>
+        <w:t>J’ai ensuite commencé la rédaction du cahier de</w:t>
+      </w:r>
+      <w:r>
+        <w:t>s</w:t>
+      </w:r>
+      <w:r>
+        <w:t xml:space="preserve"> charge</w:t>
+      </w:r>
+      <w:r>
+        <w:t>s</w:t>
       </w:r>
       <w:r>
         <w:t xml:space="preserve"> (annexe X)</w:t>
       </w:r>
       <w:r>
-        <w:t xml:space="preserve">, </w:t>
-      </w:r>
-      <w:r>
-        <w:t>qui est exécuté toute les heures, afin d’évité toute soucis de perte de données, afin de rendre ces sauvegarde effective je les récupère manuellement sur un matériel déportée.</w:t>
-      </w:r>
-    </w:p>
-    <w:p>
-      <w:r>
-        <w:t>J’ai ensuite commencé la rédaction du cahier de charge</w:t>
-      </w:r>
-      <w:r>
-        <w:t xml:space="preserve"> (annexe X)</w:t>
-      </w:r>
-      <w:r>
         <w:t>,</w:t>
       </w:r>
       <w:r>
-        <w:t xml:space="preserve"> afin de pouvoir faire valider le coté fonctionnelle du projet par le client, ce qui s’est fait </w:t>
+        <w:t xml:space="preserve"> afin de pouvoir</w:t>
+      </w:r>
+      <w:r>
+        <w:t xml:space="preserve"> le</w:t>
+      </w:r>
+      <w:r>
+        <w:t xml:space="preserve"> faire valider par le client, ce qui s’est fait </w:t>
       </w:r>
       <w:r>
         <w:t>lors d’</w:t>
       </w:r>
       <w:r>
-        <w:t>une première réunion de présentation du premier cahier des charges qui fut ensuite corrigé et valider à la suite de plusieurs e-mail</w:t>
-      </w:r>
-      <w:r>
-        <w:t xml:space="preserve"> en transverse de la rédaction du cahier des charges.</w:t>
-      </w:r>
-    </w:p>
-    <w:p>
-      <w:r>
-        <w:t>Une fois le cahier des charges rédiger et valider par le client  mis en place une première itération de mon planning</w:t>
+        <w:t>une première réunion de présentation du premier cahier des charges qui fut ensuite corrigé et valid</w:t>
+      </w:r>
+      <w:r>
+        <w:t>é</w:t>
+      </w:r>
+      <w:r>
+        <w:t xml:space="preserve"> à la suite de plusieurs e-</w:t>
+      </w:r>
+      <w:r>
+        <w:t>mail.</w:t>
+      </w:r>
+    </w:p>
+    <w:p>
+      <w:r>
+        <w:t xml:space="preserve">Une fois le cahier des charges rédiger et valider par le client </w:t>
+      </w:r>
+      <w:r>
+        <w:t>j’ai</w:t>
+      </w:r>
+      <w:r>
+        <w:t xml:space="preserve"> mis en place une première itération de mon planning</w:t>
       </w:r>
       <w:r>
         <w:t xml:space="preserve">, ainsi que le planning </w:t>
@@ -2220,119 +2549,144 @@
         <w:t>général</w:t>
       </w:r>
       <w:r>
+        <w:t xml:space="preserve"> pour le client </w:t>
+      </w:r>
+      <w:r>
+        <w:t>(voir section planification pour plus d’information).</w:t>
+      </w:r>
+    </w:p>
+    <w:p>
+      <w:r>
+        <w:t>J’ai par la suite décidé d’étudier l’outil de versioning Jenkins</w:t>
+      </w:r>
+      <w:r>
+        <w:t>,</w:t>
+      </w:r>
+      <w:r>
+        <w:t xml:space="preserve"> que je</w:t>
+      </w:r>
+      <w:r>
         <w:t xml:space="preserve"> </w:t>
       </w:r>
-      <w:bookmarkStart w:id="8" w:name="_GoBack"/>
-      <w:bookmarkEnd w:id="8"/>
-      <w:r>
-        <w:t xml:space="preserve">pour le client </w:t>
-      </w:r>
-      <w:r>
-        <w:t>(voir section planification pour plus d’information).</w:t>
-      </w:r>
-    </w:p>
-    <w:p>
-      <w:r>
-        <w:t>J’ai par la suite décidé d’étudier l’outil de versioning Jenkins</w:t>
-      </w:r>
-      <w:r>
-        <w:t>,</w:t>
-      </w:r>
-      <w:r>
-        <w:t xml:space="preserve"> que je</w:t>
+      <w:r>
+        <w:t>souhait</w:t>
+      </w:r>
+      <w:r>
+        <w:t>ai</w:t>
+      </w:r>
+      <w:r>
+        <w:t xml:space="preserve"> mettre en place sur </w:t>
+      </w:r>
+      <w:r>
+        <w:t>l</w:t>
+      </w:r>
+      <w:r>
+        <w:t xml:space="preserve">e projet, l’ayant </w:t>
+      </w:r>
+      <w:r>
+        <w:t>entre</w:t>
+      </w:r>
+      <w:r>
+        <w:t xml:space="preserve">vue </w:t>
+      </w:r>
+      <w:r>
+        <w:t>pendant</w:t>
+      </w:r>
+      <w:r>
+        <w:t xml:space="preserve"> mon temps libre et trouvant </w:t>
+      </w:r>
+      <w:r>
+        <w:t>ses fonctionnalité</w:t>
+      </w:r>
+      <w:r>
+        <w:t>s</w:t>
       </w:r>
       <w:r>
         <w:t xml:space="preserve"> </w:t>
       </w:r>
       <w:r>
-        <w:t>souhaiter</w:t>
-      </w:r>
-      <w:r>
-        <w:t xml:space="preserve"> mettre en place sur </w:t>
-      </w:r>
-      <w:r>
-        <w:t>l</w:t>
-      </w:r>
-      <w:r>
-        <w:t xml:space="preserve">e projet, l’ayant </w:t>
-      </w:r>
-      <w:r>
-        <w:t>entre</w:t>
-      </w:r>
-      <w:r>
-        <w:t xml:space="preserve">vue </w:t>
-      </w:r>
-      <w:r>
-        <w:t>pendant</w:t>
-      </w:r>
-      <w:r>
-        <w:t xml:space="preserve"> mon temps libre et trouvant </w:t>
-      </w:r>
-      <w:r>
-        <w:t>ses fonctionnalité</w:t>
-      </w:r>
-      <w:r>
-        <w:t>s</w:t>
+        <w:t>intéressant</w:t>
+      </w:r>
+      <w:r>
+        <w:t>e</w:t>
+      </w:r>
+      <w:r>
+        <w:t>s</w:t>
+      </w:r>
+      <w:r>
+        <w:t xml:space="preserve"> au niveau de sa remonté</w:t>
+      </w:r>
+      <w:r>
+        <w:t>e</w:t>
+      </w:r>
+      <w:r>
+        <w:t xml:space="preserve"> sur</w:t>
+      </w:r>
+      <w:r>
+        <w:t xml:space="preserve"> le</w:t>
+      </w:r>
+      <w:r>
+        <w:t xml:space="preserve"> serveur avec automatisation des tests unitaire</w:t>
+      </w:r>
+      <w:r>
+        <w:t>s</w:t>
+      </w:r>
+      <w:r>
+        <w:t xml:space="preserve"> et </w:t>
+      </w:r>
+      <w:r>
+        <w:t>des diffé</w:t>
+      </w:r>
+      <w:r>
+        <w:t>rent</w:t>
+      </w:r>
+      <w:r>
+        <w:t>s</w:t>
+      </w:r>
+      <w:r>
+        <w:t xml:space="preserve"> plugin</w:t>
+      </w:r>
+      <w:r>
+        <w:t xml:space="preserve"> qu’il peut proposer,</w:t>
+      </w:r>
+      <w:r>
+        <w:t xml:space="preserve"> mais </w:t>
+      </w:r>
+      <w:r>
+        <w:t xml:space="preserve">je </w:t>
+      </w:r>
+      <w:r>
+        <w:t xml:space="preserve">souhaitai </w:t>
+      </w:r>
+      <w:r>
+        <w:t xml:space="preserve">aussi pouvoir le </w:t>
+      </w:r>
+      <w:r>
+        <w:t>reli</w:t>
+      </w:r>
+      <w:r>
+        <w:t>er</w:t>
+      </w:r>
+      <w:r>
+        <w:t xml:space="preserve"> à</w:t>
+      </w:r>
+      <w:r>
+        <w:t xml:space="preserve"> la plateforme</w:t>
+      </w:r>
+      <w:r>
+        <w:t xml:space="preserve"> Github pour </w:t>
+      </w:r>
+      <w:r>
+        <w:t xml:space="preserve">me permettre d’avoir accès </w:t>
       </w:r>
       <w:r>
         <w:t xml:space="preserve"> </w:t>
       </w:r>
       <w:r>
-        <w:t>intéressant</w:t>
-      </w:r>
-      <w:r>
-        <w:t>e</w:t>
-      </w:r>
-      <w:r>
-        <w:t xml:space="preserve"> au niveau de sa remonté sur serveur avec automatisation des tests unitaire</w:t>
-      </w:r>
-      <w:r>
-        <w:t xml:space="preserve"> et </w:t>
-      </w:r>
-      <w:r>
-        <w:t>des diffèrent</w:t>
-      </w:r>
-      <w:r>
-        <w:t xml:space="preserve"> plugin</w:t>
-      </w:r>
-      <w:r>
-        <w:t xml:space="preserve"> qu’il peut proposer,</w:t>
-      </w:r>
-      <w:r>
-        <w:t xml:space="preserve"> mais </w:t>
-      </w:r>
-      <w:r>
-        <w:t xml:space="preserve">je souhaité aussi pouvoir le </w:t>
-      </w:r>
-      <w:r>
-        <w:t>relié</w:t>
-      </w:r>
-      <w:r>
-        <w:t xml:space="preserve"> à</w:t>
-      </w:r>
-      <w:r>
-        <w:t xml:space="preserve"> la plateforme</w:t>
-      </w:r>
-      <w:r>
-        <w:t xml:space="preserve"> Github pour </w:t>
-      </w:r>
-      <w:r>
-        <w:t xml:space="preserve">me permettre d’avoir accès </w:t>
-      </w:r>
-      <w:r>
-        <w:t xml:space="preserve"> </w:t>
-      </w:r>
-      <w:r>
         <w:t>au projet depuis internet</w:t>
       </w:r>
       <w:r>
-        <w:t xml:space="preserve"> mais </w:t>
-      </w:r>
-      <w:r>
-        <w:t>l’API Github qui est atteint par Jenkins, est très limité au niveau des remontés depuis un serveur tiers</w:t>
-      </w:r>
-      <w:r>
-        <w:t xml:space="preserve"> pour les comptes Github non professionnelle</w:t>
+        <w:t xml:space="preserve"> mais l’API Github qui est atteint par Jenkins, est très limité au niveau des remontés depuis un serveur tiers pour les comptes Github non professionnelle</w:t>
       </w:r>
       <w:r>
         <w:t>, j’ai</w:t>
@@ -2346,7 +2700,7 @@
     </w:p>
     <w:p>
       <w:r>
-        <w:t>C’est pour cela que je n’utiliserais sur ce projet seulement git avec Github comme outil de versioning.</w:t>
+        <w:t>C’est pour cela que je n’utiliserais sur ce projet seulement Github comme outil de versioning.</w:t>
       </w:r>
     </w:p>
     <w:p>
@@ -2378,13 +2732,25 @@
         <w:t>différentes</w:t>
       </w:r>
       <w:r>
-        <w:t xml:space="preserve"> fonctionnalité de l’application et demander au client de valider les </w:t>
+        <w:t xml:space="preserve"> fonctionnalité</w:t>
+      </w:r>
+      <w:r>
+        <w:t>s</w:t>
+      </w:r>
+      <w:r>
+        <w:t xml:space="preserve"> de l’application et demander au client de valider les </w:t>
       </w:r>
       <w:r>
         <w:t>différents</w:t>
       </w:r>
       <w:r>
-        <w:t xml:space="preserve"> droit ce qui </w:t>
+        <w:t xml:space="preserve"> droi</w:t>
+      </w:r>
+      <w:r>
+        <w:t>ts</w:t>
+      </w:r>
+      <w:r>
+        <w:t xml:space="preserve"> ce qui </w:t>
       </w:r>
       <w:r>
         <w:t>s’est</w:t>
@@ -2407,7 +2773,19 @@
     </w:p>
     <w:p>
       <w:r>
-        <w:t>Par la suite j’ai commencé l’installation et la configuration de mon serveur de base de données, j’ai décidé d’utiliser Oracle XE l’ayant étudié sur toute la période de ma formation, j’ai donc créé une database et un tablespace dédier au projet suivi de stagiaire dans un souci de gain de temps j’ai créé qu’un unique utilisateur ayant tous les droits sur ceci, il faudrait par la suite créer, un compte dédier a l’application avec les autorisations nécessaire.</w:t>
+        <w:t xml:space="preserve">Par la suite j’ai commencé l’installation et la configuration de mon serveur de base de données, j’ai décidé d’utiliser Oracle XE l’ayant étudié sur toute la période de ma formation, j’ai donc créé une database et un tablespace dédier au projet suivi de stagiaire dans un souci de gain de temps j’ai créé qu’un unique utilisateur ayant tous les droits sur ceci, il faudrait par la suite créer, un compte dédier </w:t>
+      </w:r>
+      <w:r>
+        <w:t>à</w:t>
+      </w:r>
+      <w:r>
+        <w:t xml:space="preserve"> l’application avec les autorisations nécessaire</w:t>
+      </w:r>
+      <w:r>
+        <w:t>s</w:t>
+      </w:r>
+      <w:r>
+        <w:t>.</w:t>
       </w:r>
     </w:p>
     <w:p>
@@ -2423,19 +2801,91 @@
         <w:t>terminé</w:t>
       </w:r>
       <w:r>
+        <w:t>e</w:t>
+      </w:r>
+      <w:r>
         <w:t xml:space="preserve"> et la base de données </w:t>
       </w:r>
       <w:r>
-        <w:t xml:space="preserve">créé, j’ai mis en place l’outil de versioning Github, ensuite j’ai commencé à organiser le projet celons une architecture que je n’avais pas encore expérimenté, c’est-à-dire de créer un package par fonctionnalité et des packages généraux, ce qui ne fut pas convaincant et modifier par la suite dans le projet par une réorganisation par entité du projet </w:t>
+        <w:t xml:space="preserve">créé, j’ai mis en place l’outil de versioning Github, ensuite j’ai </w:t>
+      </w:r>
+      <w:r>
+        <w:t xml:space="preserve">commencé à organiser le projet </w:t>
+      </w:r>
+      <w:r>
+        <w:t>selon</w:t>
+      </w:r>
+      <w:r>
+        <w:t xml:space="preserve"> une architecture que je n’avais pas encore expérimenté, c’est-à-dire de créer un package par fonctionnalité et des packages généraux, ce qui ne fut pas convaincant et modifier par la suite dans le projet par une réorganisation par entité du projet (exemple : auto-évaluation). Une fois l’organisation de l’architecture du projet mis en place j’ai ensuite commencé à coder les différentes entités du projet, ne me limitant pas seulement à l’auto-</w:t>
       </w:r>
       <w:r>
         <w:lastRenderedPageBreak/>
-        <w:t xml:space="preserve">(exemple : auto-évaluation). Une fois l’organisation de l’architecture du projet mis en place j’ai ensuite commencé à coder les différentes entités du projet, ne me limitant pas seulement à l’auto-évaluation mais aussi à tout ce qui pouvais l’entouré ce qui fut une erreur de ma part et changé par la suite, une fois toute les entités mise en place j’ai ensuite commencé à coder la couche d’accès au donné mais comme pour les entités je ne me suis pas concentré seulement sur l’auto-évaluation, en transverse à chaque fois que j’ai fini une méthode de la couche d’accès aux données j’ai réalisé les test unitaire lié à cette fonctionnalité et ainsi directement corriger les erreurs et mis en place les </w:t>
+        <w:t>évaluation</w:t>
+      </w:r>
+      <w:r>
+        <w:t>,</w:t>
+      </w:r>
+      <w:r>
+        <w:t xml:space="preserve"> mais aussi à tout ce qui pouvai</w:t>
+      </w:r>
+      <w:r>
+        <w:t>t</w:t>
+      </w:r>
+      <w:r>
+        <w:t xml:space="preserve"> l’entour</w:t>
+      </w:r>
+      <w:r>
+        <w:t>er</w:t>
+      </w:r>
+      <w:r>
+        <w:t xml:space="preserve"> ce qui fut une erreur de ma part et changé par la suite, une fois toute</w:t>
+      </w:r>
+      <w:r>
+        <w:t>s</w:t>
+      </w:r>
+      <w:r>
+        <w:t xml:space="preserve"> les entités mise</w:t>
+      </w:r>
+      <w:r>
+        <w:t>nt</w:t>
+      </w:r>
+      <w:r>
+        <w:t xml:space="preserve"> en place j’ai ensuite commencé à coder la couche d’accès au</w:t>
+      </w:r>
+      <w:r>
+        <w:t>x</w:t>
+      </w:r>
+      <w:r>
+        <w:t xml:space="preserve"> donné</w:t>
+      </w:r>
+      <w:r>
+        <w:t>es</w:t>
+      </w:r>
+      <w:r>
+        <w:t>,</w:t>
+      </w:r>
+      <w:r>
+        <w:t xml:space="preserve"> mais comme pour les entités je ne me suis pas concentré seulement sur l’auto-évaluation, en transverse à chaque fois que j’ai fini une méthode de la couche d’accès aux données j’ai réalisé les test</w:t>
+      </w:r>
+      <w:r>
+        <w:t>s</w:t>
+      </w:r>
+      <w:r>
+        <w:t xml:space="preserve"> unitaire</w:t>
+      </w:r>
+      <w:r>
+        <w:t>s</w:t>
+      </w:r>
+      <w:r>
+        <w:t xml:space="preserve"> lié à cette fonctionnalité et ainsi directement corriger les erreurs et mis en place les </w:t>
       </w:r>
       <w:r>
         <w:t>différents contrôle</w:t>
       </w:r>
       <w:r>
+        <w:t>s</w:t>
+      </w:r>
+      <w:r>
         <w:t xml:space="preserve"> nécessaire pour répondre aux différentes règle métier lié </w:t>
       </w:r>
       <w:r>
@@ -2445,19 +2895,121 @@
         <w:t xml:space="preserve"> l’auto-évaluation</w:t>
       </w:r>
       <w:r>
-        <w:t xml:space="preserve"> en  même temps que la couche DAO j’ai mis en place toute la couche service ainsi que les différentes façades a chaque couche de mon application</w:t>
+        <w:t xml:space="preserve"> en  même temps que la couche DAO j’ai mis en place toute la couche service ainsi que les différentes façades</w:t>
+      </w:r>
+      <w:r>
+        <w:t xml:space="preserve"> à</w:t>
+      </w:r>
+      <w:r>
+        <w:t xml:space="preserve"> chaque couche de mon application</w:t>
       </w:r>
       <w:r>
         <w:rPr>
           <w:color w:val="FF0000"/>
         </w:rPr>
-        <w:t xml:space="preserve">, mes façades a l’heure actuelle </w:t>
+        <w:t xml:space="preserve">, mes façades </w:t>
       </w:r>
       <w:r>
         <w:rPr>
           <w:color w:val="FF0000"/>
         </w:rPr>
-        <w:t xml:space="preserve"> ne me convienne pas et mériterai d’être retravailler afin de découplé le plus possibles les différentes couche mais ceci n’est pas réalisé par manque de temps.</w:t>
+        <w:t>à</w:t>
+      </w:r>
+      <w:r>
+        <w:rPr>
+          <w:color w:val="FF0000"/>
+        </w:rPr>
+        <w:t xml:space="preserve"> l’heure actuelle </w:t>
+      </w:r>
+      <w:r>
+        <w:rPr>
+          <w:color w:val="FF0000"/>
+        </w:rPr>
+        <w:t xml:space="preserve"> ne me convienne</w:t>
+      </w:r>
+      <w:r>
+        <w:rPr>
+          <w:color w:val="FF0000"/>
+        </w:rPr>
+        <w:t>nt</w:t>
+      </w:r>
+      <w:r>
+        <w:rPr>
+          <w:color w:val="FF0000"/>
+        </w:rPr>
+        <w:t xml:space="preserve"> pas et mériterai d’être retravaill</w:t>
+      </w:r>
+      <w:r>
+        <w:rPr>
+          <w:color w:val="FF0000"/>
+        </w:rPr>
+        <w:t>é</w:t>
+      </w:r>
+      <w:r>
+        <w:rPr>
+          <w:color w:val="FF0000"/>
+        </w:rPr>
+        <w:t xml:space="preserve"> afin de </w:t>
+      </w:r>
+      <w:r>
+        <w:rPr>
+          <w:color w:val="FF0000"/>
+        </w:rPr>
+        <w:t xml:space="preserve">pouvoir </w:t>
+      </w:r>
+      <w:r>
+        <w:rPr>
+          <w:color w:val="FF0000"/>
+        </w:rPr>
+        <w:t>découplé</w:t>
+      </w:r>
+      <w:r>
+        <w:rPr>
+          <w:color w:val="FF0000"/>
+        </w:rPr>
+        <w:t>s</w:t>
+      </w:r>
+      <w:r>
+        <w:rPr>
+          <w:color w:val="FF0000"/>
+        </w:rPr>
+        <w:t xml:space="preserve"> les différentes couche</w:t>
+      </w:r>
+      <w:r>
+        <w:rPr>
+          <w:color w:val="FF0000"/>
+        </w:rPr>
+        <w:t>s</w:t>
+      </w:r>
+      <w:r>
+        <w:rPr>
+          <w:color w:val="FF0000"/>
+        </w:rPr>
+        <w:t xml:space="preserve"> </w:t>
+      </w:r>
+      <w:r>
+        <w:rPr>
+          <w:color w:val="FF0000"/>
+        </w:rPr>
+        <w:t>de l’application</w:t>
+      </w:r>
+      <w:r>
+        <w:rPr>
+          <w:color w:val="FF0000"/>
+        </w:rPr>
+        <w:t>,</w:t>
+      </w:r>
+      <w:r>
+        <w:rPr>
+          <w:color w:val="FF0000"/>
+        </w:rPr>
+        <w:t xml:space="preserve"> </w:t>
+      </w:r>
+      <w:r>
+        <w:rPr>
+          <w:color w:val="FF0000"/>
+        </w:rPr>
+        <w:t>mais ceci n’est pas réalisé par manque de temps.</w:t>
       </w:r>
     </w:p>
     <w:p>
@@ -2468,7 +3020,13 @@
         <w:t>l</w:t>
       </w:r>
       <w:r>
-        <w:t xml:space="preserve">es différentes couches mise en place, </w:t>
+        <w:t>es différentes couches mise</w:t>
+      </w:r>
+      <w:r>
+        <w:t>s</w:t>
+      </w:r>
+      <w:r>
+        <w:t xml:space="preserve"> en place, </w:t>
       </w:r>
       <w:r>
         <w:t xml:space="preserve">je me suis affairé </w:t>
@@ -2480,28 +3038,46 @@
         <w:t xml:space="preserve"> la mise en place de la couche présentation, </w:t>
       </w:r>
       <w:r>
-        <w:t>qui permet à l’utilisateur d’utiliser les différentes fonctionnalités de l’application, toute les interactions de l’utilisateur avec l’application sont  au préalable contrôler afin d’éviter le plus d’erreur possible.</w:t>
+        <w:t>qui permet à l’utilisateur d’utiliser les différentes fonction</w:t>
+      </w:r>
+      <w:r>
+        <w:t xml:space="preserve">nalités de l’application, toutes </w:t>
+      </w:r>
+      <w:r>
+        <w:t>les interactions de l’utilisateur avec l’application sont  au</w:t>
+      </w:r>
+      <w:r>
+        <w:t>x</w:t>
+      </w:r>
+      <w:r>
+        <w:t xml:space="preserve"> préalable contrôler afin d’éviter le plus d’erreur</w:t>
+      </w:r>
+      <w:r>
+        <w:t>s</w:t>
+      </w:r>
+      <w:r>
+        <w:t xml:space="preserve"> possible.</w:t>
       </w:r>
     </w:p>
     <w:p>
       <w:pPr>
         <w:pStyle w:val="Titre2"/>
       </w:pPr>
-      <w:bookmarkStart w:id="9" w:name="_Toc487725052"/>
+      <w:bookmarkStart w:id="8" w:name="_Toc488055814"/>
       <w:r>
         <w:t>Planification</w:t>
       </w:r>
-      <w:bookmarkEnd w:id="9"/>
+      <w:bookmarkEnd w:id="8"/>
     </w:p>
     <w:p>
       <w:pPr>
         <w:pStyle w:val="Titre3"/>
       </w:pPr>
-      <w:bookmarkStart w:id="10" w:name="_Toc487725053"/>
+      <w:bookmarkStart w:id="9" w:name="_Toc488055815"/>
       <w:r>
         <w:t>Méthodologie</w:t>
       </w:r>
-      <w:bookmarkEnd w:id="10"/>
+      <w:bookmarkEnd w:id="9"/>
     </w:p>
     <w:p>
       <w:pPr>
@@ -2514,7 +3090,13 @@
         <w:t>réaliser</w:t>
       </w:r>
       <w:r>
-        <w:t xml:space="preserve"> une planification général (annexe </w:t>
+        <w:t xml:space="preserve"> une planification général</w:t>
+      </w:r>
+      <w:r>
+        <w:t>e</w:t>
+      </w:r>
+      <w:r>
+        <w:t xml:space="preserve"> (annexe </w:t>
       </w:r>
       <w:r>
         <w:t>X</w:t>
@@ -2532,7 +3114,7 @@
         <w:t>e</w:t>
       </w:r>
       <w:r>
-        <w:t xml:space="preserve">s </w:t>
+        <w:t xml:space="preserve"> </w:t>
       </w:r>
       <w:r>
         <w:t xml:space="preserve"> (annexe </w:t>
@@ -2555,16 +3137,28 @@
         <w:t>C</w:t>
       </w:r>
       <w:r>
-        <w:t xml:space="preserve">ette planification détaillées </w:t>
+        <w:t>ette planification détaillée</w:t>
+      </w:r>
+      <w:r>
+        <w:t xml:space="preserve"> </w:t>
       </w:r>
       <w:r>
         <w:t>a était réalisé en</w:t>
       </w:r>
       <w:r>
-        <w:t xml:space="preserve"> plusieurs itération la premier étant toute la </w:t>
-      </w:r>
-      <w:r>
-        <w:t xml:space="preserve">documentation, et </w:t>
+        <w:t xml:space="preserve"> plusieurs itération</w:t>
+      </w:r>
+      <w:r>
+        <w:t>s</w:t>
+      </w:r>
+      <w:r>
+        <w:t xml:space="preserve"> la premier étant toute la </w:t>
+      </w:r>
+      <w:r>
+        <w:t xml:space="preserve">documentation </w:t>
+      </w:r>
+      <w:r>
+        <w:t xml:space="preserve">et </w:t>
       </w:r>
       <w:r>
         <w:t xml:space="preserve"> la prise d’information sur le projet</w:t>
@@ -2573,7 +3167,19 @@
         <w:t>,</w:t>
       </w:r>
       <w:r>
-        <w:t xml:space="preserve"> la deuxième itération étant tout l’aspect analyse et conception et une troisième itération sur tout ce qui est aspect technique du projet, cette manière d’abordé le planning détaillée me permet de mieux entrevoir le projet</w:t>
+        <w:t xml:space="preserve"> la deuxième itération étant tout l’aspect analyse et conception et</w:t>
+      </w:r>
+      <w:r>
+        <w:t xml:space="preserve"> enfin</w:t>
+      </w:r>
+      <w:r>
+        <w:t xml:space="preserve"> une troisième itération sur tout ce qui est aspect technique du projet, cette manière d’abord</w:t>
+      </w:r>
+      <w:r>
+        <w:t>er</w:t>
+      </w:r>
+      <w:r>
+        <w:t xml:space="preserve"> le planning détaillée me permet de mieux entrevoir le projet</w:t>
       </w:r>
       <w:r>
         <w:t xml:space="preserve"> a chaque itération</w:t>
@@ -2594,7 +3200,19 @@
         <w:t xml:space="preserve"> </w:t>
       </w:r>
       <w:r>
-        <w:t xml:space="preserve">après mes différente expérience et </w:t>
+        <w:t>après mes différente</w:t>
+      </w:r>
+      <w:r>
+        <w:t>s</w:t>
+      </w:r>
+      <w:r>
+        <w:t xml:space="preserve"> expérience</w:t>
+      </w:r>
+      <w:r>
+        <w:t>s</w:t>
+      </w:r>
+      <w:r>
+        <w:t xml:space="preserve"> et </w:t>
       </w:r>
       <w:r>
         <w:t xml:space="preserve">des </w:t>
@@ -2603,7 +3221,13 @@
         <w:t>problèmes</w:t>
       </w:r>
       <w:r>
-        <w:t xml:space="preserve"> que j’ai plus rencontré sur les </w:t>
+        <w:t xml:space="preserve"> que j’ai plus rencontré</w:t>
+      </w:r>
+      <w:r>
+        <w:t>s</w:t>
+      </w:r>
+      <w:r>
+        <w:t xml:space="preserve"> sur les </w:t>
       </w:r>
       <w:r>
         <w:t>précédentes</w:t>
@@ -2631,18 +3255,24 @@
       <w:pPr>
         <w:pStyle w:val="Titre3"/>
       </w:pPr>
-      <w:bookmarkStart w:id="11" w:name="_Toc487725054"/>
+      <w:bookmarkStart w:id="10" w:name="_Toc488055816"/>
       <w:r>
         <w:t>Les bienfaits de la planification</w:t>
       </w:r>
-      <w:bookmarkEnd w:id="11"/>
+      <w:bookmarkEnd w:id="10"/>
     </w:p>
     <w:p>
       <w:pPr>
         <w:ind w:firstLine="708"/>
       </w:pPr>
       <w:r>
-        <w:t>La planification m’a permis de réalisé que je n’étais pas dans les temps au niveau de l’analyse de l’application,</w:t>
+        <w:t>La planification m’a permis de réalis</w:t>
+      </w:r>
+      <w:r>
+        <w:t>er</w:t>
+      </w:r>
+      <w:r>
+        <w:t xml:space="preserve"> que je n’étais pas dans les temps au niveau de l’analyse de l’application,</w:t>
       </w:r>
       <w:r>
         <w:t xml:space="preserve"> ce qui m’a permis de prévoir un entretien avec</w:t>
@@ -2669,7 +3299,13 @@
         <w:t>j’ai</w:t>
       </w:r>
       <w:r>
-        <w:t xml:space="preserve"> réalisé qu</w:t>
+        <w:t xml:space="preserve"> réalis</w:t>
+      </w:r>
+      <w:r>
+        <w:t>é</w:t>
+      </w:r>
+      <w:r>
+        <w:t xml:space="preserve"> qu</w:t>
       </w:r>
       <w:r>
         <w:t>’</w:t>
@@ -2693,7 +3329,13 @@
         <w:t>ainsi que de r</w:t>
       </w:r>
       <w:r>
-        <w:t>éalisé de petite itération</w:t>
+        <w:t>éalis</w:t>
+      </w:r>
+      <w:r>
+        <w:t>er</w:t>
+      </w:r>
+      <w:r>
+        <w:t xml:space="preserve"> de petite itération</w:t>
       </w:r>
       <w:r>
         <w:t>, je perdais énormément de temps,</w:t>
@@ -2702,7 +3344,13 @@
         <w:t xml:space="preserve"> tout ceci m’a permis de </w:t>
       </w:r>
       <w:r>
-        <w:t xml:space="preserve">recadré </w:t>
+        <w:t>recadr</w:t>
+      </w:r>
+      <w:r>
+        <w:t>er</w:t>
+      </w:r>
+      <w:r>
+        <w:t xml:space="preserve"> </w:t>
       </w:r>
       <w:r>
         <w:t>l’a</w:t>
@@ -2714,7 +3362,13 @@
         <w:t xml:space="preserve"> du projet</w:t>
       </w:r>
       <w:r>
-        <w:t>, par plus petite fonctionnalité plutôt que de vouloir analyser toute l’application en une seul foi.</w:t>
+        <w:t>, par plus petite fonctionnalité plutôt que de vouloir analyser toute l’application en une seul</w:t>
+      </w:r>
+      <w:r>
+        <w:t>e</w:t>
+      </w:r>
+      <w:r>
+        <w:t xml:space="preserve"> foi.</w:t>
       </w:r>
     </w:p>
     <w:p>
@@ -2734,7 +3388,13 @@
         <w:t xml:space="preserve"> la planification que </w:t>
       </w:r>
       <w:r>
-        <w:t>le temps que je m’accordé pour développer</w:t>
+        <w:t>le temps que je m’accord</w:t>
+      </w:r>
+      <w:r>
+        <w:t>ai</w:t>
+      </w:r>
+      <w:r>
+        <w:t xml:space="preserve"> pour développer</w:t>
       </w:r>
       <w:r>
         <w:t xml:space="preserve"> </w:t>
@@ -2752,13 +3412,25 @@
         <w:t>suite à un entretien avec mon tuteur de réalisé</w:t>
       </w:r>
       <w:r>
-        <w:t xml:space="preserve"> la fonctionnalité a son plus petit besoin fonctionnelle et de ne</w:t>
+        <w:t xml:space="preserve"> la fonctionnalité a son plus petit besoin fonctionnel et de ne</w:t>
       </w:r>
       <w:r>
         <w:t xml:space="preserve"> pas</w:t>
       </w:r>
       <w:r>
-        <w:t xml:space="preserve"> développé tout ce qui peux l’entouré grâce </w:t>
+        <w:t xml:space="preserve"> </w:t>
+      </w:r>
+      <w:r>
+        <w:t>développer</w:t>
+      </w:r>
+      <w:r>
+        <w:t xml:space="preserve"> tout ce qui peu</w:t>
+      </w:r>
+      <w:r>
+        <w:t>t</w:t>
+      </w:r>
+      <w:r>
+        <w:t xml:space="preserve"> l’entouré grâce </w:t>
       </w:r>
       <w:r>
         <w:t>à</w:t>
@@ -2777,40 +3449,63 @@
       <w:pPr>
         <w:pStyle w:val="Titre2"/>
       </w:pPr>
-      <w:bookmarkStart w:id="12" w:name="_Toc487725055"/>
+      <w:bookmarkStart w:id="11" w:name="_Toc488055817"/>
       <w:r>
         <w:lastRenderedPageBreak/>
         <w:t>Analyse</w:t>
       </w:r>
-      <w:r>
-        <w:t xml:space="preserve"> et conception</w:t>
-      </w:r>
-      <w:bookmarkEnd w:id="12"/>
+      <w:bookmarkEnd w:id="11"/>
     </w:p>
     <w:p>
       <w:r>
         <w:t>J’ai tout d’abord commencé par</w:t>
       </w:r>
       <w:r>
-        <w:t xml:space="preserve"> récupéré toute la documentation existante qui pourrais m’aidé à concevoir l’application, ainsi qu’une première réunion avec le client pour définir les grandes lignes du projet et comprendre le domaine métier,</w:t>
-      </w:r>
-      <w:r>
-        <w:t xml:space="preserve"> et construit un dictionnaire de données grâce à cela, j’ai ensuite</w:t>
-      </w:r>
-      <w:r>
-        <w:t xml:space="preserve"> essayer d’analyser toute l’application d’un seul bloc (Annexe X) </w:t>
-      </w:r>
-      <w:r>
-        <w:t>avec l’approche merise</w:t>
-      </w:r>
-      <w:r>
-        <w:t>,</w:t>
-      </w:r>
-      <w:r>
-        <w:t xml:space="preserve"> UML</w:t>
-      </w:r>
-      <w:r>
-        <w:t xml:space="preserve"> et le logiciel PowerAMC </w:t>
+        <w:t xml:space="preserve"> récupér</w:t>
+      </w:r>
+      <w:r>
+        <w:t>er</w:t>
+      </w:r>
+      <w:r>
+        <w:t xml:space="preserve"> toute la documentation existante qui pourrai</w:t>
+      </w:r>
+      <w:r>
+        <w:t>t</w:t>
+      </w:r>
+      <w:r>
+        <w:t xml:space="preserve"> m’aid</w:t>
+      </w:r>
+      <w:r>
+        <w:t>er</w:t>
+      </w:r>
+      <w:r>
+        <w:t xml:space="preserve"> à concevoir l’application, ainsi qu’une première réunion avec le client pour définir les grandes lignes du projet et comprendre le domaine métier</w:t>
+      </w:r>
+      <w:r>
+        <w:t xml:space="preserve"> </w:t>
+      </w:r>
+    </w:p>
+    <w:p>
+      <w:r>
+        <w:t xml:space="preserve">Par la suite j’ai </w:t>
+      </w:r>
+      <w:r>
+        <w:t xml:space="preserve">construit un dictionnaire de données </w:t>
+      </w:r>
+      <w:r>
+        <w:t>qui m’a permis</w:t>
+      </w:r>
+      <w:r>
+        <w:t xml:space="preserve"> </w:t>
+      </w:r>
+      <w:r>
+        <w:t>d’analyser l’application</w:t>
+      </w:r>
+      <w:r>
+        <w:t>, mais malheureusement j’ai essayai d’analysé l’application</w:t>
+      </w:r>
+      <w:r>
+        <w:t xml:space="preserve"> d’un seul bloc (Annexe X)</w:t>
       </w:r>
       <w:r>
         <w:t xml:space="preserve">, </w:t>
@@ -2819,106 +3514,670 @@
         <w:t>ce qui s’est relevé irréali</w:t>
       </w:r>
       <w:r>
-        <w:t xml:space="preserve">sable à mon niveau actuelle et </w:t>
-      </w:r>
-      <w:r>
-        <w:t>a totalement noyez niveau planification de projet, c’est pour cela qu’ensuite j’ai décidé de découpé mon analyse par fonctionnalité et après validation du fonctionnelle de l’analyse, j’ai ensuite développé directement cette fonctionnalité et après la livraison de la première fonctionnalité je suis retourné à l’analyse d’une autre fonctionnalité</w:t>
-      </w:r>
-    </w:p>
-    <w:p>
-      <w:pPr>
-        <w:pStyle w:val="Titre3"/>
-      </w:pPr>
-      <w:bookmarkStart w:id="13" w:name="_Toc487725056"/>
-      <w:r>
-        <w:t>Fonctionnalité</w:t>
+        <w:t>sable à mon niveau actuel et</w:t>
+      </w:r>
+      <w:r>
+        <w:t xml:space="preserve"> j’ai donc </w:t>
+      </w:r>
+      <w:r>
+        <w:t xml:space="preserve">totalement </w:t>
+      </w:r>
+      <w:r>
+        <w:t>dépassé les délais que je m’étai</w:t>
+      </w:r>
+      <w:r>
+        <w:t>s</w:t>
+      </w:r>
+      <w:r>
+        <w:t xml:space="preserve"> fixé au</w:t>
       </w:r>
       <w:r>
         <w:t xml:space="preserve"> </w:t>
       </w:r>
       <w:r>
-        <w:t>Auto-évaluation</w:t>
-      </w:r>
-      <w:bookmarkEnd w:id="13"/>
+        <w:t xml:space="preserve">niveau </w:t>
+      </w:r>
+      <w:r>
+        <w:t>de ma planification</w:t>
+      </w:r>
+      <w:r>
+        <w:t>, c’est pour cela qu’ensuite j’ai décidé de découp</w:t>
+      </w:r>
+      <w:r>
+        <w:t>er</w:t>
+      </w:r>
+      <w:r>
+        <w:t xml:space="preserve"> mon analyse </w:t>
+      </w:r>
+      <w:r>
+        <w:t xml:space="preserve">en plus petite itération, une itération </w:t>
+      </w:r>
+      <w:r>
+        <w:t>ét</w:t>
+      </w:r>
+      <w:r>
+        <w:t>ant faite sur une seule</w:t>
+      </w:r>
+      <w:r>
+        <w:t xml:space="preserve"> fonctionnalité et aprè</w:t>
+      </w:r>
+      <w:r>
+        <w:t>s validation du fonctionnelle avec le client</w:t>
+      </w:r>
+      <w:r>
+        <w:t>, j’ai ensuite développé directement cette fonctionnalité et après la livraiso</w:t>
+      </w:r>
+      <w:r>
+        <w:t>n de la première fonctionnalité, j’aurai réalisé une deuxième itération de l’analyse sur une nouvelle fonctionnalité</w:t>
+      </w:r>
+      <w:r>
+        <w:t>.</w:t>
+      </w:r>
     </w:p>
     <w:p>
       <w:pPr>
         <w:pStyle w:val="Titre2"/>
       </w:pPr>
-      <w:bookmarkStart w:id="14" w:name="_Toc487725057"/>
+      <w:bookmarkStart w:id="12" w:name="_Toc488055818"/>
       <w:r>
         <w:t>Conception</w:t>
       </w:r>
-      <w:bookmarkEnd w:id="14"/>
+      <w:bookmarkEnd w:id="12"/>
+    </w:p>
+    <w:p>
+      <w:r>
+        <w:t>Sur ce projet j’ai décidé de mettre en place une conception N-tiers,</w:t>
+      </w:r>
+      <w:r>
+        <w:t xml:space="preserve"> afin de pouvoir profiter de toute la robustesse que cette conception apporte tant au niveau de la maintenabilité du projet cas l’évolution</w:t>
+      </w:r>
+      <w:r>
+        <w:t xml:space="preserve"> de celui-ci.</w:t>
+      </w:r>
+    </w:p>
+    <w:p>
+      <w:r>
+        <w:t>J’ai donc pour cela découper mon projet en plusieurs couche</w:t>
+      </w:r>
+      <w:r>
+        <w:t>s</w:t>
+      </w:r>
+      <w:r>
+        <w:t>, une première couche de présentation pour toute</w:t>
+      </w:r>
+      <w:r>
+        <w:t>s</w:t>
+      </w:r>
+      <w:r>
+        <w:t xml:space="preserve"> les interactions de l’utilisateur avec le système, ensuite une couche de service qui </w:t>
+      </w:r>
+      <w:r>
+        <w:t>permet</w:t>
+      </w:r>
+      <w:r>
+        <w:t xml:space="preserve"> de rediriger les demandes de l’utilisateur </w:t>
+      </w:r>
+      <w:r>
+        <w:t>à</w:t>
+      </w:r>
+      <w:r>
+        <w:t xml:space="preserve"> une </w:t>
+      </w:r>
+      <w:r>
+        <w:t>dernière</w:t>
+      </w:r>
+      <w:r>
+        <w:t xml:space="preserve"> couche, qui </w:t>
+      </w:r>
+      <w:r>
+        <w:t>à</w:t>
+      </w:r>
+      <w:r>
+        <w:t xml:space="preserve"> l’heure actuelle sur le projet est </w:t>
+      </w:r>
+      <w:r>
+        <w:t xml:space="preserve">seulement </w:t>
+      </w:r>
+      <w:r>
+        <w:t xml:space="preserve">une couche d’accès aux données </w:t>
+      </w:r>
+      <w:r>
+        <w:t>qui me permet de persister toutes les données de l’utilisateur vis-à-vis du système.</w:t>
+      </w:r>
+    </w:p>
+    <w:p>
+      <w:r>
+        <w:t>Du coter fonctionnelle il y a deux serveur</w:t>
+      </w:r>
+      <w:r>
+        <w:t>s</w:t>
+      </w:r>
+      <w:r>
+        <w:t>, un premier serveur dis de base de données, qui permet la persistance des données,</w:t>
+      </w:r>
+      <w:r>
+        <w:t xml:space="preserve"> et un serveur applicatif, qui permet de gérer tout le c</w:t>
+      </w:r>
+      <w:r>
+        <w:t>ô</w:t>
+      </w:r>
+      <w:r>
+        <w:t xml:space="preserve">té applicatif du projet. </w:t>
+      </w:r>
     </w:p>
     <w:p>
       <w:pPr>
         <w:pStyle w:val="Titre2"/>
       </w:pPr>
-      <w:bookmarkStart w:id="15" w:name="_Toc487725058"/>
-      <w:r>
-        <w:t>Tests et Intégration</w:t>
-      </w:r>
-      <w:bookmarkEnd w:id="15"/>
-    </w:p>
-    <w:p>
-      <w:r>
-        <w:t>J’ai réalisé pour le projet des tests unitaires avec JUnit, j’ai tout d’abord construit une fiche de test, avec ce qui devrait être testé, et ensuite créer les tests en rapport et modifier le programme pour qu’ils répondent à tous les tests, j’ai aussi utiliser ces test après chaque modification qui toucherais les fonctionnalité tester afin d’assurer la non régression de celle-ci, les tests unitaires on était un gros apport pour contrôler l’intégrité de mon application ainsi que la debugger.</w:t>
+      <w:r>
+        <w:t>Les tests unitaires</w:t>
+      </w:r>
+      <w:bookmarkStart w:id="13" w:name="_GoBack"/>
+      <w:bookmarkEnd w:id="13"/>
+    </w:p>
+    <w:p>
+      <w:r>
+        <w:t>J’ai réalisé pour le projet des tests unitaires avec JUnit</w:t>
+      </w:r>
+      <w:r>
+        <w:t xml:space="preserve"> que j’ai mis en place directement lors du premier codage de l’application</w:t>
+      </w:r>
+      <w:r>
+        <w:t xml:space="preserve">, </w:t>
+      </w:r>
+      <w:r>
+        <w:t>avant</w:t>
+      </w:r>
+      <w:r>
+        <w:t xml:space="preserve"> tout </w:t>
+      </w:r>
+      <w:r>
+        <w:t>j’ai</w:t>
+      </w:r>
+      <w:r>
+        <w:t xml:space="preserve"> construit une fiche de test, </w:t>
+      </w:r>
+      <w:r>
+        <w:t>regroupent</w:t>
+      </w:r>
+      <w:r>
+        <w:t xml:space="preserve"> ce qui devrait être testé et </w:t>
+      </w:r>
+      <w:r>
+        <w:t xml:space="preserve">par la </w:t>
+      </w:r>
+      <w:r>
+        <w:t>suite créer les tests</w:t>
+      </w:r>
+      <w:r>
+        <w:t>.</w:t>
+      </w:r>
+    </w:p>
+    <w:p>
+      <w:r>
+        <w:t>Une</w:t>
+      </w:r>
+      <w:r>
+        <w:t xml:space="preserve"> fois les tests réalisés</w:t>
+      </w:r>
+      <w:r>
+        <w:t xml:space="preserve"> j’ai </w:t>
+      </w:r>
+      <w:r>
+        <w:t>modifi</w:t>
+      </w:r>
+      <w:r>
+        <w:t>é</w:t>
+      </w:r>
+      <w:r>
+        <w:t xml:space="preserve"> le programme pour qu’ils répondent à tous les tests, j’ai aussi utilis</w:t>
+      </w:r>
+      <w:r>
+        <w:t>é</w:t>
+      </w:r>
+      <w:r>
+        <w:t xml:space="preserve"> ces test</w:t>
+      </w:r>
+      <w:r>
+        <w:t>s</w:t>
+      </w:r>
+      <w:r>
+        <w:t xml:space="preserve"> après chaque modification </w:t>
+      </w:r>
+      <w:r>
+        <w:t xml:space="preserve">de l’application </w:t>
+      </w:r>
+      <w:r>
+        <w:t>qui toucherai</w:t>
+      </w:r>
+      <w:r>
+        <w:t>en</w:t>
+      </w:r>
+      <w:r>
+        <w:t xml:space="preserve">t </w:t>
+      </w:r>
+      <w:r>
+        <w:t>les fonctionnalité</w:t>
+      </w:r>
+      <w:r>
+        <w:t>s</w:t>
+      </w:r>
+      <w:r>
+        <w:t xml:space="preserve"> tester afin d’assurer la non</w:t>
+      </w:r>
+      <w:r>
+        <w:t>-</w:t>
+      </w:r>
+      <w:r>
+        <w:t>régression de celle-ci, les tests unitaires on était un gros apport pour contrôler l’intégrité de mon application ainsi que la debugger.</w:t>
       </w:r>
     </w:p>
     <w:p>
       <w:pPr>
         <w:pStyle w:val="Titre2"/>
       </w:pPr>
-      <w:bookmarkStart w:id="16" w:name="_Toc487725059"/>
+      <w:bookmarkStart w:id="14" w:name="_Toc488055820"/>
       <w:r>
         <w:t>Conclusion</w:t>
       </w:r>
-      <w:bookmarkEnd w:id="16"/>
-    </w:p>
-    <w:p/>
+      <w:bookmarkEnd w:id="14"/>
+    </w:p>
+    <w:p>
+      <w:r>
+        <w:t>De réalis</w:t>
+      </w:r>
+      <w:r>
+        <w:t>er</w:t>
+      </w:r>
+      <w:r>
+        <w:t xml:space="preserve"> les tests unitaire</w:t>
+      </w:r>
+      <w:r>
+        <w:t>s</w:t>
+      </w:r>
+      <w:r>
+        <w:t xml:space="preserve"> en transverse du développement ainsi que de réalis</w:t>
+      </w:r>
+      <w:r>
+        <w:t>er</w:t>
+      </w:r>
+      <w:r>
+        <w:t xml:space="preserve"> le développement et l’analyse en</w:t>
+      </w:r>
+      <w:r>
+        <w:t xml:space="preserve"> petite itération </w:t>
+      </w:r>
+      <w:r>
+        <w:t xml:space="preserve">a </w:t>
+      </w:r>
+      <w:r>
+        <w:t>été</w:t>
+      </w:r>
+      <w:r>
+        <w:t xml:space="preserve"> un</w:t>
+      </w:r>
+      <w:r>
+        <w:t xml:space="preserve"> gros</w:t>
+      </w:r>
+      <w:r>
+        <w:t xml:space="preserve"> gain de temps et de performance pour réaliser ces actions, je pense </w:t>
+      </w:r>
+      <w:r>
+        <w:t>donc  pour mes futures projet ré</w:t>
+      </w:r>
+      <w:r>
+        <w:t xml:space="preserve">utilisé cette </w:t>
+      </w:r>
+      <w:r>
+        <w:t>méthode</w:t>
+      </w:r>
+      <w:r>
+        <w:t xml:space="preserve"> afin de ne pas me faire submerger par la charge de </w:t>
+      </w:r>
+      <w:r>
+        <w:t>travail</w:t>
+      </w:r>
+      <w:r>
+        <w:t xml:space="preserve"> qu’un projet peu</w:t>
+      </w:r>
+      <w:r>
+        <w:t>t</w:t>
+      </w:r>
+      <w:r>
+        <w:t xml:space="preserve"> </w:t>
+      </w:r>
+      <w:r>
+        <w:t>avoir</w:t>
+      </w:r>
+      <w:r>
+        <w:t xml:space="preserve"> aussi l’architecture N-Tiers bien que </w:t>
+      </w:r>
+      <w:r>
+        <w:lastRenderedPageBreak/>
+        <w:t>plus couteuse à mettre en place en terme</w:t>
+      </w:r>
+      <w:r>
+        <w:t>s</w:t>
+      </w:r>
+      <w:r>
+        <w:t xml:space="preserve"> de temps apporte un</w:t>
+      </w:r>
+      <w:r>
+        <w:t>e</w:t>
+      </w:r>
+      <w:r>
+        <w:t xml:space="preserve"> vrai </w:t>
+      </w:r>
+      <w:r>
+        <w:t>visibilité</w:t>
+      </w:r>
+      <w:r>
+        <w:t xml:space="preserve"> sur </w:t>
+      </w:r>
+      <w:r>
+        <w:t>le projet</w:t>
+      </w:r>
+      <w:r>
+        <w:t xml:space="preserve"> et facilite ainsi sa maintenabilité et son évolution c’est pour cela que je pense la réutiliser aussi souvent que possible sauf pour les « petit</w:t>
+      </w:r>
+      <w:r>
+        <w:t>s</w:t>
+      </w:r>
+      <w:r>
+        <w:t> » projet</w:t>
+      </w:r>
+      <w:r>
+        <w:t>s</w:t>
+      </w:r>
+      <w:r>
+        <w:t xml:space="preserve"> qui demande</w:t>
+      </w:r>
+      <w:r>
+        <w:t>nt</w:t>
+      </w:r>
+      <w:r>
+        <w:t xml:space="preserve"> des délais court</w:t>
+      </w:r>
+      <w:r>
+        <w:t>s</w:t>
+      </w:r>
+      <w:r>
+        <w:t>.</w:t>
+      </w:r>
+    </w:p>
     <w:p>
       <w:pPr>
         <w:pStyle w:val="Titre1"/>
       </w:pPr>
-      <w:bookmarkStart w:id="17" w:name="_Toc487725060"/>
-      <w:r>
-        <w:t>L’apport Personnelle</w:t>
-      </w:r>
-      <w:bookmarkEnd w:id="17"/>
-      <w:r>
-        <w:t xml:space="preserve"> </w:t>
+      <w:bookmarkStart w:id="15" w:name="_Toc488055822"/>
+      <w:r>
+        <w:t>L’apport</w:t>
+      </w:r>
+      <w:r>
+        <w:t xml:space="preserve"> personnel</w:t>
       </w:r>
     </w:p>
     <w:p>
       <w:pPr>
         <w:pStyle w:val="Titre2"/>
       </w:pPr>
-      <w:bookmarkStart w:id="18" w:name="_Toc487725061"/>
       <w:r>
         <w:t>Retour d’expérience</w:t>
       </w:r>
-      <w:bookmarkEnd w:id="18"/>
+      <w:bookmarkEnd w:id="15"/>
+    </w:p>
+    <w:p>
+      <w:r>
+        <w:t>J’ai eu de réels problèmes sur la gestion de la charge de travail sur ce projet</w:t>
+      </w:r>
+      <w:r>
+        <w:t xml:space="preserve"> ainsi que pour la planifier</w:t>
+      </w:r>
+      <w:r>
+        <w:t xml:space="preserve">, </w:t>
+      </w:r>
+      <w:r>
+        <w:t xml:space="preserve">je pense aussi que </w:t>
+      </w:r>
+      <w:r>
+        <w:t>d’</w:t>
+      </w:r>
+      <w:r>
+        <w:t>utilis</w:t>
+      </w:r>
+      <w:r>
+        <w:t>er</w:t>
+      </w:r>
+      <w:r>
+        <w:t xml:space="preserve"> struts2 pour</w:t>
+      </w:r>
+      <w:r>
+        <w:t xml:space="preserve"> faire</w:t>
+      </w:r>
+      <w:r>
+        <w:t xml:space="preserve"> le lien entre mes page</w:t>
+      </w:r>
+      <w:r>
+        <w:t>s</w:t>
+      </w:r>
+      <w:r>
+        <w:t xml:space="preserve"> web</w:t>
+      </w:r>
+      <w:r>
+        <w:t xml:space="preserve"> </w:t>
+      </w:r>
+      <w:r>
+        <w:t>et l’</w:t>
+      </w:r>
+      <w:r>
+        <w:t xml:space="preserve">application </w:t>
+      </w:r>
+      <w:r>
+        <w:t>java</w:t>
+      </w:r>
+      <w:r>
+        <w:t>, est trop lourd à mettre en place,</w:t>
+      </w:r>
+      <w:r>
+        <w:t xml:space="preserve"> </w:t>
+      </w:r>
+      <w:r>
+        <w:t>de plus</w:t>
+      </w:r>
+      <w:r>
+        <w:t xml:space="preserve"> au niveau de mes requête</w:t>
+      </w:r>
+      <w:r>
+        <w:t>s</w:t>
+      </w:r>
+      <w:r>
+        <w:t xml:space="preserve"> Ajax j’ai utilisé des </w:t>
+      </w:r>
+      <w:r>
+        <w:t>objet</w:t>
+      </w:r>
+      <w:r>
+        <w:t>s</w:t>
+      </w:r>
+      <w:r>
+        <w:t xml:space="preserve"> JSon</w:t>
+      </w:r>
+      <w:r>
+        <w:t>,</w:t>
+      </w:r>
+      <w:r>
+        <w:t xml:space="preserve"> </w:t>
+      </w:r>
+      <w:r>
+        <w:t xml:space="preserve">mais qui </w:t>
+      </w:r>
+      <w:r>
+        <w:t xml:space="preserve">je trouve </w:t>
+      </w:r>
+      <w:r>
+        <w:t xml:space="preserve">ne sont pas </w:t>
+      </w:r>
+      <w:r>
+        <w:t>assez</w:t>
+      </w:r>
+      <w:r>
+        <w:t xml:space="preserve"> lisible</w:t>
+      </w:r>
+      <w:r>
+        <w:t>s</w:t>
+      </w:r>
+      <w:r>
+        <w:t xml:space="preserve"> pour pouvoir être maintenu</w:t>
+      </w:r>
+      <w:r>
+        <w:t>s</w:t>
+      </w:r>
+      <w:r>
+        <w:t xml:space="preserve"> par la suite</w:t>
+      </w:r>
+      <w:r>
+        <w:t>, aussi chaque retour d’une requête Ajax m’oblige à mettre à jour la présentation que j’ai réalisé</w:t>
+      </w:r>
+      <w:r>
+        <w:t>e</w:t>
+      </w:r>
+      <w:r>
+        <w:t xml:space="preserve"> en codant une fonction JavaScript pour chaque retour.</w:t>
+      </w:r>
+    </w:p>
+    <w:p>
+      <w:r>
+        <w:t>L’utilisation de la librairie Bootstrap fut un réel gain de temps pour parfaire le style de la couche de présentation qui pouvai</w:t>
+      </w:r>
+      <w:r>
+        <w:t>t</w:t>
+      </w:r>
+      <w:r>
+        <w:t xml:space="preserve"> me prendre beaucoup de temps quand je le faisais seulement avec du CSS</w:t>
+      </w:r>
+      <w:r>
+        <w:t xml:space="preserve"> je pense la réutiliser pour mes futures projet</w:t>
+      </w:r>
+      <w:r>
+        <w:t>s</w:t>
+      </w:r>
+      <w:r>
+        <w:t xml:space="preserve"> sauf s</w:t>
+      </w:r>
+      <w:r>
+        <w:t>’</w:t>
+      </w:r>
+      <w:r>
+        <w:t>il</w:t>
+      </w:r>
+      <w:r>
+        <w:t>s</w:t>
+      </w:r>
+      <w:r>
+        <w:t xml:space="preserve"> demande</w:t>
+      </w:r>
+      <w:r>
+        <w:t>nt</w:t>
+      </w:r>
+      <w:r>
+        <w:t xml:space="preserve"> un style graphique plus particulier que ce proposé par Bootstrap</w:t>
+      </w:r>
+      <w:r>
+        <w:t>.</w:t>
+      </w:r>
     </w:p>
     <w:p>
       <w:pPr>
         <w:pStyle w:val="Titre2"/>
       </w:pPr>
-      <w:bookmarkStart w:id="19" w:name="_Toc487725062"/>
+      <w:bookmarkStart w:id="16" w:name="_Toc488055823"/>
       <w:r>
         <w:t>Axes d’amélioration</w:t>
       </w:r>
-      <w:bookmarkEnd w:id="19"/>
+      <w:bookmarkEnd w:id="16"/>
+    </w:p>
+    <w:p>
+      <w:r>
+        <w:t>Étudi</w:t>
+      </w:r>
+      <w:r>
+        <w:t>er</w:t>
+      </w:r>
+      <w:r>
+        <w:t xml:space="preserve"> Angular et le mettre en place sur une couche de présentation</w:t>
+      </w:r>
+      <w:r>
+        <w:t xml:space="preserve"> afin de régler les problèmes de mise à jour de la couche de présentation sur un retour Ajax</w:t>
+      </w:r>
+      <w:r>
+        <w:t>.</w:t>
+      </w:r>
+    </w:p>
+    <w:p>
+      <w:r>
+        <w:t>Étudi</w:t>
+      </w:r>
+      <w:r>
+        <w:t>er</w:t>
+      </w:r>
+      <w:r>
+        <w:t xml:space="preserve"> la possibilité de création de XML depuis un objet java, si cela n’ajoute pas de complexité et de temps au développement plutôt que d’utiliser des objets JSon</w:t>
+      </w:r>
+      <w:r>
+        <w:t xml:space="preserve"> afin d’amélior</w:t>
+      </w:r>
+      <w:r>
+        <w:t>er</w:t>
+      </w:r>
+      <w:r>
+        <w:t xml:space="preserve"> leur lisibilité</w:t>
+      </w:r>
+      <w:r>
+        <w:t>.</w:t>
+      </w:r>
+    </w:p>
+    <w:p>
+      <w:r>
+        <w:t>Utiliser de plus petite itération pour la réalisation de projet</w:t>
+      </w:r>
+      <w:r>
+        <w:t xml:space="preserve"> afin de mieux gérer la charge de travail</w:t>
+      </w:r>
+      <w:r>
+        <w:t>.</w:t>
+      </w:r>
+    </w:p>
+    <w:p>
+      <w:r>
+        <w:t>Conserver les planifications déjà réalis</w:t>
+      </w:r>
+      <w:r>
+        <w:t>ées</w:t>
+      </w:r>
+      <w:r>
+        <w:t xml:space="preserve"> afin de pouvoir mieux calculer les temps qu’une action me demande.</w:t>
+      </w:r>
+    </w:p>
+    <w:p>
+      <w:r>
+        <w:t>Sur les contrôleurs utilisant struts2, mettre en place seulement des requêtes Ajax avec des objets JSon ou XML</w:t>
+      </w:r>
+      <w:r>
+        <w:t>,</w:t>
+      </w:r>
+      <w:r>
+        <w:t xml:space="preserve"> car plus simple et rapide à mettre en place.</w:t>
+      </w:r>
     </w:p>
     <w:p>
       <w:pPr>
         <w:pStyle w:val="Titre1"/>
       </w:pPr>
-      <w:bookmarkStart w:id="20" w:name="_Toc487725063"/>
+      <w:bookmarkStart w:id="17" w:name="_Toc488055824"/>
       <w:r>
         <w:t>Les Annexes</w:t>
       </w:r>
-      <w:bookmarkEnd w:id="20"/>
+      <w:bookmarkEnd w:id="17"/>
     </w:p>
     <w:p/>
     <w:sectPr>
@@ -4519,7 +5778,7 @@
 </file>
 
 <file path=customXml/itemProps2.xml><?xml version="1.0" encoding="utf-8"?>
-<ds:datastoreItem xmlns:ds="http://schemas.openxmlformats.org/officeDocument/2006/customXml" ds:itemID="{A212475B-6D81-4194-9437-EBC6571F5A54}">
+<ds:datastoreItem xmlns:ds="http://schemas.openxmlformats.org/officeDocument/2006/customXml" ds:itemID="{9D68A73B-A44B-426D-81ED-4FAC36214EE7}">
   <ds:schemaRefs>
     <ds:schemaRef ds:uri="http://schemas.openxmlformats.org/officeDocument/2006/bibliography"/>
   </ds:schemaRefs>

</xml_diff>